<commit_message>
Added UI Spec Doc ready for review
</commit_message>
<xml_diff>
--- a/dev/20220301/SE_QA_04_DRAFT.docx
+++ b/dev/20220301/SE_QA_04_DRAFT.docx
@@ -115,6 +115,9 @@
                 <w:r>
                   <w:t>]</w:t>
                 </w:r>
+                <w:r>
+                  <w:t>, Tom Clark [toc27]</w:t>
+                </w:r>
               </w:sdtContent>
             </w:sdt>
           </w:p>
@@ -185,13 +188,10 @@
           </w:tcPr>
           <w:p>
             <w:r>
-              <w:t>21</w:t>
-            </w:r>
-            <w:r>
-              <w:rPr>
-                <w:vertAlign w:val="superscript"/>
-              </w:rPr>
-              <w:t>st</w:t>
+              <w:t>2</w:t>
+            </w:r>
+            <w:r>
+              <w:t>5th</w:t>
             </w:r>
             <w:r>
               <w:t xml:space="preserve"> February 2022</w:t>
@@ -229,6 +229,12 @@
               <w:sdtContent>
                 <w:r>
                   <w:t>1</w:t>
+                </w:r>
+                <w:r>
+                  <w:t>.</w:t>
+                </w:r>
+                <w:r>
+                  <w:t>3</w:t>
                 </w:r>
               </w:sdtContent>
             </w:sdt>
@@ -522,7 +528,7 @@
           <w:r>
             <w:fldChar w:fldCharType="separate"/>
           </w:r>
-          <w:hyperlink w:anchor="_Toc96370056" w:history="1">
+          <w:hyperlink w:anchor="_Toc96728424" w:history="1">
             <w:r>
               <w:rPr>
                 <w:rStyle w:val="Hyperlink"/>
@@ -567,7 +573,7 @@
                 <w:noProof/>
                 <w:webHidden/>
               </w:rPr>
-              <w:instrText xml:space="preserve"> PAGEREF _Toc96370056 \h </w:instrText>
+              <w:instrText xml:space="preserve"> PAGEREF _Toc96728424 \h </w:instrText>
             </w:r>
             <w:r>
               <w:rPr>
@@ -612,7 +618,7 @@
               <w:lang w:eastAsia="en-GB"/>
             </w:rPr>
           </w:pPr>
-          <w:hyperlink w:anchor="_Toc96370057" w:history="1">
+          <w:hyperlink w:anchor="_Toc96728425" w:history="1">
             <w:r>
               <w:rPr>
                 <w:rStyle w:val="Hyperlink"/>
@@ -656,7 +662,7 @@
                 <w:noProof/>
                 <w:webHidden/>
               </w:rPr>
-              <w:instrText xml:space="preserve"> PAGEREF _Toc96370057 \h </w:instrText>
+              <w:instrText xml:space="preserve"> PAGEREF _Toc96728425 \h </w:instrText>
             </w:r>
             <w:r>
               <w:rPr>
@@ -701,7 +707,7 @@
               <w:lang w:eastAsia="en-GB"/>
             </w:rPr>
           </w:pPr>
-          <w:hyperlink w:anchor="_Toc96370058" w:history="1">
+          <w:hyperlink w:anchor="_Toc96728426" w:history="1">
             <w:r>
               <w:rPr>
                 <w:rStyle w:val="Hyperlink"/>
@@ -745,7 +751,7 @@
                 <w:noProof/>
                 <w:webHidden/>
               </w:rPr>
-              <w:instrText xml:space="preserve"> PAGEREF _Toc96370058 \h </w:instrText>
+              <w:instrText xml:space="preserve"> PAGEREF _Toc96728426 \h </w:instrText>
             </w:r>
             <w:r>
               <w:rPr>
@@ -790,7 +796,7 @@
               <w:lang w:eastAsia="en-GB"/>
             </w:rPr>
           </w:pPr>
-          <w:hyperlink w:anchor="_Toc96370059" w:history="1">
+          <w:hyperlink w:anchor="_Toc96728427" w:history="1">
             <w:r>
               <w:rPr>
                 <w:rStyle w:val="Hyperlink"/>
@@ -834,7 +840,7 @@
                 <w:noProof/>
                 <w:webHidden/>
               </w:rPr>
-              <w:instrText xml:space="preserve"> PAGEREF _Toc96370059 \h </w:instrText>
+              <w:instrText xml:space="preserve"> PAGEREF _Toc96728427 \h </w:instrText>
             </w:r>
             <w:r>
               <w:rPr>
@@ -880,7 +886,7 @@
               <w:lang w:eastAsia="en-GB"/>
             </w:rPr>
           </w:pPr>
-          <w:hyperlink w:anchor="_Toc96370060" w:history="1">
+          <w:hyperlink w:anchor="_Toc96728428" w:history="1">
             <w:r>
               <w:rPr>
                 <w:rStyle w:val="Hyperlink"/>
@@ -925,7 +931,7 @@
                 <w:noProof/>
                 <w:webHidden/>
               </w:rPr>
-              <w:instrText xml:space="preserve"> PAGEREF _Toc96370060 \h </w:instrText>
+              <w:instrText xml:space="preserve"> PAGEREF _Toc96728428 \h </w:instrText>
             </w:r>
             <w:r>
               <w:rPr>
@@ -970,7 +976,7 @@
               <w:lang w:eastAsia="en-GB"/>
             </w:rPr>
           </w:pPr>
-          <w:hyperlink w:anchor="_Toc96370061" w:history="1">
+          <w:hyperlink w:anchor="_Toc96728429" w:history="1">
             <w:r>
               <w:rPr>
                 <w:rStyle w:val="Hyperlink"/>
@@ -1014,7 +1020,7 @@
                 <w:noProof/>
                 <w:webHidden/>
               </w:rPr>
-              <w:instrText xml:space="preserve"> PAGEREF _Toc96370061 \h </w:instrText>
+              <w:instrText xml:space="preserve"> PAGEREF _Toc96728429 \h </w:instrText>
             </w:r>
             <w:r>
               <w:rPr>
@@ -1059,7 +1065,7 @@
               <w:lang w:eastAsia="en-GB"/>
             </w:rPr>
           </w:pPr>
-          <w:hyperlink w:anchor="_Toc96370062" w:history="1">
+          <w:hyperlink w:anchor="_Toc96728430" w:history="1">
             <w:r>
               <w:rPr>
                 <w:rStyle w:val="Hyperlink"/>
@@ -1103,7 +1109,7 @@
                 <w:noProof/>
                 <w:webHidden/>
               </w:rPr>
-              <w:instrText xml:space="preserve"> PAGEREF _Toc96370062 \h </w:instrText>
+              <w:instrText xml:space="preserve"> PAGEREF _Toc96728430 \h </w:instrText>
             </w:r>
             <w:r>
               <w:rPr>
@@ -1148,7 +1154,7 @@
               <w:lang w:eastAsia="en-GB"/>
             </w:rPr>
           </w:pPr>
-          <w:hyperlink w:anchor="_Toc96370063" w:history="1">
+          <w:hyperlink w:anchor="_Toc96728431" w:history="1">
             <w:r>
               <w:rPr>
                 <w:rStyle w:val="Hyperlink"/>
@@ -1192,7 +1198,7 @@
                 <w:noProof/>
                 <w:webHidden/>
               </w:rPr>
-              <w:instrText xml:space="preserve"> PAGEREF _Toc96370063 \h </w:instrText>
+              <w:instrText xml:space="preserve"> PAGEREF _Toc96728431 \h </w:instrText>
             </w:r>
             <w:r>
               <w:rPr>
@@ -1238,7 +1244,7 @@
               <w:lang w:eastAsia="en-GB"/>
             </w:rPr>
           </w:pPr>
-          <w:hyperlink w:anchor="_Toc96370064" w:history="1">
+          <w:hyperlink w:anchor="_Toc96728432" w:history="1">
             <w:r>
               <w:rPr>
                 <w:rStyle w:val="Hyperlink"/>
@@ -1283,7 +1289,7 @@
                 <w:noProof/>
                 <w:webHidden/>
               </w:rPr>
-              <w:instrText xml:space="preserve"> PAGEREF _Toc96370064 \h </w:instrText>
+              <w:instrText xml:space="preserve"> PAGEREF _Toc96728432 \h </w:instrText>
             </w:r>
             <w:r>
               <w:rPr>
@@ -1328,7 +1334,7 @@
               <w:lang w:eastAsia="en-GB"/>
             </w:rPr>
           </w:pPr>
-          <w:hyperlink w:anchor="_Toc96370065" w:history="1">
+          <w:hyperlink w:anchor="_Toc96728433" w:history="1">
             <w:r>
               <w:rPr>
                 <w:rStyle w:val="Hyperlink"/>
@@ -1351,7 +1357,7 @@
                 <w:rStyle w:val="Hyperlink"/>
                 <w:noProof/>
               </w:rPr>
-              <w:t>Quiz Maintainer</w:t>
+              <w:t>Use case table</w:t>
             </w:r>
             <w:r>
               <w:rPr>
@@ -1372,7 +1378,7 @@
                 <w:noProof/>
                 <w:webHidden/>
               </w:rPr>
-              <w:instrText xml:space="preserve"> PAGEREF _Toc96370065 \h </w:instrText>
+              <w:instrText xml:space="preserve"> PAGEREF _Toc96728433 \h </w:instrText>
             </w:r>
             <w:r>
               <w:rPr>
@@ -1417,7 +1423,7 @@
               <w:lang w:eastAsia="en-GB"/>
             </w:rPr>
           </w:pPr>
-          <w:hyperlink w:anchor="_Toc96370066" w:history="1">
+          <w:hyperlink w:anchor="_Toc96728434" w:history="1">
             <w:r>
               <w:rPr>
                 <w:rStyle w:val="Hyperlink"/>
@@ -1440,7 +1446,7 @@
                 <w:rStyle w:val="Hyperlink"/>
                 <w:noProof/>
               </w:rPr>
-              <w:t>Quiz Master</w:t>
+              <w:t>UML Use case diagram</w:t>
             </w:r>
             <w:r>
               <w:rPr>
@@ -1461,7 +1467,7 @@
                 <w:noProof/>
                 <w:webHidden/>
               </w:rPr>
-              <w:instrText xml:space="preserve"> PAGEREF _Toc96370066 \h </w:instrText>
+              <w:instrText xml:space="preserve"> PAGEREF _Toc96728434 \h </w:instrText>
             </w:r>
             <w:r>
               <w:rPr>
@@ -1481,96 +1487,7 @@
                 <w:noProof/>
                 <w:webHidden/>
               </w:rPr>
-              <w:t>4</w:t>
-            </w:r>
-            <w:r>
-              <w:rPr>
-                <w:noProof/>
-                <w:webHidden/>
-              </w:rPr>
-              <w:fldChar w:fldCharType="end"/>
-            </w:r>
-          </w:hyperlink>
-        </w:p>
-        <w:p>
-          <w:pPr>
-            <w:pStyle w:val="TOC2"/>
-            <w:tabs>
-              <w:tab w:val="left" w:pos="880"/>
-            </w:tabs>
-            <w:rPr>
-              <w:rFonts w:asciiTheme="minorHAnsi" w:eastAsiaTheme="minorEastAsia" w:hAnsiTheme="minorHAnsi" w:cstheme="minorBidi"/>
-              <w:noProof/>
-              <w:sz w:val="22"/>
-              <w:szCs w:val="22"/>
-              <w:lang w:eastAsia="en-GB"/>
-            </w:rPr>
-          </w:pPr>
-          <w:hyperlink w:anchor="_Toc96370067" w:history="1">
-            <w:r>
-              <w:rPr>
-                <w:rStyle w:val="Hyperlink"/>
-                <w:noProof/>
-              </w:rPr>
-              <w:t>3.3</w:t>
-            </w:r>
-            <w:r>
-              <w:rPr>
-                <w:rFonts w:asciiTheme="minorHAnsi" w:eastAsiaTheme="minorEastAsia" w:hAnsiTheme="minorHAnsi" w:cstheme="minorBidi"/>
-                <w:noProof/>
-                <w:sz w:val="22"/>
-                <w:szCs w:val="22"/>
-                <w:lang w:eastAsia="en-GB"/>
-              </w:rPr>
-              <w:tab/>
-            </w:r>
-            <w:r>
-              <w:rPr>
-                <w:rStyle w:val="Hyperlink"/>
-                <w:noProof/>
-              </w:rPr>
-              <w:t>Quiz Participant</w:t>
-            </w:r>
-            <w:r>
-              <w:rPr>
-                <w:noProof/>
-                <w:webHidden/>
-              </w:rPr>
-              <w:tab/>
-            </w:r>
-            <w:r>
-              <w:rPr>
-                <w:noProof/>
-                <w:webHidden/>
-              </w:rPr>
-              <w:fldChar w:fldCharType="begin"/>
-            </w:r>
-            <w:r>
-              <w:rPr>
-                <w:noProof/>
-                <w:webHidden/>
-              </w:rPr>
-              <w:instrText xml:space="preserve"> PAGEREF _Toc96370067 \h </w:instrText>
-            </w:r>
-            <w:r>
-              <w:rPr>
-                <w:noProof/>
-                <w:webHidden/>
-              </w:rPr>
-            </w:r>
-            <w:r>
-              <w:rPr>
-                <w:noProof/>
-                <w:webHidden/>
-              </w:rPr>
-              <w:fldChar w:fldCharType="separate"/>
-            </w:r>
-            <w:r>
-              <w:rPr>
-                <w:noProof/>
-                <w:webHidden/>
-              </w:rPr>
-              <w:t>4</w:t>
+              <w:t>7</w:t>
             </w:r>
             <w:r>
               <w:rPr>
@@ -1596,7 +1513,7 @@
               <w:lang w:eastAsia="en-GB"/>
             </w:rPr>
           </w:pPr>
-          <w:hyperlink w:anchor="_Toc96370068" w:history="1">
+          <w:hyperlink w:anchor="_Toc96728435" w:history="1">
             <w:r>
               <w:rPr>
                 <w:rStyle w:val="Hyperlink"/>
@@ -1641,7 +1558,7 @@
                 <w:noProof/>
                 <w:webHidden/>
               </w:rPr>
-              <w:instrText xml:space="preserve"> PAGEREF _Toc96370068 \h </w:instrText>
+              <w:instrText xml:space="preserve"> PAGEREF _Toc96728435 \h </w:instrText>
             </w:r>
             <w:r>
               <w:rPr>
@@ -1661,7 +1578,7 @@
                 <w:noProof/>
                 <w:webHidden/>
               </w:rPr>
-              <w:t>4</w:t>
+              <w:t>7</w:t>
             </w:r>
             <w:r>
               <w:rPr>
@@ -1684,7 +1601,7 @@
               <w:lang w:eastAsia="en-GB"/>
             </w:rPr>
           </w:pPr>
-          <w:hyperlink w:anchor="_Toc96370069" w:history="1">
+          <w:hyperlink w:anchor="_Toc96728436" w:history="1">
             <w:r>
               <w:rPr>
                 <w:rStyle w:val="Hyperlink"/>
@@ -1711,7 +1628,7 @@
                 <w:noProof/>
                 <w:webHidden/>
               </w:rPr>
-              <w:instrText xml:space="preserve"> PAGEREF _Toc96370069 \h </w:instrText>
+              <w:instrText xml:space="preserve"> PAGEREF _Toc96728436 \h </w:instrText>
             </w:r>
             <w:r>
               <w:rPr>
@@ -1731,7 +1648,7 @@
                 <w:noProof/>
                 <w:webHidden/>
               </w:rPr>
-              <w:t>4</w:t>
+              <w:t>7</w:t>
             </w:r>
             <w:r>
               <w:rPr>
@@ -1754,7 +1671,7 @@
               <w:lang w:eastAsia="en-GB"/>
             </w:rPr>
           </w:pPr>
-          <w:hyperlink w:anchor="_Toc96370070" w:history="1">
+          <w:hyperlink w:anchor="_Toc96728437" w:history="1">
             <w:r>
               <w:rPr>
                 <w:rStyle w:val="Hyperlink"/>
@@ -1781,7 +1698,7 @@
                 <w:noProof/>
                 <w:webHidden/>
               </w:rPr>
-              <w:instrText xml:space="preserve"> PAGEREF _Toc96370070 \h </w:instrText>
+              <w:instrText xml:space="preserve"> PAGEREF _Toc96728437 \h </w:instrText>
             </w:r>
             <w:r>
               <w:rPr>
@@ -1801,7 +1718,7 @@
                 <w:noProof/>
                 <w:webHidden/>
               </w:rPr>
-              <w:t>5</w:t>
+              <w:t>8</w:t>
             </w:r>
             <w:r>
               <w:rPr>
@@ -1841,7 +1758,7 @@
         <w:pStyle w:val="Heading1"/>
       </w:pPr>
       <w:bookmarkStart w:id="0" w:name="_Toc1566534"/>
-      <w:bookmarkStart w:id="1" w:name="_Toc96370056"/>
+      <w:bookmarkStart w:id="1" w:name="_Toc96728424"/>
       <w:r>
         <w:lastRenderedPageBreak/>
         <w:t>Introduction</w:t>
@@ -1854,7 +1771,7 @@
         <w:pStyle w:val="Heading2"/>
       </w:pPr>
       <w:bookmarkStart w:id="2" w:name="_Toc1566535"/>
-      <w:bookmarkStart w:id="3" w:name="_Toc96370057"/>
+      <w:bookmarkStart w:id="3" w:name="_Toc96728425"/>
       <w:r>
         <w:t>Purpose</w:t>
       </w:r>
@@ -1877,15 +1794,10 @@
     </w:p>
     <w:p>
       <w:pPr>
-        <w:pStyle w:val="BodyText"/>
-      </w:pPr>
-    </w:p>
-    <w:p>
-      <w:pPr>
         <w:pStyle w:val="Heading2"/>
       </w:pPr>
       <w:bookmarkStart w:id="4" w:name="_Toc1566536"/>
-      <w:bookmarkStart w:id="5" w:name="_Toc96370058"/>
+      <w:bookmarkStart w:id="5" w:name="_Toc96728426"/>
       <w:r>
         <w:t>Scope</w:t>
       </w:r>
@@ -1902,15 +1814,10 @@
     </w:p>
     <w:p>
       <w:pPr>
-        <w:pStyle w:val="BodyText"/>
-      </w:pPr>
-    </w:p>
-    <w:p>
-      <w:pPr>
         <w:pStyle w:val="Heading2"/>
       </w:pPr>
       <w:bookmarkStart w:id="6" w:name="_Toc1566537"/>
-      <w:bookmarkStart w:id="7" w:name="_Toc96370059"/>
+      <w:bookmarkStart w:id="7" w:name="_Toc96728427"/>
       <w:r>
         <w:t>Objectives</w:t>
       </w:r>
@@ -1933,14 +1840,9 @@
     </w:p>
     <w:p>
       <w:pPr>
-        <w:pStyle w:val="BodyText"/>
-      </w:pPr>
-    </w:p>
-    <w:p>
-      <w:pPr>
         <w:pStyle w:val="Heading1"/>
       </w:pPr>
-      <w:bookmarkStart w:id="8" w:name="_Toc96370060"/>
+      <w:bookmarkStart w:id="8" w:name="_Toc96728428"/>
       <w:r>
         <w:t>Typical users</w:t>
       </w:r>
@@ -1950,7 +1852,7 @@
       <w:pPr>
         <w:pStyle w:val="Heading2"/>
       </w:pPr>
-      <w:bookmarkStart w:id="9" w:name="_Toc96370061"/>
+      <w:bookmarkStart w:id="9" w:name="_Toc96728429"/>
       <w:r>
         <w:t>Quiz Maintainer</w:t>
       </w:r>
@@ -1974,7 +1876,7 @@
       <w:pPr>
         <w:pStyle w:val="Heading2"/>
       </w:pPr>
-      <w:bookmarkStart w:id="10" w:name="_Toc96370062"/>
+      <w:bookmarkStart w:id="10" w:name="_Toc96728430"/>
       <w:r>
         <w:t>Quiz Master</w:t>
       </w:r>
@@ -1988,17 +1890,35 @@
         <w:t>The quiz master</w:t>
       </w:r>
       <w:r>
-        <w:t xml:space="preserve"> has access to quizzes that they</w:t>
+        <w:t xml:space="preserve"> has access to </w:t>
       </w:r>
       <w:r>
-        <w:t xml:space="preserve"> want to be able to send out links to as many people as they’d like to give them access to the quiz before starting it. They also want to be able to turn on or off timing and step through each question if the timer is off. Finally, if the quiz needed to be cut short, they should be able to stop the quiz even if all the questions haven’t been answered.</w:t>
+        <w:t xml:space="preserve">these Computer Science </w:t>
+      </w:r>
+      <w:r>
+        <w:t xml:space="preserve">quizzes </w:t>
+      </w:r>
+      <w:r>
+        <w:t xml:space="preserve">and </w:t>
+      </w:r>
+      <w:r>
+        <w:t>they</w:t>
+      </w:r>
+      <w:r>
+        <w:t xml:space="preserve"> want to be able to send out links to as many </w:t>
+      </w:r>
+      <w:r>
+        <w:t>of their students. T</w:t>
+      </w:r>
+      <w:r>
+        <w:t>hey’d like to give them access to the quiz before starting it. They also want to be able to turn on or off timing and step through each question if the timer is off. Finally, if the quiz needed to be cut short, they should be able to stop the quiz even if all the questions haven’t been answered.</w:t>
       </w:r>
     </w:p>
     <w:p>
       <w:pPr>
         <w:pStyle w:val="Heading2"/>
       </w:pPr>
-      <w:bookmarkStart w:id="11" w:name="_Toc96370063"/>
+      <w:bookmarkStart w:id="11" w:name="_Toc96728431"/>
       <w:r>
         <w:t>Quiz Participant</w:t>
       </w:r>
@@ -2009,7 +1929,13 @@
         <w:pStyle w:val="BodyText"/>
       </w:pPr>
       <w:r>
-        <w:t>The quiz participant needs to be able to access a link to a quiz that is started by the quiz</w:t>
+        <w:t>The quiz participant</w:t>
+      </w:r>
+      <w:r>
+        <w:t xml:space="preserve"> is a student in the Computer Science class and</w:t>
+      </w:r>
+      <w:r>
+        <w:t xml:space="preserve"> needs to be able to access a link to a quiz that is started by the quiz</w:t>
       </w:r>
       <w:r>
         <w:t xml:space="preserve"> </w:t>
@@ -2022,7 +1948,7 @@
       <w:pPr>
         <w:pStyle w:val="Heading1"/>
       </w:pPr>
-      <w:bookmarkStart w:id="12" w:name="_Toc96370064"/>
+      <w:bookmarkStart w:id="12" w:name="_Toc96728432"/>
       <w:r>
         <w:t>Use Cases</w:t>
       </w:r>
@@ -2032,147 +1958,982 @@
       <w:pPr>
         <w:pStyle w:val="Heading2"/>
       </w:pPr>
-      <w:bookmarkStart w:id="13" w:name="_Toc96370065"/>
+      <w:bookmarkStart w:id="13" w:name="_Toc96728433"/>
       <w:r>
-        <w:t>Quiz Maintainer</w:t>
+        <w:t>Use case table</w:t>
       </w:r>
       <w:bookmarkEnd w:id="13"/>
     </w:p>
+    <w:tbl>
+      <w:tblPr>
+        <w:tblW w:w="9082" w:type="dxa"/>
+        <w:tblInd w:w="-15" w:type="dxa"/>
+        <w:tblBorders>
+          <w:top w:val="single" w:sz="4" w:space="0" w:color="auto"/>
+          <w:left w:val="single" w:sz="4" w:space="0" w:color="auto"/>
+          <w:bottom w:val="single" w:sz="4" w:space="0" w:color="auto"/>
+          <w:right w:val="single" w:sz="4" w:space="0" w:color="auto"/>
+          <w:insideH w:val="single" w:sz="4" w:space="0" w:color="auto"/>
+          <w:insideV w:val="single" w:sz="4" w:space="0" w:color="auto"/>
+        </w:tblBorders>
+        <w:tblLayout w:type="fixed"/>
+        <w:tblLook w:val="0000" w:firstRow="0" w:lastRow="0" w:firstColumn="0" w:lastColumn="0" w:noHBand="0" w:noVBand="0"/>
+      </w:tblPr>
+      <w:tblGrid>
+        <w:gridCol w:w="1418"/>
+        <w:gridCol w:w="2278"/>
+        <w:gridCol w:w="5386"/>
+      </w:tblGrid>
+      <w:tr>
+        <w:trPr>
+          <w:tblHeader/>
+        </w:trPr>
+        <w:tc>
+          <w:tcPr>
+            <w:tcW w:w="1418" w:type="dxa"/>
+          </w:tcPr>
+          <w:p>
+            <w:pPr>
+              <w:rPr>
+                <w:b/>
+                <w:bCs/>
+                <w:i/>
+                <w:sz w:val="22"/>
+                <w:szCs w:val="22"/>
+              </w:rPr>
+            </w:pPr>
+            <w:r>
+              <w:rPr>
+                <w:b/>
+                <w:bCs/>
+                <w:i/>
+                <w:sz w:val="22"/>
+                <w:szCs w:val="22"/>
+              </w:rPr>
+              <w:t>Use case ref.</w:t>
+            </w:r>
+          </w:p>
+        </w:tc>
+        <w:tc>
+          <w:tcPr>
+            <w:tcW w:w="2278" w:type="dxa"/>
+          </w:tcPr>
+          <w:p>
+            <w:pPr>
+              <w:rPr>
+                <w:b/>
+                <w:bCs/>
+                <w:i/>
+                <w:sz w:val="22"/>
+                <w:szCs w:val="22"/>
+              </w:rPr>
+            </w:pPr>
+            <w:r>
+              <w:rPr>
+                <w:b/>
+                <w:bCs/>
+                <w:i/>
+                <w:sz w:val="22"/>
+                <w:szCs w:val="22"/>
+              </w:rPr>
+              <w:t>Title</w:t>
+            </w:r>
+          </w:p>
+        </w:tc>
+        <w:tc>
+          <w:tcPr>
+            <w:tcW w:w="5386" w:type="dxa"/>
+          </w:tcPr>
+          <w:p>
+            <w:pPr>
+              <w:rPr>
+                <w:b/>
+                <w:bCs/>
+                <w:i/>
+                <w:sz w:val="22"/>
+                <w:szCs w:val="22"/>
+              </w:rPr>
+            </w:pPr>
+            <w:r>
+              <w:rPr>
+                <w:b/>
+                <w:bCs/>
+                <w:i/>
+                <w:sz w:val="22"/>
+                <w:szCs w:val="22"/>
+              </w:rPr>
+              <w:t>Description</w:t>
+            </w:r>
+          </w:p>
+        </w:tc>
+      </w:tr>
+      <w:tr>
+        <w:tc>
+          <w:tcPr>
+            <w:tcW w:w="1418" w:type="dxa"/>
+          </w:tcPr>
+          <w:p>
+            <w:r>
+              <w:t>1.0</w:t>
+            </w:r>
+          </w:p>
+        </w:tc>
+        <w:tc>
+          <w:tcPr>
+            <w:tcW w:w="2278" w:type="dxa"/>
+          </w:tcPr>
+          <w:p>
+            <w:r>
+              <w:t>Quiz Maintainer account creation</w:t>
+            </w:r>
+          </w:p>
+        </w:tc>
+        <w:tc>
+          <w:tcPr>
+            <w:tcW w:w="5386" w:type="dxa"/>
+          </w:tcPr>
+          <w:p>
+            <w:r>
+              <w:t xml:space="preserve">To create an account the user must first click the register button located at the top right of the screen. From here, a valid email address and a password must be entered. The password must be entered again for validation. If the user misses any data or enters any invalid </w:t>
+            </w:r>
+            <w:r>
+              <w:t>information,</w:t>
+            </w:r>
+            <w:r>
+              <w:t xml:space="preserve"> then an error message will display and the user cannot continue. When the form has been filled in correctly, the user will be returned to the welcome screen. </w:t>
+            </w:r>
+          </w:p>
+        </w:tc>
+      </w:tr>
+      <w:tr>
+        <w:tc>
+          <w:tcPr>
+            <w:tcW w:w="1418" w:type="dxa"/>
+          </w:tcPr>
+          <w:p>
+            <w:r>
+              <w:t>1.1</w:t>
+            </w:r>
+          </w:p>
+        </w:tc>
+        <w:tc>
+          <w:tcPr>
+            <w:tcW w:w="2278" w:type="dxa"/>
+          </w:tcPr>
+          <w:p>
+            <w:r>
+              <w:t>Quiz Maintainer login</w:t>
+            </w:r>
+          </w:p>
+        </w:tc>
+        <w:tc>
+          <w:tcPr>
+            <w:tcW w:w="5386" w:type="dxa"/>
+          </w:tcPr>
+          <w:p>
+            <w:r>
+              <w:t>To login, an account must first be created [see use case 1.0]. The user can login to an existing account by clicking the login located at the bottom of the screen, or alternatively by clicking the login button on the navigation bar at the top of the screen. The user must enter the account details in the corresponding boxes and click the login button to finalize.</w:t>
+            </w:r>
+          </w:p>
+        </w:tc>
+      </w:tr>
+      <w:tr>
+        <w:tc>
+          <w:tcPr>
+            <w:tcW w:w="1418" w:type="dxa"/>
+          </w:tcPr>
+          <w:p>
+            <w:r>
+              <w:lastRenderedPageBreak/>
+              <w:t>1.2</w:t>
+            </w:r>
+          </w:p>
+        </w:tc>
+        <w:tc>
+          <w:tcPr>
+            <w:tcW w:w="2278" w:type="dxa"/>
+          </w:tcPr>
+          <w:p>
+            <w:r>
+              <w:t>Quiz Maintainer create quiz</w:t>
+            </w:r>
+          </w:p>
+        </w:tc>
+        <w:tc>
+          <w:tcPr>
+            <w:tcW w:w="5386" w:type="dxa"/>
+          </w:tcPr>
+          <w:p>
+            <w:r>
+              <w:t>If a quiz maintainer wants to create a quiz then they must first login [see use case 1.1]. Once logged in, click the create quiz button. This will take the user to the quiz creation form. Here, a quiz title and description must be entered. The default question timer can also be altered here. Click next when ready to continue.</w:t>
+            </w:r>
+            <w:r>
+              <w:t xml:space="preserve"> [FR1]</w:t>
+            </w:r>
+          </w:p>
+          <w:p/>
+          <w:p>
+            <w:r>
+              <w:t>The question type can be changed using the dropdown menu at the top of the screen. The rest of the form will be altered to accommodate the question type. A question and mark must be entered, as well as at least 2 answers for a multiple-choice question, and 1 correct answer. An accompanying image can be uploaded if needed. To move on to the next question, click next. When finished, click the save button to move on to the preview screen.</w:t>
+            </w:r>
+            <w:r>
+              <w:t xml:space="preserve"> [FR2][FR3][FR4]</w:t>
+            </w:r>
+          </w:p>
+        </w:tc>
+      </w:tr>
+      <w:tr>
+        <w:tc>
+          <w:tcPr>
+            <w:tcW w:w="1418" w:type="dxa"/>
+          </w:tcPr>
+          <w:p>
+            <w:r>
+              <w:t>1.3</w:t>
+            </w:r>
+          </w:p>
+        </w:tc>
+        <w:tc>
+          <w:tcPr>
+            <w:tcW w:w="2278" w:type="dxa"/>
+          </w:tcPr>
+          <w:p>
+            <w:r>
+              <w:t>Quiz Maintainer preview quiz</w:t>
+            </w:r>
+          </w:p>
+        </w:tc>
+        <w:tc>
+          <w:tcPr>
+            <w:tcW w:w="5386" w:type="dxa"/>
+          </w:tcPr>
+          <w:p>
+            <w:r>
+              <w:t>When a quiz maintainer has created at quiz [see use case 1.2] the user will be greeted with a preview of the quiz. From here the user can use the numbers and arrows along the bottom of the screen to change which page question is being previewed. To edit a question, click the edit button at the top left.</w:t>
+            </w:r>
+            <w:r>
+              <w:t>[FR5]</w:t>
+            </w:r>
+            <w:r>
+              <w:t xml:space="preserve"> When a user clicks the edit button they will be taken to the corresponding question where they can edit the details of that question. A question can be deleted with the delete button at the top right.</w:t>
+            </w:r>
+            <w:r>
+              <w:t xml:space="preserve"> [FR5][FR6]</w:t>
+            </w:r>
+            <w:r>
+              <w:t xml:space="preserve"> The plus along the bottom can be used to add a question, and the floppy disk next to it can be clicked to save the quiz.</w:t>
+            </w:r>
+          </w:p>
+        </w:tc>
+      </w:tr>
+      <w:tr>
+        <w:tc>
+          <w:tcPr>
+            <w:tcW w:w="1418" w:type="dxa"/>
+          </w:tcPr>
+          <w:p>
+            <w:r>
+              <w:t>1.4</w:t>
+            </w:r>
+          </w:p>
+        </w:tc>
+        <w:tc>
+          <w:tcPr>
+            <w:tcW w:w="2278" w:type="dxa"/>
+          </w:tcPr>
+          <w:p>
+            <w:r>
+              <w:t>Quiz Maintainer view quizzes</w:t>
+            </w:r>
+          </w:p>
+        </w:tc>
+        <w:tc>
+          <w:tcPr>
+            <w:tcW w:w="5386" w:type="dxa"/>
+          </w:tcPr>
+          <w:p>
+            <w:r>
+              <w:t>To view saved quizzes as a quiz maintainer, the user must first be logged in as a quiz maintainer [see use case 1.1]. Once logged in, the user can click the quizzes button located on the navigation bar at the top right to view a list of saved quizzes. From here, the user can change the sort criteria of the list by using the dropdown menu at the top of the form. The share icon next to the name of each quiz allows the user to create a link to the quiz. The export button to the right of the share button allows the user to export a saved quiz,</w:t>
+            </w:r>
+            <w:r>
+              <w:t xml:space="preserve"> [FR19]</w:t>
+            </w:r>
+            <w:r>
+              <w:t xml:space="preserve"> clicking the pencil icon will take the user to the edit screen, and the bin icon will delete the quiz.</w:t>
+            </w:r>
+            <w:r>
+              <w:t xml:space="preserve"> [FR7][FR8]</w:t>
+            </w:r>
+            <w:r>
+              <w:t xml:space="preserve"> A quiz can be imported using the button located at the bottom.</w:t>
+            </w:r>
+            <w:r>
+              <w:t xml:space="preserve"> [FR20]</w:t>
+            </w:r>
+          </w:p>
+        </w:tc>
+      </w:tr>
+      <w:tr>
+        <w:tc>
+          <w:tcPr>
+            <w:tcW w:w="1418" w:type="dxa"/>
+          </w:tcPr>
+          <w:p>
+            <w:r>
+              <w:t>1.5</w:t>
+            </w:r>
+          </w:p>
+        </w:tc>
+        <w:tc>
+          <w:tcPr>
+            <w:tcW w:w="2278" w:type="dxa"/>
+          </w:tcPr>
+          <w:p>
+            <w:r>
+              <w:t>Quiz Maintainer edit quiz</w:t>
+            </w:r>
+          </w:p>
+        </w:tc>
+        <w:tc>
+          <w:tcPr>
+            <w:tcW w:w="5386" w:type="dxa"/>
+          </w:tcPr>
+          <w:p>
+            <w:r>
+              <w:t>To edit a quiz, the user must first be logged in [see use case 1.1] and at least 1 quiz must have been created already [see use case 1.2]. Go to the quiz list [see use case 1.4] and click the pencil icon that corresponds to the quiz you want to edit. This will open the selected quiz in the quiz creation form seen in case 1.2 where the user can make alteration to the quiz. When the desired changes have been made, the user can click the save button to be taken to the preview screen [see use case 1.3] to finalize the changes.</w:t>
+            </w:r>
+          </w:p>
+        </w:tc>
+      </w:tr>
+      <w:tr>
+        <w:tc>
+          <w:tcPr>
+            <w:tcW w:w="1418" w:type="dxa"/>
+          </w:tcPr>
+          <w:p>
+            <w:r>
+              <w:t>1.6</w:t>
+            </w:r>
+          </w:p>
+        </w:tc>
+        <w:tc>
+          <w:tcPr>
+            <w:tcW w:w="2278" w:type="dxa"/>
+          </w:tcPr>
+          <w:p>
+            <w:r>
+              <w:t>Quiz Maintainer delete quiz</w:t>
+            </w:r>
+          </w:p>
+        </w:tc>
+        <w:tc>
+          <w:tcPr>
+            <w:tcW w:w="5386" w:type="dxa"/>
+          </w:tcPr>
+          <w:p>
+            <w:r>
+              <w:t xml:space="preserve">To edit a quiz, the user must first be logged in [see use case 1.1] and at least 1 quiz must have been created already [see use case 1.2]. Go to the quiz list [see use case 1.4] and click the dustbin icon that corresponds to the quiz you wish to delete. The user will be presented with a dialogue that asks you to confirm the deletion. Click yes to continue to delete the quiz. </w:t>
+            </w:r>
+          </w:p>
+        </w:tc>
+      </w:tr>
+      <w:tr>
+        <w:tc>
+          <w:tcPr>
+            <w:tcW w:w="1418" w:type="dxa"/>
+          </w:tcPr>
+          <w:p>
+            <w:r>
+              <w:t>1.7</w:t>
+            </w:r>
+          </w:p>
+        </w:tc>
+        <w:tc>
+          <w:tcPr>
+            <w:tcW w:w="2278" w:type="dxa"/>
+          </w:tcPr>
+          <w:p>
+            <w:r>
+              <w:t>Quiz Maintainer start quiz</w:t>
+            </w:r>
+          </w:p>
+        </w:tc>
+        <w:tc>
+          <w:tcPr>
+            <w:tcW w:w="5386" w:type="dxa"/>
+          </w:tcPr>
+          <w:p>
+            <w:r>
+              <w:t xml:space="preserve">To start a quiz, the user must be logged in [see use case 1.1] and at least 1 quiz must have been created already [see use case 1.2] Click the start quiz button on the navigation bar at the top. The user will be presented with a list of created quizzes. The dropdown menu at the top can be used to change the sort order. Click the share icon next to the quiz title to copy the link to the </w:t>
+            </w:r>
+            <w:r>
+              <w:lastRenderedPageBreak/>
+              <w:t>quiz. A quiz can be imported by clicking the import button at the bottom of the screen.</w:t>
+            </w:r>
+            <w:r>
+              <w:t xml:space="preserve"> [FR20]</w:t>
+            </w:r>
+            <w:r>
+              <w:t xml:space="preserve"> To start the quiz, click the start button next to correct quiz.</w:t>
+            </w:r>
+          </w:p>
+          <w:p/>
+          <w:p>
+            <w:r>
+              <w:t>You will then be presented with the quiz lobby screen. The total amount of users connected will be displayed at the top left. The timer can be toggled on or off using the switch located at the top right. The code to the quiz will be displayed below the quiz title and description, along with a link for the quiz participants to use. When all users have connected, click the start button to begin the quiz.</w:t>
+            </w:r>
+          </w:p>
+          <w:p/>
+          <w:p>
+            <w:r>
+              <w:t xml:space="preserve">When the quiz has started, you can use the arrow located at the bottom to manually move on to the next question, skipping the timer. You can also end the quiz prematurely with the end quiz button. At the end of the quiz the participants will be given their scores independently. </w:t>
+            </w:r>
+          </w:p>
+        </w:tc>
+      </w:tr>
+      <w:tr>
+        <w:tc>
+          <w:tcPr>
+            <w:tcW w:w="1418" w:type="dxa"/>
+          </w:tcPr>
+          <w:p>
+            <w:r>
+              <w:lastRenderedPageBreak/>
+              <w:t>2.0</w:t>
+            </w:r>
+          </w:p>
+        </w:tc>
+        <w:tc>
+          <w:tcPr>
+            <w:tcW w:w="2278" w:type="dxa"/>
+          </w:tcPr>
+          <w:p>
+            <w:r>
+              <w:t>Quiz Master account creation</w:t>
+            </w:r>
+          </w:p>
+        </w:tc>
+        <w:tc>
+          <w:tcPr>
+            <w:tcW w:w="5386" w:type="dxa"/>
+          </w:tcPr>
+          <w:p>
+            <w:r>
+              <w:t>To create an account the user must first click the register button located at the top right of the screen. From here, a valid email address and a password must be entered. The password must be entered again for validation. If the user misses any data or enters any invalid information, then an error message will display and the user cannot continue. When the form has been filled in correctly, the user will be returned to the welcome screen.</w:t>
+            </w:r>
+          </w:p>
+        </w:tc>
+      </w:tr>
+      <w:tr>
+        <w:tc>
+          <w:tcPr>
+            <w:tcW w:w="1418" w:type="dxa"/>
+          </w:tcPr>
+          <w:p>
+            <w:r>
+              <w:t>2.1</w:t>
+            </w:r>
+          </w:p>
+        </w:tc>
+        <w:tc>
+          <w:tcPr>
+            <w:tcW w:w="2278" w:type="dxa"/>
+          </w:tcPr>
+          <w:p>
+            <w:r>
+              <w:t>Quiz Master login</w:t>
+            </w:r>
+          </w:p>
+        </w:tc>
+        <w:tc>
+          <w:tcPr>
+            <w:tcW w:w="5386" w:type="dxa"/>
+          </w:tcPr>
+          <w:p>
+            <w:r>
+              <w:t>To login, an account must first be created [see use case 2.0]. The user can login to an existing account by clicking the login located at the bottom of the screen, or alternatively by clicking the login button on the navigation bar at the top of the screen. The user must enter the account details in the corresponding boxes and click the login button to finalize.</w:t>
+            </w:r>
+          </w:p>
+        </w:tc>
+      </w:tr>
+      <w:tr>
+        <w:tc>
+          <w:tcPr>
+            <w:tcW w:w="1418" w:type="dxa"/>
+          </w:tcPr>
+          <w:p>
+            <w:r>
+              <w:t>2.2</w:t>
+            </w:r>
+          </w:p>
+        </w:tc>
+        <w:tc>
+          <w:tcPr>
+            <w:tcW w:w="2278" w:type="dxa"/>
+          </w:tcPr>
+          <w:p>
+            <w:r>
+              <w:t>Quiz Master view quizzes</w:t>
+            </w:r>
+          </w:p>
+        </w:tc>
+        <w:tc>
+          <w:tcPr>
+            <w:tcW w:w="5386" w:type="dxa"/>
+          </w:tcPr>
+          <w:p>
+            <w:r>
+              <w:t>To view saved quizzes as a quiz master, the user must first be logged in as a quiz master [see use case 2.1]. Once logged in, the user can click the quizzes button located on the navigation bar at the top right to view a list of saved quizzes. From here, the user can change the sort criteria of the list by using the dropdown menu at the top of the form. The share icon next to the name of each quiz allows the user to create a link to the quiz.</w:t>
+            </w:r>
+            <w:r>
+              <w:t xml:space="preserve"> [FR9]</w:t>
+            </w:r>
+            <w:r>
+              <w:t xml:space="preserve"> The export button to the right of the share button allows the user to export a saved quiz.</w:t>
+            </w:r>
+            <w:r>
+              <w:t xml:space="preserve"> [FR19]</w:t>
+            </w:r>
+            <w:r>
+              <w:t xml:space="preserve"> A quiz can be imported using the button located at the bottom.</w:t>
+            </w:r>
+            <w:r>
+              <w:t xml:space="preserve"> [FR20]</w:t>
+            </w:r>
+          </w:p>
+        </w:tc>
+      </w:tr>
+      <w:tr>
+        <w:tc>
+          <w:tcPr>
+            <w:tcW w:w="1418" w:type="dxa"/>
+          </w:tcPr>
+          <w:p>
+            <w:r>
+              <w:t>2.3</w:t>
+            </w:r>
+          </w:p>
+        </w:tc>
+        <w:tc>
+          <w:tcPr>
+            <w:tcW w:w="2278" w:type="dxa"/>
+          </w:tcPr>
+          <w:p>
+            <w:r>
+              <w:t>Quiz Master start quiz</w:t>
+            </w:r>
+          </w:p>
+        </w:tc>
+        <w:tc>
+          <w:tcPr>
+            <w:tcW w:w="5386" w:type="dxa"/>
+          </w:tcPr>
+          <w:p>
+            <w:r>
+              <w:t>To start a quiz, the user must be logged in [see use case 2.1] and at least 1 quiz must have been created already [see use case 2.2] Click the start quiz button on the navigation bar at the top. The user will be presented with a list of created quizzes. The dropdown menu at the top can be used to change the sort order. Click the share icon next to the quiz title to copy the link to the quiz. A quiz can be imported by clicking the import button at the bottom of the screen.</w:t>
+            </w:r>
+            <w:r>
+              <w:t xml:space="preserve"> [FR20]</w:t>
+            </w:r>
+            <w:r>
+              <w:t xml:space="preserve"> To start the quiz, click the start button next to correct quiz.</w:t>
+            </w:r>
+          </w:p>
+          <w:p/>
+          <w:p>
+            <w:r>
+              <w:t>You will then be presented with the quiz lobby screen. The total amount of users connected will be displayed at the top left. The timer can be toggled on or off using the switch located at the top right.</w:t>
+            </w:r>
+            <w:r>
+              <w:t xml:space="preserve"> [FR12]</w:t>
+            </w:r>
+            <w:r>
+              <w:t xml:space="preserve"> The code to the quiz will be displayed below the quiz title and description, along with a link for the quiz participants to use.</w:t>
+            </w:r>
+            <w:r>
+              <w:t xml:space="preserve"> [FR10]</w:t>
+            </w:r>
+            <w:r>
+              <w:t xml:space="preserve"> When all users have connected, click the start button to begin the quiz.</w:t>
+            </w:r>
+            <w:r>
+              <w:t xml:space="preserve"> [FR13]</w:t>
+            </w:r>
+          </w:p>
+          <w:p/>
+          <w:p>
+            <w:r>
+              <w:lastRenderedPageBreak/>
+              <w:t>When the quiz has started,</w:t>
+            </w:r>
+            <w:r>
+              <w:t xml:space="preserve"> there will be a shared screen that displays the question, image, and possible answers. [FR11]</w:t>
+            </w:r>
+            <w:r>
+              <w:t xml:space="preserve"> </w:t>
+            </w:r>
+            <w:r>
+              <w:t>Y</w:t>
+            </w:r>
+            <w:r>
+              <w:t>ou can use the arrow located at the bottom to manually move on to the next question,</w:t>
+            </w:r>
+            <w:r>
+              <w:t xml:space="preserve"> [FR14]</w:t>
+            </w:r>
+            <w:r>
+              <w:t xml:space="preserve"> skipping the timer. You can also end the quiz prematurely with the end quiz button.</w:t>
+            </w:r>
+            <w:r>
+              <w:t xml:space="preserve"> [FR15]</w:t>
+            </w:r>
+            <w:r>
+              <w:t xml:space="preserve"> At the end of the quiz the participants will be given their scores independently. </w:t>
+            </w:r>
+          </w:p>
+        </w:tc>
+      </w:tr>
+      <w:tr>
+        <w:tc>
+          <w:tcPr>
+            <w:tcW w:w="1418" w:type="dxa"/>
+          </w:tcPr>
+          <w:p>
+            <w:r>
+              <w:lastRenderedPageBreak/>
+              <w:t>3.0</w:t>
+            </w:r>
+          </w:p>
+        </w:tc>
+        <w:tc>
+          <w:tcPr>
+            <w:tcW w:w="2278" w:type="dxa"/>
+          </w:tcPr>
+          <w:p>
+            <w:r>
+              <w:t>Quiz Participant join quiz</w:t>
+            </w:r>
+          </w:p>
+        </w:tc>
+        <w:tc>
+          <w:tcPr>
+            <w:tcW w:w="5386" w:type="dxa"/>
+          </w:tcPr>
+          <w:p>
+            <w:r>
+              <w:t xml:space="preserve">The user must use the link generated by the quiz maintainer when the quiz is created [see use case 1.2] to join the quiz. </w:t>
+            </w:r>
+            <w:r>
+              <w:t xml:space="preserve">[FR17] </w:t>
+            </w:r>
+            <w:r>
+              <w:t>When the participant has joined, they will be greeted with a splash screen containing the title and description of the quiz along with message to wait for the quiz master to start the quiz.</w:t>
+            </w:r>
+          </w:p>
+        </w:tc>
+      </w:tr>
+      <w:tr>
+        <w:tc>
+          <w:tcPr>
+            <w:tcW w:w="1418" w:type="dxa"/>
+          </w:tcPr>
+          <w:p>
+            <w:r>
+              <w:t>3.1</w:t>
+            </w:r>
+          </w:p>
+        </w:tc>
+        <w:tc>
+          <w:tcPr>
+            <w:tcW w:w="2278" w:type="dxa"/>
+          </w:tcPr>
+          <w:p>
+            <w:r>
+              <w:t>Quiz Participant taking quiz</w:t>
+            </w:r>
+          </w:p>
+        </w:tc>
+        <w:tc>
+          <w:tcPr>
+            <w:tcW w:w="5386" w:type="dxa"/>
+          </w:tcPr>
+          <w:p>
+            <w:r>
+              <w:t xml:space="preserve">The participant must first have joined the session [see use case 3.0] and the quiz master must have started the quiz [see use case 2.3] before the participant will be moved to the questions. When the quiz has started, the user will be greeted with the question displayed along the top of the dialogue, along with the image uploaded during creation. </w:t>
+            </w:r>
+          </w:p>
+          <w:p/>
+          <w:p>
+            <w:r>
+              <w:t xml:space="preserve">The user can select </w:t>
+            </w:r>
+            <w:r>
+              <w:t>one</w:t>
+            </w:r>
+            <w:r>
+              <w:t xml:space="preserve"> answer</w:t>
+            </w:r>
+            <w:r>
+              <w:t xml:space="preserve"> </w:t>
+            </w:r>
+            <w:r>
+              <w:t>during a multiple-choice question</w:t>
+            </w:r>
+            <w:r>
+              <w:t xml:space="preserve">, likewise for the true or false </w:t>
+            </w:r>
+            <w:r>
+              <w:t>question.</w:t>
+            </w:r>
+          </w:p>
+          <w:p/>
+          <w:p>
+            <w:r>
+              <w:t xml:space="preserve">The view toggle button at the bottom can be used to switch display modes, question view shows the answers and the accompanying image, whereas answer view shows only the answers. </w:t>
+            </w:r>
+            <w:r>
+              <w:t>[FR18]</w:t>
+            </w:r>
+          </w:p>
+          <w:p/>
+          <w:p>
+            <w:r>
+              <w:t>Once all questions have been answered the participant will be take to a page where their score will have been calculated for them.</w:t>
+            </w:r>
+            <w:r>
+              <w:t xml:space="preserve"> [FR16]</w:t>
+            </w:r>
+          </w:p>
+        </w:tc>
+      </w:tr>
+    </w:tbl>
     <w:p>
       <w:pPr>
         <w:pStyle w:val="BodyText"/>
       </w:pPr>
+    </w:p>
+    <w:p>
+      <w:pPr>
+        <w:pStyle w:val="Heading2"/>
+      </w:pPr>
+      <w:bookmarkStart w:id="14" w:name="_Toc96728434"/>
       <w:r>
-        <w:t xml:space="preserve">The quiz maintainer should be able to register with a valid email and a password that is longer than 8 characters. Then be able to log in with their new account that they just registered or registered before and be taken to a logged in view where they have access to a Start Quiz, Quizzes, and Create Quiz buttons in the navigation bar. Using the create quiz link they can </w:t>
+        <w:lastRenderedPageBreak/>
+        <w:t>UML Use case diagram</w:t>
       </w:r>
       <w:r>
-        <w:t xml:space="preserve">title the quiz and give it a description as well as indicate how long they want each question to be. They can then </w:t>
+        <w:rPr>
+          <w:noProof/>
+        </w:rPr>
+        <w:drawing>
+          <wp:anchor distT="0" distB="0" distL="114300" distR="114300" simplePos="0" relativeHeight="251661312" behindDoc="1" locked="0" layoutInCell="1" allowOverlap="1" wp14:anchorId="34CFC8BE" wp14:editId="2254F5D8">
+            <wp:simplePos x="0" y="0"/>
+            <wp:positionH relativeFrom="margin">
+              <wp:posOffset>0</wp:posOffset>
+            </wp:positionH>
+            <wp:positionV relativeFrom="paragraph">
+              <wp:posOffset>226060</wp:posOffset>
+            </wp:positionV>
+            <wp:extent cx="5724525" cy="6019800"/>
+            <wp:effectExtent l="0" t="0" r="9525" b="0"/>
+            <wp:wrapTight wrapText="bothSides">
+              <wp:wrapPolygon edited="0">
+                <wp:start x="0" y="0"/>
+                <wp:lineTo x="0" y="21532"/>
+                <wp:lineTo x="21564" y="21532"/>
+                <wp:lineTo x="21564" y="0"/>
+                <wp:lineTo x="0" y="0"/>
+              </wp:wrapPolygon>
+            </wp:wrapTight>
+            <wp:docPr id="3" name="Picture 3" descr="Diagram&#10;&#10;Description automatically generated"/>
+            <wp:cNvGraphicFramePr>
+              <a:graphicFrameLocks xmlns:a="http://schemas.openxmlformats.org/drawingml/2006/main" noChangeAspect="1"/>
+            </wp:cNvGraphicFramePr>
+            <a:graphic xmlns:a="http://schemas.openxmlformats.org/drawingml/2006/main">
+              <a:graphicData uri="http://schemas.openxmlformats.org/drawingml/2006/picture">
+                <pic:pic xmlns:pic="http://schemas.openxmlformats.org/drawingml/2006/picture">
+                  <pic:nvPicPr>
+                    <pic:cNvPr id="3" name="Picture 3" descr="Diagram&#10;&#10;Description automatically generated"/>
+                    <pic:cNvPicPr>
+                      <a:picLocks noChangeAspect="1" noChangeArrowheads="1"/>
+                    </pic:cNvPicPr>
+                  </pic:nvPicPr>
+                  <pic:blipFill>
+                    <a:blip r:embed="rId8">
+                      <a:extLst>
+                        <a:ext uri="{28A0092B-C50C-407E-A947-70E740481C1C}">
+                          <a14:useLocalDpi xmlns:a14="http://schemas.microsoft.com/office/drawing/2010/main" val="0"/>
+                        </a:ext>
+                      </a:extLst>
+                    </a:blip>
+                    <a:srcRect/>
+                    <a:stretch>
+                      <a:fillRect/>
+                    </a:stretch>
+                  </pic:blipFill>
+                  <pic:spPr bwMode="auto">
+                    <a:xfrm>
+                      <a:off x="0" y="0"/>
+                      <a:ext cx="5724525" cy="6019800"/>
+                    </a:xfrm>
+                    <a:prstGeom prst="rect">
+                      <a:avLst/>
+                    </a:prstGeom>
+                    <a:noFill/>
+                    <a:ln>
+                      <a:noFill/>
+                    </a:ln>
+                  </pic:spPr>
+                </pic:pic>
+              </a:graphicData>
+            </a:graphic>
+            <wp14:sizeRelH relativeFrom="page">
+              <wp14:pctWidth>0</wp14:pctWidth>
+            </wp14:sizeRelH>
+            <wp14:sizeRelV relativeFrom="page">
+              <wp14:pctHeight>0</wp14:pctHeight>
+            </wp14:sizeRelV>
+          </wp:anchor>
+        </w:drawing>
       </w:r>
       <w:r>
-        <w:t>pick between Multiple choice and True or False questions to make. They can enter a question and choose how many marks the question should award if it is answered correctly</w:t>
-      </w:r>
-      <w:r>
-        <w:t xml:space="preserve">. As well as indicate the correct answer, for Multiple choice they can write 4 possible answers and indicate which is correct whereas with True or False they can only indicate whether the answer is True or if it is False. The quiz maintainer can choose to include an image that will display when the quiz starts. Then if they </w:t>
-      </w:r>
-      <w:r>
-        <w:t>want,</w:t>
-      </w:r>
-      <w:r>
-        <w:t xml:space="preserve"> they can choose to change the how much time is allowed for that question.</w:t>
-      </w:r>
-      <w:r>
-        <w:t xml:space="preserve"> Once the questions are made the quiz </w:t>
-      </w:r>
-      <w:r>
-        <w:lastRenderedPageBreak/>
-        <w:t xml:space="preserve">maintainer can save the quiz but </w:t>
-      </w:r>
-      <w:r>
-        <w:t>first,</w:t>
-      </w:r>
-      <w:r>
-        <w:t xml:space="preserve"> they can preview how the quiz will look when it is started by a quiz master.</w:t>
-      </w:r>
-      <w:r>
-        <w:t xml:space="preserve"> In this menu they can delete, </w:t>
-      </w:r>
-      <w:proofErr w:type="gramStart"/>
-      <w:r>
-        <w:t>edit</w:t>
-      </w:r>
-      <w:proofErr w:type="gramEnd"/>
-      <w:r>
-        <w:t xml:space="preserve"> or add more questions if they wish.</w:t>
-      </w:r>
-      <w:r>
-        <w:t xml:space="preserve"> Once the quiz has been </w:t>
-      </w:r>
-      <w:r>
-        <w:t>saved,</w:t>
-      </w:r>
-      <w:r>
-        <w:t xml:space="preserve"> they can view it in the Quiz page where is where they can share the quiz to others who might want to use it with their own class.</w:t>
-      </w:r>
-      <w:r>
-        <w:t xml:space="preserve"> </w:t>
-      </w:r>
-      <w:r>
-        <w:t xml:space="preserve">They can also import and export quizzes </w:t>
-      </w:r>
-      <w:r>
-        <w:t>as well as delete and edit them if they want.</w:t>
-      </w:r>
-    </w:p>
-    <w:p>
-      <w:pPr>
-        <w:pStyle w:val="Heading2"/>
-      </w:pPr>
-      <w:bookmarkStart w:id="14" w:name="_Toc96370066"/>
-      <w:r>
-        <w:t>Quiz Master</w:t>
+        <w:rPr>
+          <w:noProof/>
+        </w:rPr>
+        <mc:AlternateContent>
+          <mc:Choice Requires="wps">
+            <w:drawing>
+              <wp:anchor distT="0" distB="0" distL="114300" distR="114300" simplePos="0" relativeHeight="251662336" behindDoc="1" locked="0" layoutInCell="1" allowOverlap="1" wp14:anchorId="30682AA0" wp14:editId="2737F6B9">
+                <wp:simplePos x="0" y="0"/>
+                <wp:positionH relativeFrom="column">
+                  <wp:posOffset>0</wp:posOffset>
+                </wp:positionH>
+                <wp:positionV relativeFrom="paragraph">
+                  <wp:posOffset>6303010</wp:posOffset>
+                </wp:positionV>
+                <wp:extent cx="5724525" cy="635"/>
+                <wp:effectExtent l="0" t="0" r="0" b="0"/>
+                <wp:wrapTight wrapText="bothSides">
+                  <wp:wrapPolygon edited="0">
+                    <wp:start x="0" y="0"/>
+                    <wp:lineTo x="0" y="21600"/>
+                    <wp:lineTo x="21600" y="21600"/>
+                    <wp:lineTo x="21600" y="0"/>
+                  </wp:wrapPolygon>
+                </wp:wrapTight>
+                <wp:docPr id="4" name="Text Box 4"/>
+                <wp:cNvGraphicFramePr/>
+                <a:graphic xmlns:a="http://schemas.openxmlformats.org/drawingml/2006/main">
+                  <a:graphicData uri="http://schemas.microsoft.com/office/word/2010/wordprocessingShape">
+                    <wps:wsp>
+                      <wps:cNvSpPr txBox="1"/>
+                      <wps:spPr>
+                        <a:xfrm>
+                          <a:off x="0" y="0"/>
+                          <a:ext cx="5724525" cy="635"/>
+                        </a:xfrm>
+                        <a:prstGeom prst="rect">
+                          <a:avLst/>
+                        </a:prstGeom>
+                        <a:solidFill>
+                          <a:prstClr val="white"/>
+                        </a:solidFill>
+                        <a:ln>
+                          <a:noFill/>
+                        </a:ln>
+                      </wps:spPr>
+                      <wps:txbx>
+                        <w:txbxContent>
+                          <w:p>
+                            <w:pPr>
+                              <w:pStyle w:val="Caption"/>
+                              <w:rPr>
+                                <w:rFonts w:ascii="Helvetica" w:hAnsi="Helvetica"/>
+                                <w:caps/>
+                                <w:noProof/>
+                                <w:kern w:val="28"/>
+                                <w:sz w:val="28"/>
+                                <w:szCs w:val="20"/>
+                              </w:rPr>
+                            </w:pPr>
+                            <w:r>
+                              <w:t xml:space="preserve">Figure </w:t>
+                            </w:r>
+                            <w:fldSimple w:instr=" SEQ Figure \* ARABIC ">
+                              <w:r>
+                                <w:rPr>
+                                  <w:noProof/>
+                                </w:rPr>
+                                <w:t>1</w:t>
+                              </w:r>
+                            </w:fldSimple>
+                            <w:r>
+                              <w:t>: Use case diagram</w:t>
+                            </w:r>
+                          </w:p>
+                        </w:txbxContent>
+                      </wps:txbx>
+                      <wps:bodyPr rot="0" spcFirstLastPara="0" vertOverflow="overflow" horzOverflow="overflow" vert="horz" wrap="square" lIns="0" tIns="0" rIns="0" bIns="0" numCol="1" spcCol="0" rtlCol="0" fromWordArt="0" anchor="t" anchorCtr="0" forceAA="0" compatLnSpc="1">
+                        <a:prstTxWarp prst="textNoShape">
+                          <a:avLst/>
+                        </a:prstTxWarp>
+                        <a:spAutoFit/>
+                      </wps:bodyPr>
+                    </wps:wsp>
+                  </a:graphicData>
+                </a:graphic>
+              </wp:anchor>
+            </w:drawing>
+          </mc:Choice>
+          <mc:Fallback>
+            <w:pict>
+              <v:shape w14:anchorId="30682AA0" id="Text Box 4" o:spid="_x0000_s1027" type="#_x0000_t202" style="position:absolute;left:0;text-align:left;margin-left:0;margin-top:496.3pt;width:450.75pt;height:.05pt;z-index:-251654144;visibility:visible;mso-wrap-style:square;mso-wrap-distance-left:9pt;mso-wrap-distance-top:0;mso-wrap-distance-right:9pt;mso-wrap-distance-bottom:0;mso-position-horizontal:absolute;mso-position-horizontal-relative:text;mso-position-vertical:absolute;mso-position-vertical-relative:text;v-text-anchor:top" o:gfxdata="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" stroked="f">
+                <v:textbox style="mso-fit-shape-to-text:t" inset="0,0,0,0">
+                  <w:txbxContent>
+                    <w:p>
+                      <w:pPr>
+                        <w:pStyle w:val="Caption"/>
+                        <w:rPr>
+                          <w:rFonts w:ascii="Helvetica" w:hAnsi="Helvetica"/>
+                          <w:caps/>
+                          <w:noProof/>
+                          <w:kern w:val="28"/>
+                          <w:sz w:val="28"/>
+                          <w:szCs w:val="20"/>
+                        </w:rPr>
+                      </w:pPr>
+                      <w:r>
+                        <w:t xml:space="preserve">Figure </w:t>
+                      </w:r>
+                      <w:fldSimple w:instr=" SEQ Figure \* ARABIC ">
+                        <w:r>
+                          <w:rPr>
+                            <w:noProof/>
+                          </w:rPr>
+                          <w:t>1</w:t>
+                        </w:r>
+                      </w:fldSimple>
+                      <w:r>
+                        <w:t>: Use case diagram</w:t>
+                      </w:r>
+                    </w:p>
+                  </w:txbxContent>
+                </v:textbox>
+                <w10:wrap type="tight"/>
+              </v:shape>
+            </w:pict>
+          </mc:Fallback>
+        </mc:AlternateContent>
       </w:r>
       <w:bookmarkEnd w:id="14"/>
     </w:p>
     <w:p>
       <w:pPr>
-        <w:pStyle w:val="BodyText"/>
-      </w:pPr>
+        <w:pStyle w:val="Heading1"/>
+      </w:pPr>
+      <w:bookmarkStart w:id="15" w:name="_Toc96728435"/>
       <w:r>
-        <w:t xml:space="preserve">The Quiz master can access </w:t>
-      </w:r>
-      <w:r>
-        <w:t xml:space="preserve">a quiz through the start quiz menu or through a link </w:t>
-      </w:r>
-      <w:r>
-        <w:t>that has been sent to them.</w:t>
-      </w:r>
-      <w:r>
-        <w:t xml:space="preserve"> </w:t>
-      </w:r>
-      <w:r>
-        <w:t xml:space="preserve">Once they are starting a </w:t>
-      </w:r>
-      <w:r>
-        <w:t>quiz,</w:t>
-      </w:r>
-      <w:r>
-        <w:t xml:space="preserve"> they can send out a participant link to </w:t>
-      </w:r>
-      <w:r>
-        <w:t xml:space="preserve">whoever they want to participate. </w:t>
-      </w:r>
-      <w:r>
-        <w:t xml:space="preserve">They can choose </w:t>
-      </w:r>
-      <w:r>
-        <w:t xml:space="preserve">to turn on </w:t>
-      </w:r>
-      <w:r>
-        <w:t xml:space="preserve">the timer to set a time limit on each question as well as turn it off to </w:t>
-      </w:r>
-      <w:r>
-        <w:t>manually progress through each question</w:t>
-      </w:r>
-      <w:r>
-        <w:t xml:space="preserve">. </w:t>
-      </w:r>
-      <w:r>
-        <w:t>This is the screen that participants can view.</w:t>
-      </w:r>
-      <w:r>
-        <w:t xml:space="preserve"> The Quiz master can also </w:t>
-      </w:r>
-      <w:r>
-        <w:t>stop the quiz at any time if needed.</w:t>
-      </w:r>
-    </w:p>
-    <w:p>
-      <w:pPr>
-        <w:pStyle w:val="Heading2"/>
-      </w:pPr>
-      <w:bookmarkStart w:id="15" w:name="_Toc96370067"/>
-      <w:r>
-        <w:t>Quiz Participant</w:t>
+        <w:t>Error Conditions</w:t>
       </w:r>
       <w:bookmarkEnd w:id="15"/>
     </w:p>
@@ -2181,93 +2942,26 @@
         <w:pStyle w:val="BodyText"/>
       </w:pPr>
       <w:r>
-        <w:t xml:space="preserve">The Quiz </w:t>
+        <w:t xml:space="preserve">The first error condition is triggered when a user attempts to register without inputting an email or password. </w:t>
       </w:r>
       <w:r>
-        <w:t xml:space="preserve">participant should be able to </w:t>
+        <w:t>Similarly,</w:t>
       </w:r>
       <w:r>
-        <w:t>open the quiz link sent to them by the Quiz master which should lead them to a waiting page</w:t>
+        <w:t xml:space="preserve"> if a user tries to log in without an email or </w:t>
       </w:r>
       <w:r>
-        <w:t>. Once the Quiz master has started the quiz</w:t>
+        <w:t>password,</w:t>
       </w:r>
       <w:r>
-        <w:t>, the participant will be sent to the first question where they can switch in</w:t>
-      </w:r>
-      <w:r>
-        <w:t xml:space="preserve"> </w:t>
-      </w:r>
-      <w:r>
-        <w:t xml:space="preserve">between a </w:t>
-      </w:r>
-      <w:r>
-        <w:t>question-and-answer</w:t>
-      </w:r>
-      <w:r>
-        <w:t xml:space="preserve"> view</w:t>
-      </w:r>
-      <w:r>
-        <w:t>, if they want to</w:t>
-      </w:r>
-      <w:r>
-        <w:t xml:space="preserve"> or just an answer view</w:t>
-      </w:r>
-      <w:r>
-        <w:t xml:space="preserve"> which only shows the answering prompt on their device</w:t>
-      </w:r>
-      <w:r>
-        <w:t xml:space="preserve">. Once the quiz is </w:t>
-      </w:r>
-      <w:r>
-        <w:t>complete,</w:t>
-      </w:r>
-      <w:r>
-        <w:t xml:space="preserve"> they will receive a mark out of the total possible marks. If the quiz was ended </w:t>
-      </w:r>
-      <w:r>
-        <w:t>early,</w:t>
-      </w:r>
-      <w:r>
-        <w:t xml:space="preserve"> they will get a mark out of the total questions marks that have been </w:t>
-      </w:r>
-      <w:r>
-        <w:t>asked.</w:t>
-      </w:r>
-    </w:p>
-    <w:p>
-      <w:pPr>
-        <w:pStyle w:val="Heading1"/>
-      </w:pPr>
-      <w:bookmarkStart w:id="16" w:name="_Toc96370068"/>
-      <w:r>
-        <w:t>Error Conditions</w:t>
-      </w:r>
-      <w:bookmarkEnd w:id="16"/>
-    </w:p>
-    <w:p>
-      <w:pPr>
-        <w:pStyle w:val="BodyText"/>
-      </w:pPr>
-      <w:r>
-        <w:t xml:space="preserve">The first error condition is triggered when a user attempts to register without inputting an email or password. </w:t>
-      </w:r>
-      <w:proofErr w:type="gramStart"/>
-      <w:r>
-        <w:t>Similarly</w:t>
-      </w:r>
-      <w:proofErr w:type="gramEnd"/>
-      <w:r>
-        <w:t xml:space="preserve"> if a user tries to log in without an email or password they wi</w:t>
+        <w:t xml:space="preserve"> they wi</w:t>
       </w:r>
       <w:r>
         <w:t xml:space="preserve">ll trigger the same error. If they try to log in without valid </w:t>
       </w:r>
-      <w:proofErr w:type="gramStart"/>
       <w:r>
-        <w:t>credentials</w:t>
+        <w:t>credentials,</w:t>
       </w:r>
-      <w:proofErr w:type="gramEnd"/>
       <w:r>
         <w:t xml:space="preserve"> then they will not be </w:t>
       </w:r>
@@ -2300,16 +2994,16 @@
       <w:pPr>
         <w:pStyle w:val="UnnumHeading1"/>
       </w:pPr>
-      <w:bookmarkStart w:id="17" w:name="_Toc1566539"/>
-      <w:bookmarkStart w:id="18" w:name="_Toc96370069"/>
+      <w:bookmarkStart w:id="16" w:name="_Toc1566539"/>
+      <w:bookmarkStart w:id="17" w:name="_Toc96728436"/>
       <w:r>
         <w:t>RE</w:t>
       </w:r>
       <w:r>
         <w:t>FERENCES</w:t>
       </w:r>
+      <w:bookmarkEnd w:id="16"/>
       <w:bookmarkEnd w:id="17"/>
-      <w:bookmarkEnd w:id="18"/>
     </w:p>
     <w:p>
       <w:pPr>
@@ -2323,14 +3017,14 @@
       <w:r>
         <w:br w:type="page"/>
       </w:r>
-      <w:bookmarkStart w:id="19" w:name="_Toc1566540"/>
-      <w:bookmarkStart w:id="20" w:name="_Toc96370070"/>
+      <w:bookmarkStart w:id="18" w:name="_Toc1566540"/>
+      <w:bookmarkStart w:id="19" w:name="_Toc96728437"/>
       <w:r>
         <w:lastRenderedPageBreak/>
         <w:t>DOCUMENT HISTORY</w:t>
       </w:r>
+      <w:bookmarkEnd w:id="18"/>
       <w:bookmarkEnd w:id="19"/>
-      <w:bookmarkEnd w:id="20"/>
     </w:p>
     <w:tbl>
       <w:tblPr>
@@ -2479,7 +3173,9 @@
           <w:tcPr>
             <w:tcW w:w="864" w:type="dxa"/>
             <w:tcBorders>
-              <w:top w:val="nil"/>
+              <w:top w:val="single" w:sz="12" w:space="0" w:color="000000"/>
+              <w:bottom w:val="single" w:sz="4" w:space="0" w:color="auto"/>
+              <w:right w:val="single" w:sz="4" w:space="0" w:color="auto"/>
             </w:tcBorders>
           </w:tcPr>
           <w:p>
@@ -2492,7 +3188,10 @@
           <w:tcPr>
             <w:tcW w:w="1008" w:type="dxa"/>
             <w:tcBorders>
-              <w:top w:val="nil"/>
+              <w:top w:val="single" w:sz="12" w:space="0" w:color="000000"/>
+              <w:left w:val="single" w:sz="4" w:space="0" w:color="auto"/>
+              <w:bottom w:val="single" w:sz="4" w:space="0" w:color="auto"/>
+              <w:right w:val="single" w:sz="4" w:space="0" w:color="auto"/>
             </w:tcBorders>
           </w:tcPr>
           <w:p>
@@ -2505,7 +3204,10 @@
           <w:tcPr>
             <w:tcW w:w="1193" w:type="dxa"/>
             <w:tcBorders>
-              <w:top w:val="nil"/>
+              <w:top w:val="single" w:sz="12" w:space="0" w:color="000000"/>
+              <w:left w:val="single" w:sz="4" w:space="0" w:color="auto"/>
+              <w:bottom w:val="single" w:sz="4" w:space="0" w:color="auto"/>
+              <w:right w:val="single" w:sz="4" w:space="0" w:color="auto"/>
             </w:tcBorders>
           </w:tcPr>
           <w:p>
@@ -2530,7 +3232,10 @@
           <w:tcPr>
             <w:tcW w:w="3969" w:type="dxa"/>
             <w:tcBorders>
-              <w:top w:val="nil"/>
+              <w:top w:val="single" w:sz="12" w:space="0" w:color="000000"/>
+              <w:left w:val="single" w:sz="4" w:space="0" w:color="auto"/>
+              <w:bottom w:val="single" w:sz="4" w:space="0" w:color="auto"/>
+              <w:right w:val="single" w:sz="4" w:space="0" w:color="auto"/>
             </w:tcBorders>
           </w:tcPr>
           <w:p>
@@ -2543,7 +3248,261 @@
           <w:tcPr>
             <w:tcW w:w="1318" w:type="dxa"/>
             <w:tcBorders>
-              <w:top w:val="nil"/>
+              <w:top w:val="single" w:sz="12" w:space="0" w:color="000000"/>
+              <w:left w:val="single" w:sz="4" w:space="0" w:color="auto"/>
+              <w:bottom w:val="single" w:sz="4" w:space="0" w:color="auto"/>
+            </w:tcBorders>
+          </w:tcPr>
+          <w:p>
+            <w:r>
+              <w:t>Olh20</w:t>
+            </w:r>
+          </w:p>
+        </w:tc>
+      </w:tr>
+      <w:tr>
+        <w:trPr>
+          <w:jc w:val="center"/>
+        </w:trPr>
+        <w:tc>
+          <w:tcPr>
+            <w:tcW w:w="864" w:type="dxa"/>
+            <w:tcBorders>
+              <w:top w:val="single" w:sz="4" w:space="0" w:color="auto"/>
+              <w:bottom w:val="single" w:sz="4" w:space="0" w:color="auto"/>
+              <w:right w:val="single" w:sz="4" w:space="0" w:color="auto"/>
+            </w:tcBorders>
+          </w:tcPr>
+          <w:p>
+            <w:r>
+              <w:t>1.1</w:t>
+            </w:r>
+          </w:p>
+        </w:tc>
+        <w:tc>
+          <w:tcPr>
+            <w:tcW w:w="1008" w:type="dxa"/>
+            <w:tcBorders>
+              <w:top w:val="single" w:sz="4" w:space="0" w:color="auto"/>
+              <w:left w:val="single" w:sz="4" w:space="0" w:color="auto"/>
+              <w:bottom w:val="single" w:sz="4" w:space="0" w:color="auto"/>
+              <w:right w:val="single" w:sz="4" w:space="0" w:color="auto"/>
+            </w:tcBorders>
+          </w:tcPr>
+          <w:p>
+            <w:r>
+              <w:t>N/A</w:t>
+            </w:r>
+          </w:p>
+        </w:tc>
+        <w:tc>
+          <w:tcPr>
+            <w:tcW w:w="1193" w:type="dxa"/>
+            <w:tcBorders>
+              <w:top w:val="single" w:sz="4" w:space="0" w:color="auto"/>
+              <w:left w:val="single" w:sz="4" w:space="0" w:color="auto"/>
+              <w:bottom w:val="single" w:sz="4" w:space="0" w:color="auto"/>
+              <w:right w:val="single" w:sz="4" w:space="0" w:color="auto"/>
+            </w:tcBorders>
+          </w:tcPr>
+          <w:p>
+            <w:r>
+              <w:t>24/02/2022</w:t>
+            </w:r>
+          </w:p>
+        </w:tc>
+        <w:tc>
+          <w:tcPr>
+            <w:tcW w:w="3969" w:type="dxa"/>
+            <w:tcBorders>
+              <w:top w:val="single" w:sz="4" w:space="0" w:color="auto"/>
+              <w:left w:val="single" w:sz="4" w:space="0" w:color="auto"/>
+              <w:bottom w:val="single" w:sz="4" w:space="0" w:color="auto"/>
+              <w:right w:val="single" w:sz="4" w:space="0" w:color="auto"/>
+            </w:tcBorders>
+          </w:tcPr>
+          <w:p>
+            <w:r>
+              <w:t>UM u</w:t>
+            </w:r>
+            <w:r>
+              <w:t>se case diagram added</w:t>
+            </w:r>
+          </w:p>
+        </w:tc>
+        <w:tc>
+          <w:tcPr>
+            <w:tcW w:w="1318" w:type="dxa"/>
+            <w:tcBorders>
+              <w:top w:val="single" w:sz="4" w:space="0" w:color="auto"/>
+              <w:left w:val="single" w:sz="4" w:space="0" w:color="auto"/>
+              <w:bottom w:val="single" w:sz="4" w:space="0" w:color="auto"/>
+            </w:tcBorders>
+          </w:tcPr>
+          <w:p>
+            <w:r>
+              <w:t>Toc27</w:t>
+            </w:r>
+          </w:p>
+        </w:tc>
+      </w:tr>
+      <w:tr>
+        <w:trPr>
+          <w:jc w:val="center"/>
+        </w:trPr>
+        <w:tc>
+          <w:tcPr>
+            <w:tcW w:w="864" w:type="dxa"/>
+            <w:tcBorders>
+              <w:top w:val="single" w:sz="4" w:space="0" w:color="auto"/>
+              <w:bottom w:val="single" w:sz="4" w:space="0" w:color="auto"/>
+              <w:right w:val="single" w:sz="4" w:space="0" w:color="auto"/>
+            </w:tcBorders>
+          </w:tcPr>
+          <w:p>
+            <w:r>
+              <w:t>1.2</w:t>
+            </w:r>
+          </w:p>
+        </w:tc>
+        <w:tc>
+          <w:tcPr>
+            <w:tcW w:w="1008" w:type="dxa"/>
+            <w:tcBorders>
+              <w:top w:val="single" w:sz="4" w:space="0" w:color="auto"/>
+              <w:left w:val="single" w:sz="4" w:space="0" w:color="auto"/>
+              <w:bottom w:val="single" w:sz="4" w:space="0" w:color="auto"/>
+              <w:right w:val="single" w:sz="4" w:space="0" w:color="auto"/>
+            </w:tcBorders>
+          </w:tcPr>
+          <w:p>
+            <w:r>
+              <w:t>N/A</w:t>
+            </w:r>
+          </w:p>
+        </w:tc>
+        <w:tc>
+          <w:tcPr>
+            <w:tcW w:w="1193" w:type="dxa"/>
+            <w:tcBorders>
+              <w:top w:val="single" w:sz="4" w:space="0" w:color="auto"/>
+              <w:left w:val="single" w:sz="4" w:space="0" w:color="auto"/>
+              <w:bottom w:val="single" w:sz="4" w:space="0" w:color="auto"/>
+              <w:right w:val="single" w:sz="4" w:space="0" w:color="auto"/>
+            </w:tcBorders>
+          </w:tcPr>
+          <w:p>
+            <w:r>
+              <w:t>25/02/2022</w:t>
+            </w:r>
+          </w:p>
+        </w:tc>
+        <w:tc>
+          <w:tcPr>
+            <w:tcW w:w="3969" w:type="dxa"/>
+            <w:tcBorders>
+              <w:top w:val="single" w:sz="4" w:space="0" w:color="auto"/>
+              <w:left w:val="single" w:sz="4" w:space="0" w:color="auto"/>
+              <w:bottom w:val="single" w:sz="4" w:space="0" w:color="auto"/>
+              <w:right w:val="single" w:sz="4" w:space="0" w:color="auto"/>
+            </w:tcBorders>
+          </w:tcPr>
+          <w:p>
+            <w:r>
+              <w:t>Use case table added</w:t>
+            </w:r>
+          </w:p>
+        </w:tc>
+        <w:tc>
+          <w:tcPr>
+            <w:tcW w:w="1318" w:type="dxa"/>
+            <w:tcBorders>
+              <w:top w:val="single" w:sz="4" w:space="0" w:color="auto"/>
+              <w:left w:val="single" w:sz="4" w:space="0" w:color="auto"/>
+              <w:bottom w:val="single" w:sz="4" w:space="0" w:color="auto"/>
+            </w:tcBorders>
+          </w:tcPr>
+          <w:p>
+            <w:r>
+              <w:t>Toc27</w:t>
+            </w:r>
+          </w:p>
+        </w:tc>
+      </w:tr>
+      <w:tr>
+        <w:trPr>
+          <w:jc w:val="center"/>
+        </w:trPr>
+        <w:tc>
+          <w:tcPr>
+            <w:tcW w:w="864" w:type="dxa"/>
+            <w:tcBorders>
+              <w:top w:val="single" w:sz="4" w:space="0" w:color="auto"/>
+              <w:bottom w:val="single" w:sz="12" w:space="0" w:color="000000"/>
+              <w:right w:val="single" w:sz="4" w:space="0" w:color="auto"/>
+            </w:tcBorders>
+          </w:tcPr>
+          <w:p>
+            <w:r>
+              <w:t>1.3</w:t>
+            </w:r>
+          </w:p>
+        </w:tc>
+        <w:tc>
+          <w:tcPr>
+            <w:tcW w:w="1008" w:type="dxa"/>
+            <w:tcBorders>
+              <w:top w:val="single" w:sz="4" w:space="0" w:color="auto"/>
+              <w:left w:val="single" w:sz="4" w:space="0" w:color="auto"/>
+              <w:bottom w:val="single" w:sz="12" w:space="0" w:color="000000"/>
+              <w:right w:val="single" w:sz="4" w:space="0" w:color="auto"/>
+            </w:tcBorders>
+          </w:tcPr>
+          <w:p>
+            <w:r>
+              <w:t>N/A</w:t>
+            </w:r>
+          </w:p>
+        </w:tc>
+        <w:tc>
+          <w:tcPr>
+            <w:tcW w:w="1193" w:type="dxa"/>
+            <w:tcBorders>
+              <w:top w:val="single" w:sz="4" w:space="0" w:color="auto"/>
+              <w:left w:val="single" w:sz="4" w:space="0" w:color="auto"/>
+              <w:bottom w:val="single" w:sz="12" w:space="0" w:color="000000"/>
+              <w:right w:val="single" w:sz="4" w:space="0" w:color="auto"/>
+            </w:tcBorders>
+          </w:tcPr>
+          <w:p>
+            <w:r>
+              <w:t>25/02/2022</w:t>
+            </w:r>
+          </w:p>
+        </w:tc>
+        <w:tc>
+          <w:tcPr>
+            <w:tcW w:w="3969" w:type="dxa"/>
+            <w:tcBorders>
+              <w:top w:val="single" w:sz="4" w:space="0" w:color="auto"/>
+              <w:left w:val="single" w:sz="4" w:space="0" w:color="auto"/>
+              <w:bottom w:val="single" w:sz="12" w:space="0" w:color="000000"/>
+              <w:right w:val="single" w:sz="4" w:space="0" w:color="auto"/>
+            </w:tcBorders>
+          </w:tcPr>
+          <w:p>
+            <w:r>
+              <w:t>Touching up</w:t>
+            </w:r>
+          </w:p>
+        </w:tc>
+        <w:tc>
+          <w:tcPr>
+            <w:tcW w:w="1318" w:type="dxa"/>
+            <w:tcBorders>
+              <w:top w:val="single" w:sz="4" w:space="0" w:color="auto"/>
+              <w:left w:val="single" w:sz="4" w:space="0" w:color="auto"/>
+              <w:bottom w:val="single" w:sz="12" w:space="0" w:color="000000"/>
             </w:tcBorders>
           </w:tcPr>
           <w:p>
@@ -2560,8 +3519,8 @@
       </w:pPr>
     </w:p>
     <w:sectPr>
-      <w:headerReference w:type="default" r:id="rId8"/>
-      <w:footerReference w:type="default" r:id="rId9"/>
+      <w:headerReference w:type="default" r:id="rId9"/>
+      <w:footerReference w:type="default" r:id="rId10"/>
       <w:pgSz w:w="11907" w:h="16840" w:code="9"/>
       <w:pgMar w:top="1440" w:right="1440" w:bottom="1440" w:left="1440" w:header="720" w:footer="720" w:gutter="0"/>
       <w:pgNumType w:start="1"/>
@@ -2759,7 +3718,7 @@
       <w:sdtEndPr/>
       <w:sdtContent>
         <w:r>
-          <w:t>1</w:t>
+          <w:t>1.3</w:t>
         </w:r>
       </w:sdtContent>
     </w:sdt>
@@ -5222,9 +6181,9 @@
   <w:font w:name="Times">
     <w:panose1 w:val="02020603050405020304"/>
     <w:charset w:val="00"/>
-    <w:family w:val="auto"/>
+    <w:family w:val="roman"/>
     <w:pitch w:val="variable"/>
-    <w:sig w:usb0="E00002FF" w:usb1="5000205A" w:usb2="00000000" w:usb3="00000000" w:csb0="0000019F" w:csb1="00000000"/>
+    <w:sig w:usb0="E0002EFF" w:usb1="C000785B" w:usb2="00000009" w:usb3="00000000" w:csb0="000001FF" w:csb1="00000000"/>
   </w:font>
   <w:font w:name="Tahoma">
     <w:panose1 w:val="020B0604030504040204"/>
@@ -5273,12 +6232,14 @@
   </w:compat>
   <w:rsids>
     <w:rsidRoot w:val="001E1E35"/>
+    <w:rsid w:val="000F6C8B"/>
     <w:rsid w:val="00104DC9"/>
     <w:rsid w:val="001E1E35"/>
     <w:rsid w:val="00535406"/>
     <w:rsid w:val="00735E28"/>
     <w:rsid w:val="00920980"/>
     <w:rsid w:val="00A86277"/>
+    <w:rsid w:val="00A97E21"/>
   </w:rsids>
   <m:mathPr>
     <m:mathFont m:val="Cambria Math"/>

</xml_diff>

<commit_message>
Added formal review minutes and made the docs folder structure
</commit_message>
<xml_diff>
--- a/dev/20220301/SE_QA_04_DRAFT.docx
+++ b/dev/20220301/SE_QA_04_DRAFT.docx
@@ -152,13 +152,16 @@
               <w:sdtEndPr/>
               <w:sdtContent>
                 <w:r>
-                  <w:t>SE_</w:t>
+                  <w:t>SE</w:t>
+                </w:r>
+                <w:r>
+                  <w:t>.</w:t>
                 </w:r>
                 <w:r>
                   <w:t>QA</w:t>
                 </w:r>
                 <w:r>
-                  <w:t>_</w:t>
+                  <w:t>.</w:t>
                 </w:r>
                 <w:r>
                   <w:t>04</w:t>
@@ -2905,14 +2908,27 @@
                       <w:r>
                         <w:t xml:space="preserve">Figure </w:t>
                       </w:r>
-                      <w:fldSimple w:instr=" SEQ Figure \* ARABIC ">
-                        <w:r>
-                          <w:rPr>
-                            <w:noProof/>
-                          </w:rPr>
-                          <w:t>1</w:t>
-                        </w:r>
-                      </w:fldSimple>
+                      <w:r>
+                        <w:fldChar w:fldCharType="begin"/>
+                      </w:r>
+                      <w:r>
+                        <w:instrText xml:space="preserve"> SEQ Figure \* ARABIC </w:instrText>
+                      </w:r>
+                      <w:r>
+                        <w:fldChar w:fldCharType="separate"/>
+                      </w:r>
+                      <w:r>
+                        <w:rPr>
+                          <w:noProof/>
+                        </w:rPr>
+                        <w:t>1</w:t>
+                      </w:r>
+                      <w:r>
+                        <w:rPr>
+                          <w:noProof/>
+                        </w:rPr>
+                        <w:fldChar w:fldCharType="end"/>
+                      </w:r>
                       <w:r>
                         <w:t>: Use case diagram</w:t>
                       </w:r>
@@ -5576,7 +5592,6 @@
   <w:style w:type="character" w:default="1" w:styleId="DefaultParagraphFont">
     <w:name w:val="Default Paragraph Font"/>
     <w:uiPriority w:val="1"/>
-    <w:semiHidden/>
     <w:unhideWhenUsed/>
   </w:style>
   <w:style w:type="table" w:default="1" w:styleId="TableNormal">
@@ -6235,7 +6250,9 @@
     <w:rsid w:val="000F6C8B"/>
     <w:rsid w:val="00104DC9"/>
     <w:rsid w:val="001E1E35"/>
+    <w:rsid w:val="003A0B35"/>
     <w:rsid w:val="00535406"/>
+    <w:rsid w:val="00722EED"/>
     <w:rsid w:val="00735E28"/>
     <w:rsid w:val="00920980"/>
     <w:rsid w:val="00A86277"/>

</xml_diff>

<commit_message>
Updated SE_QA_05_DRAFT to ver. 0.5 and created the first draft of SE_QA_05 documentation
</commit_message>
<xml_diff>
--- a/dev/20220301/SE_QA_04_DRAFT.docx
+++ b/dev/20220301/SE_QA_04_DRAFT.docx
@@ -30,6 +30,12 @@
               <w:rStyle w:val="BodyTextChar"/>
             </w:rPr>
             <w:t>Software Engineering Group Project</w:t>
+          </w:r>
+          <w:r>
+            <w:rPr>
+              <w:rStyle w:val="BodyTextChar"/>
+            </w:rPr>
+            <w:t xml:space="preserve"> 02</w:t>
           </w:r>
         </w:p>
       </w:sdtContent>
@@ -104,7 +110,15 @@
               <w:sdtEndPr/>
               <w:sdtContent>
                 <w:r>
-                  <w:t xml:space="preserve">Oliver Hoad </w:t>
+                  <w:t xml:space="preserve">Oliver </w:t>
+                </w:r>
+                <w:proofErr w:type="spellStart"/>
+                <w:r>
+                  <w:t>Hoad</w:t>
+                </w:r>
+                <w:proofErr w:type="spellEnd"/>
+                <w:r>
+                  <w:t xml:space="preserve"> </w:t>
                 </w:r>
                 <w:r>
                   <w:t>[</w:t>
@@ -231,13 +245,7 @@
               <w:sdtEndPr/>
               <w:sdtContent>
                 <w:r>
-                  <w:t>1</w:t>
-                </w:r>
-                <w:r>
-                  <w:t>.</w:t>
-                </w:r>
-                <w:r>
-                  <w:t>3</w:t>
+                  <w:t>0.5</w:t>
                 </w:r>
               </w:sdtContent>
             </w:sdt>
@@ -531,7 +539,7 @@
           <w:r>
             <w:fldChar w:fldCharType="separate"/>
           </w:r>
-          <w:hyperlink w:anchor="_Toc96728424" w:history="1">
+          <w:hyperlink w:anchor="_Toc97626300" w:history="1">
             <w:r>
               <w:rPr>
                 <w:rStyle w:val="Hyperlink"/>
@@ -576,7 +584,7 @@
                 <w:noProof/>
                 <w:webHidden/>
               </w:rPr>
-              <w:instrText xml:space="preserve"> PAGEREF _Toc96728424 \h </w:instrText>
+              <w:instrText xml:space="preserve"> PAGEREF _Toc97626300 \h </w:instrText>
             </w:r>
             <w:r>
               <w:rPr>
@@ -621,7 +629,7 @@
               <w:lang w:eastAsia="en-GB"/>
             </w:rPr>
           </w:pPr>
-          <w:hyperlink w:anchor="_Toc96728425" w:history="1">
+          <w:hyperlink w:anchor="_Toc97626301" w:history="1">
             <w:r>
               <w:rPr>
                 <w:rStyle w:val="Hyperlink"/>
@@ -665,7 +673,7 @@
                 <w:noProof/>
                 <w:webHidden/>
               </w:rPr>
-              <w:instrText xml:space="preserve"> PAGEREF _Toc96728425 \h </w:instrText>
+              <w:instrText xml:space="preserve"> PAGEREF _Toc97626301 \h </w:instrText>
             </w:r>
             <w:r>
               <w:rPr>
@@ -710,7 +718,7 @@
               <w:lang w:eastAsia="en-GB"/>
             </w:rPr>
           </w:pPr>
-          <w:hyperlink w:anchor="_Toc96728426" w:history="1">
+          <w:hyperlink w:anchor="_Toc97626302" w:history="1">
             <w:r>
               <w:rPr>
                 <w:rStyle w:val="Hyperlink"/>
@@ -754,7 +762,7 @@
                 <w:noProof/>
                 <w:webHidden/>
               </w:rPr>
-              <w:instrText xml:space="preserve"> PAGEREF _Toc96728426 \h </w:instrText>
+              <w:instrText xml:space="preserve"> PAGEREF _Toc97626302 \h </w:instrText>
             </w:r>
             <w:r>
               <w:rPr>
@@ -799,7 +807,7 @@
               <w:lang w:eastAsia="en-GB"/>
             </w:rPr>
           </w:pPr>
-          <w:hyperlink w:anchor="_Toc96728427" w:history="1">
+          <w:hyperlink w:anchor="_Toc97626303" w:history="1">
             <w:r>
               <w:rPr>
                 <w:rStyle w:val="Hyperlink"/>
@@ -843,7 +851,7 @@
                 <w:noProof/>
                 <w:webHidden/>
               </w:rPr>
-              <w:instrText xml:space="preserve"> PAGEREF _Toc96728427 \h </w:instrText>
+              <w:instrText xml:space="preserve"> PAGEREF _Toc97626303 \h </w:instrText>
             </w:r>
             <w:r>
               <w:rPr>
@@ -889,7 +897,7 @@
               <w:lang w:eastAsia="en-GB"/>
             </w:rPr>
           </w:pPr>
-          <w:hyperlink w:anchor="_Toc96728428" w:history="1">
+          <w:hyperlink w:anchor="_Toc97626304" w:history="1">
             <w:r>
               <w:rPr>
                 <w:rStyle w:val="Hyperlink"/>
@@ -934,7 +942,7 @@
                 <w:noProof/>
                 <w:webHidden/>
               </w:rPr>
-              <w:instrText xml:space="preserve"> PAGEREF _Toc96728428 \h </w:instrText>
+              <w:instrText xml:space="preserve"> PAGEREF _Toc97626304 \h </w:instrText>
             </w:r>
             <w:r>
               <w:rPr>
@@ -979,7 +987,7 @@
               <w:lang w:eastAsia="en-GB"/>
             </w:rPr>
           </w:pPr>
-          <w:hyperlink w:anchor="_Toc96728429" w:history="1">
+          <w:hyperlink w:anchor="_Toc97626305" w:history="1">
             <w:r>
               <w:rPr>
                 <w:rStyle w:val="Hyperlink"/>
@@ -1023,7 +1031,7 @@
                 <w:noProof/>
                 <w:webHidden/>
               </w:rPr>
-              <w:instrText xml:space="preserve"> PAGEREF _Toc96728429 \h </w:instrText>
+              <w:instrText xml:space="preserve"> PAGEREF _Toc97626305 \h </w:instrText>
             </w:r>
             <w:r>
               <w:rPr>
@@ -1068,7 +1076,7 @@
               <w:lang w:eastAsia="en-GB"/>
             </w:rPr>
           </w:pPr>
-          <w:hyperlink w:anchor="_Toc96728430" w:history="1">
+          <w:hyperlink w:anchor="_Toc97626306" w:history="1">
             <w:r>
               <w:rPr>
                 <w:rStyle w:val="Hyperlink"/>
@@ -1112,7 +1120,7 @@
                 <w:noProof/>
                 <w:webHidden/>
               </w:rPr>
-              <w:instrText xml:space="preserve"> PAGEREF _Toc96728430 \h </w:instrText>
+              <w:instrText xml:space="preserve"> PAGEREF _Toc97626306 \h </w:instrText>
             </w:r>
             <w:r>
               <w:rPr>
@@ -1157,7 +1165,7 @@
               <w:lang w:eastAsia="en-GB"/>
             </w:rPr>
           </w:pPr>
-          <w:hyperlink w:anchor="_Toc96728431" w:history="1">
+          <w:hyperlink w:anchor="_Toc97626307" w:history="1">
             <w:r>
               <w:rPr>
                 <w:rStyle w:val="Hyperlink"/>
@@ -1201,7 +1209,7 @@
                 <w:noProof/>
                 <w:webHidden/>
               </w:rPr>
-              <w:instrText xml:space="preserve"> PAGEREF _Toc96728431 \h </w:instrText>
+              <w:instrText xml:space="preserve"> PAGEREF _Toc97626307 \h </w:instrText>
             </w:r>
             <w:r>
               <w:rPr>
@@ -1247,7 +1255,7 @@
               <w:lang w:eastAsia="en-GB"/>
             </w:rPr>
           </w:pPr>
-          <w:hyperlink w:anchor="_Toc96728432" w:history="1">
+          <w:hyperlink w:anchor="_Toc97626308" w:history="1">
             <w:r>
               <w:rPr>
                 <w:rStyle w:val="Hyperlink"/>
@@ -1292,7 +1300,7 @@
                 <w:noProof/>
                 <w:webHidden/>
               </w:rPr>
-              <w:instrText xml:space="preserve"> PAGEREF _Toc96728432 \h </w:instrText>
+              <w:instrText xml:space="preserve"> PAGEREF _Toc97626308 \h </w:instrText>
             </w:r>
             <w:r>
               <w:rPr>
@@ -1337,7 +1345,7 @@
               <w:lang w:eastAsia="en-GB"/>
             </w:rPr>
           </w:pPr>
-          <w:hyperlink w:anchor="_Toc96728433" w:history="1">
+          <w:hyperlink w:anchor="_Toc97626309" w:history="1">
             <w:r>
               <w:rPr>
                 <w:rStyle w:val="Hyperlink"/>
@@ -1381,7 +1389,7 @@
                 <w:noProof/>
                 <w:webHidden/>
               </w:rPr>
-              <w:instrText xml:space="preserve"> PAGEREF _Toc96728433 \h </w:instrText>
+              <w:instrText xml:space="preserve"> PAGEREF _Toc97626309 \h </w:instrText>
             </w:r>
             <w:r>
               <w:rPr>
@@ -1426,7 +1434,7 @@
               <w:lang w:eastAsia="en-GB"/>
             </w:rPr>
           </w:pPr>
-          <w:hyperlink w:anchor="_Toc96728434" w:history="1">
+          <w:hyperlink w:anchor="_Toc97626310" w:history="1">
             <w:r>
               <w:rPr>
                 <w:rStyle w:val="Hyperlink"/>
@@ -1470,7 +1478,7 @@
                 <w:noProof/>
                 <w:webHidden/>
               </w:rPr>
-              <w:instrText xml:space="preserve"> PAGEREF _Toc96728434 \h </w:instrText>
+              <w:instrText xml:space="preserve"> PAGEREF _Toc97626310 \h </w:instrText>
             </w:r>
             <w:r>
               <w:rPr>
@@ -1490,7 +1498,7 @@
                 <w:noProof/>
                 <w:webHidden/>
               </w:rPr>
-              <w:t>7</w:t>
+              <w:t>6</w:t>
             </w:r>
             <w:r>
               <w:rPr>
@@ -1516,7 +1524,7 @@
               <w:lang w:eastAsia="en-GB"/>
             </w:rPr>
           </w:pPr>
-          <w:hyperlink w:anchor="_Toc96728435" w:history="1">
+          <w:hyperlink w:anchor="_Toc97626311" w:history="1">
             <w:r>
               <w:rPr>
                 <w:rStyle w:val="Hyperlink"/>
@@ -1561,7 +1569,185 @@
                 <w:noProof/>
                 <w:webHidden/>
               </w:rPr>
-              <w:instrText xml:space="preserve"> PAGEREF _Toc96728435 \h </w:instrText>
+              <w:instrText xml:space="preserve"> PAGEREF _Toc97626311 \h </w:instrText>
+            </w:r>
+            <w:r>
+              <w:rPr>
+                <w:noProof/>
+                <w:webHidden/>
+              </w:rPr>
+            </w:r>
+            <w:r>
+              <w:rPr>
+                <w:noProof/>
+                <w:webHidden/>
+              </w:rPr>
+              <w:fldChar w:fldCharType="separate"/>
+            </w:r>
+            <w:r>
+              <w:rPr>
+                <w:noProof/>
+                <w:webHidden/>
+              </w:rPr>
+              <w:t>6</w:t>
+            </w:r>
+            <w:r>
+              <w:rPr>
+                <w:noProof/>
+                <w:webHidden/>
+              </w:rPr>
+              <w:fldChar w:fldCharType="end"/>
+            </w:r>
+          </w:hyperlink>
+        </w:p>
+        <w:p>
+          <w:pPr>
+            <w:pStyle w:val="TOC2"/>
+            <w:tabs>
+              <w:tab w:val="left" w:pos="880"/>
+            </w:tabs>
+            <w:rPr>
+              <w:rFonts w:asciiTheme="minorHAnsi" w:eastAsiaTheme="minorEastAsia" w:hAnsiTheme="minorHAnsi" w:cstheme="minorBidi"/>
+              <w:noProof/>
+              <w:sz w:val="22"/>
+              <w:szCs w:val="22"/>
+              <w:lang w:eastAsia="en-GB"/>
+            </w:rPr>
+          </w:pPr>
+          <w:hyperlink w:anchor="_Toc97626312" w:history="1">
+            <w:r>
+              <w:rPr>
+                <w:rStyle w:val="Hyperlink"/>
+                <w:noProof/>
+              </w:rPr>
+              <w:t>4.1</w:t>
+            </w:r>
+            <w:r>
+              <w:rPr>
+                <w:rFonts w:asciiTheme="minorHAnsi" w:eastAsiaTheme="minorEastAsia" w:hAnsiTheme="minorHAnsi" w:cstheme="minorBidi"/>
+                <w:noProof/>
+                <w:sz w:val="22"/>
+                <w:szCs w:val="22"/>
+                <w:lang w:eastAsia="en-GB"/>
+              </w:rPr>
+              <w:tab/>
+            </w:r>
+            <w:r>
+              <w:rPr>
+                <w:rStyle w:val="Hyperlink"/>
+                <w:noProof/>
+              </w:rPr>
+              <w:t>Error conditions overview</w:t>
+            </w:r>
+            <w:r>
+              <w:rPr>
+                <w:noProof/>
+                <w:webHidden/>
+              </w:rPr>
+              <w:tab/>
+            </w:r>
+            <w:r>
+              <w:rPr>
+                <w:noProof/>
+                <w:webHidden/>
+              </w:rPr>
+              <w:fldChar w:fldCharType="begin"/>
+            </w:r>
+            <w:r>
+              <w:rPr>
+                <w:noProof/>
+                <w:webHidden/>
+              </w:rPr>
+              <w:instrText xml:space="preserve"> PAGEREF _Toc97626312 \h </w:instrText>
+            </w:r>
+            <w:r>
+              <w:rPr>
+                <w:noProof/>
+                <w:webHidden/>
+              </w:rPr>
+            </w:r>
+            <w:r>
+              <w:rPr>
+                <w:noProof/>
+                <w:webHidden/>
+              </w:rPr>
+              <w:fldChar w:fldCharType="separate"/>
+            </w:r>
+            <w:r>
+              <w:rPr>
+                <w:noProof/>
+                <w:webHidden/>
+              </w:rPr>
+              <w:t>6</w:t>
+            </w:r>
+            <w:r>
+              <w:rPr>
+                <w:noProof/>
+                <w:webHidden/>
+              </w:rPr>
+              <w:fldChar w:fldCharType="end"/>
+            </w:r>
+          </w:hyperlink>
+        </w:p>
+        <w:p>
+          <w:pPr>
+            <w:pStyle w:val="TOC2"/>
+            <w:tabs>
+              <w:tab w:val="left" w:pos="880"/>
+            </w:tabs>
+            <w:rPr>
+              <w:rFonts w:asciiTheme="minorHAnsi" w:eastAsiaTheme="minorEastAsia" w:hAnsiTheme="minorHAnsi" w:cstheme="minorBidi"/>
+              <w:noProof/>
+              <w:sz w:val="22"/>
+              <w:szCs w:val="22"/>
+              <w:lang w:eastAsia="en-GB"/>
+            </w:rPr>
+          </w:pPr>
+          <w:hyperlink w:anchor="_Toc97626313" w:history="1">
+            <w:r>
+              <w:rPr>
+                <w:rStyle w:val="Hyperlink"/>
+                <w:noProof/>
+              </w:rPr>
+              <w:t>4.2</w:t>
+            </w:r>
+            <w:r>
+              <w:rPr>
+                <w:rFonts w:asciiTheme="minorHAnsi" w:eastAsiaTheme="minorEastAsia" w:hAnsiTheme="minorHAnsi" w:cstheme="minorBidi"/>
+                <w:noProof/>
+                <w:sz w:val="22"/>
+                <w:szCs w:val="22"/>
+                <w:lang w:eastAsia="en-GB"/>
+              </w:rPr>
+              <w:tab/>
+            </w:r>
+            <w:r>
+              <w:rPr>
+                <w:rStyle w:val="Hyperlink"/>
+                <w:noProof/>
+              </w:rPr>
+              <w:t>Error conditions table</w:t>
+            </w:r>
+            <w:r>
+              <w:rPr>
+                <w:noProof/>
+                <w:webHidden/>
+              </w:rPr>
+              <w:tab/>
+            </w:r>
+            <w:r>
+              <w:rPr>
+                <w:noProof/>
+                <w:webHidden/>
+              </w:rPr>
+              <w:fldChar w:fldCharType="begin"/>
+            </w:r>
+            <w:r>
+              <w:rPr>
+                <w:noProof/>
+                <w:webHidden/>
+              </w:rPr>
+              <w:instrText xml:space="preserve"> PAGEREF _Toc97626313 \h </w:instrText>
             </w:r>
             <w:r>
               <w:rPr>
@@ -1604,7 +1790,7 @@
               <w:lang w:eastAsia="en-GB"/>
             </w:rPr>
           </w:pPr>
-          <w:hyperlink w:anchor="_Toc96728436" w:history="1">
+          <w:hyperlink w:anchor="_Toc97626314" w:history="1">
             <w:r>
               <w:rPr>
                 <w:rStyle w:val="Hyperlink"/>
@@ -1631,7 +1817,7 @@
                 <w:noProof/>
                 <w:webHidden/>
               </w:rPr>
-              <w:instrText xml:space="preserve"> PAGEREF _Toc96728436 \h </w:instrText>
+              <w:instrText xml:space="preserve"> PAGEREF _Toc97626314 \h </w:instrText>
             </w:r>
             <w:r>
               <w:rPr>
@@ -1651,7 +1837,7 @@
                 <w:noProof/>
                 <w:webHidden/>
               </w:rPr>
-              <w:t>7</w:t>
+              <w:t>8</w:t>
             </w:r>
             <w:r>
               <w:rPr>
@@ -1674,7 +1860,7 @@
               <w:lang w:eastAsia="en-GB"/>
             </w:rPr>
           </w:pPr>
-          <w:hyperlink w:anchor="_Toc96728437" w:history="1">
+          <w:hyperlink w:anchor="_Toc97626315" w:history="1">
             <w:r>
               <w:rPr>
                 <w:rStyle w:val="Hyperlink"/>
@@ -1701,7 +1887,7 @@
                 <w:noProof/>
                 <w:webHidden/>
               </w:rPr>
-              <w:instrText xml:space="preserve"> PAGEREF _Toc96728437 \h </w:instrText>
+              <w:instrText xml:space="preserve"> PAGEREF _Toc97626315 \h </w:instrText>
             </w:r>
             <w:r>
               <w:rPr>
@@ -1721,7 +1907,7 @@
                 <w:noProof/>
                 <w:webHidden/>
               </w:rPr>
-              <w:t>8</w:t>
+              <w:t>9</w:t>
             </w:r>
             <w:r>
               <w:rPr>
@@ -1761,7 +1947,7 @@
         <w:pStyle w:val="Heading1"/>
       </w:pPr>
       <w:bookmarkStart w:id="0" w:name="_Toc1566534"/>
-      <w:bookmarkStart w:id="1" w:name="_Toc96728424"/>
+      <w:bookmarkStart w:id="1" w:name="_Toc97626300"/>
       <w:r>
         <w:lastRenderedPageBreak/>
         <w:t>Introduction</w:t>
@@ -1774,7 +1960,7 @@
         <w:pStyle w:val="Heading2"/>
       </w:pPr>
       <w:bookmarkStart w:id="2" w:name="_Toc1566535"/>
-      <w:bookmarkStart w:id="3" w:name="_Toc96728425"/>
+      <w:bookmarkStart w:id="3" w:name="_Toc97626301"/>
       <w:r>
         <w:t>Purpose</w:t>
       </w:r>
@@ -1800,7 +1986,7 @@
         <w:pStyle w:val="Heading2"/>
       </w:pPr>
       <w:bookmarkStart w:id="4" w:name="_Toc1566536"/>
-      <w:bookmarkStart w:id="5" w:name="_Toc96728426"/>
+      <w:bookmarkStart w:id="5" w:name="_Toc97626302"/>
       <w:r>
         <w:t>Scope</w:t>
       </w:r>
@@ -1820,7 +2006,7 @@
         <w:pStyle w:val="Heading2"/>
       </w:pPr>
       <w:bookmarkStart w:id="6" w:name="_Toc1566537"/>
-      <w:bookmarkStart w:id="7" w:name="_Toc96728427"/>
+      <w:bookmarkStart w:id="7" w:name="_Toc97626303"/>
       <w:r>
         <w:t>Objectives</w:t>
       </w:r>
@@ -1845,7 +2031,7 @@
       <w:pPr>
         <w:pStyle w:val="Heading1"/>
       </w:pPr>
-      <w:bookmarkStart w:id="8" w:name="_Toc96728428"/>
+      <w:bookmarkStart w:id="8" w:name="_Toc97626304"/>
       <w:r>
         <w:t>Typical users</w:t>
       </w:r>
@@ -1855,7 +2041,7 @@
       <w:pPr>
         <w:pStyle w:val="Heading2"/>
       </w:pPr>
-      <w:bookmarkStart w:id="9" w:name="_Toc96728429"/>
+      <w:bookmarkStart w:id="9" w:name="_Toc97626305"/>
       <w:r>
         <w:t>Quiz Maintainer</w:t>
       </w:r>
@@ -1866,20 +2052,26 @@
         <w:pStyle w:val="BodyText"/>
       </w:pPr>
       <w:r>
-        <w:t xml:space="preserve">The quiz maintainer wants to create Quizzes for their </w:t>
+        <w:t xml:space="preserve">The quiz maintainer wants to create Quizzes for </w:t>
       </w:r>
       <w:r>
-        <w:t>Computer Science introduction to programming</w:t>
+        <w:t>a quiz master to run in any kind of environment, be it in an educational setting or for a pub quiz</w:t>
       </w:r>
       <w:r>
-        <w:t xml:space="preserve"> class based on the knowledge they have taught in their lectures. They create quizzes that have questions that vary from Multiple choice to True or False that their students can answer when they send the link out publicly. They want to have the ability to create, edit and update, delete, import, and export quizzes.</w:t>
+        <w:t xml:space="preserve">. They create quizzes that have questions that vary from Multiple choice to True or False that their </w:t>
+      </w:r>
+      <w:r>
+        <w:t>participants</w:t>
+      </w:r>
+      <w:r>
+        <w:t xml:space="preserve"> can answer when they send the link out publicly. They want to have the ability to create, edit and update, delete, import, and export quizzes.</w:t>
       </w:r>
     </w:p>
     <w:p>
       <w:pPr>
         <w:pStyle w:val="Heading2"/>
       </w:pPr>
-      <w:bookmarkStart w:id="10" w:name="_Toc96728430"/>
+      <w:bookmarkStart w:id="10" w:name="_Toc97626306"/>
       <w:r>
         <w:t>Quiz Master</w:t>
       </w:r>
@@ -1896,7 +2088,7 @@
         <w:t xml:space="preserve"> has access to </w:t>
       </w:r>
       <w:r>
-        <w:t xml:space="preserve">these Computer Science </w:t>
+        <w:t xml:space="preserve">these </w:t>
       </w:r>
       <w:r>
         <w:t xml:space="preserve">quizzes </w:t>
@@ -1905,13 +2097,10 @@
         <w:t xml:space="preserve">and </w:t>
       </w:r>
       <w:r>
-        <w:t>they</w:t>
+        <w:t>must be about to generate a link to send to the quiz participants</w:t>
       </w:r>
       <w:r>
-        <w:t xml:space="preserve"> want to be able to send out links to as many </w:t>
-      </w:r>
-      <w:r>
-        <w:t>of their students. T</w:t>
+        <w:t>. T</w:t>
       </w:r>
       <w:r>
         <w:t>hey’d like to give them access to the quiz before starting it. They also want to be able to turn on or off timing and step through each question if the timer is off. Finally, if the quiz needed to be cut short, they should be able to stop the quiz even if all the questions haven’t been answered.</w:t>
@@ -1921,7 +2110,7 @@
       <w:pPr>
         <w:pStyle w:val="Heading2"/>
       </w:pPr>
-      <w:bookmarkStart w:id="11" w:name="_Toc96728431"/>
+      <w:bookmarkStart w:id="11" w:name="_Toc97626307"/>
       <w:r>
         <w:t>Quiz Participant</w:t>
       </w:r>
@@ -1935,7 +2124,16 @@
         <w:t>The quiz participant</w:t>
       </w:r>
       <w:r>
-        <w:t xml:space="preserve"> is a student in the Computer Science class and</w:t>
+        <w:t xml:space="preserve"> </w:t>
+      </w:r>
+      <w:r>
+        <w:t xml:space="preserve">is </w:t>
+      </w:r>
+      <w:r>
+        <w:t>the user type that will be taking the quizzes</w:t>
+      </w:r>
+      <w:r>
+        <w:t xml:space="preserve"> and</w:t>
       </w:r>
       <w:r>
         <w:t xml:space="preserve"> needs to be able to access a link to a quiz that is started by the quiz</w:t>
@@ -1951,7 +2149,7 @@
       <w:pPr>
         <w:pStyle w:val="Heading1"/>
       </w:pPr>
-      <w:bookmarkStart w:id="12" w:name="_Toc96728432"/>
+      <w:bookmarkStart w:id="12" w:name="_Toc97626308"/>
       <w:r>
         <w:t>Use Cases</w:t>
       </w:r>
@@ -1961,7 +2159,7 @@
       <w:pPr>
         <w:pStyle w:val="Heading2"/>
       </w:pPr>
-      <w:bookmarkStart w:id="13" w:name="_Toc96728433"/>
+      <w:bookmarkStart w:id="13" w:name="_Toc97626309"/>
       <w:r>
         <w:t>Use case table</w:t>
       </w:r>
@@ -1983,9 +2181,9 @@
         <w:tblLook w:val="0000" w:firstRow="0" w:lastRow="0" w:firstColumn="0" w:lastColumn="0" w:noHBand="0" w:noVBand="0"/>
       </w:tblPr>
       <w:tblGrid>
-        <w:gridCol w:w="1418"/>
-        <w:gridCol w:w="2278"/>
-        <w:gridCol w:w="5386"/>
+        <w:gridCol w:w="1003"/>
+        <w:gridCol w:w="1134"/>
+        <w:gridCol w:w="6945"/>
       </w:tblGrid>
       <w:tr>
         <w:trPr>
@@ -1993,7 +2191,7 @@
         </w:trPr>
         <w:tc>
           <w:tcPr>
-            <w:tcW w:w="1418" w:type="dxa"/>
+            <w:tcW w:w="1003" w:type="dxa"/>
           </w:tcPr>
           <w:p>
             <w:pPr>
@@ -2019,7 +2217,7 @@
         </w:tc>
         <w:tc>
           <w:tcPr>
-            <w:tcW w:w="2278" w:type="dxa"/>
+            <w:tcW w:w="1134" w:type="dxa"/>
           </w:tcPr>
           <w:p>
             <w:pPr>
@@ -2045,7 +2243,7 @@
         </w:tc>
         <w:tc>
           <w:tcPr>
-            <w:tcW w:w="5386" w:type="dxa"/>
+            <w:tcW w:w="6945" w:type="dxa"/>
           </w:tcPr>
           <w:p>
             <w:pPr>
@@ -2073,9 +2271,12 @@
       <w:tr>
         <w:tc>
           <w:tcPr>
-            <w:tcW w:w="1418" w:type="dxa"/>
-          </w:tcPr>
-          <w:p>
+            <w:tcW w:w="1003" w:type="dxa"/>
+          </w:tcPr>
+          <w:p>
+            <w:r>
+              <w:t>UC</w:t>
+            </w:r>
             <w:r>
               <w:t>1.0</w:t>
             </w:r>
@@ -2083,7 +2284,7 @@
         </w:tc>
         <w:tc>
           <w:tcPr>
-            <w:tcW w:w="2278" w:type="dxa"/>
+            <w:tcW w:w="1134" w:type="dxa"/>
           </w:tcPr>
           <w:p>
             <w:r>
@@ -2093,17 +2294,25 @@
         </w:tc>
         <w:tc>
           <w:tcPr>
-            <w:tcW w:w="5386" w:type="dxa"/>
-          </w:tcPr>
-          <w:p>
-            <w:r>
-              <w:t xml:space="preserve">To create an account the user must first click the register button located at the top right of the screen. From here, a valid email address and a password must be entered. The password must be entered again for validation. If the user misses any data or enters any invalid </w:t>
+            <w:tcW w:w="6945" w:type="dxa"/>
+          </w:tcPr>
+          <w:p>
+            <w:r>
+              <w:t xml:space="preserve">To create an account the user must first click the register button located at the top of the screen. From here, a valid email address and a password must be entered. The password must be entered again for validation. If the user misses any data or enters any invalid </w:t>
             </w:r>
             <w:r>
               <w:t>information,</w:t>
             </w:r>
             <w:r>
-              <w:t xml:space="preserve"> then an error message will display and the user cannot continue. When the form has been filled in correctly, the user will be returned to the welcome screen. </w:t>
+              <w:t xml:space="preserve"> then an error message will </w:t>
+            </w:r>
+            <w:proofErr w:type="gramStart"/>
+            <w:r>
+              <w:t>display</w:t>
+            </w:r>
+            <w:proofErr w:type="gramEnd"/>
+            <w:r>
+              <w:t xml:space="preserve"> and the user cannot continue. When the form has been filled in correctly, the user will be returned to the welcome screen. </w:t>
             </w:r>
           </w:p>
         </w:tc>
@@ -2111,9 +2320,12 @@
       <w:tr>
         <w:tc>
           <w:tcPr>
-            <w:tcW w:w="1418" w:type="dxa"/>
-          </w:tcPr>
-          <w:p>
+            <w:tcW w:w="1003" w:type="dxa"/>
+          </w:tcPr>
+          <w:p>
+            <w:r>
+              <w:t>UC</w:t>
+            </w:r>
             <w:r>
               <w:t>1.1</w:t>
             </w:r>
@@ -2121,7 +2333,7 @@
         </w:tc>
         <w:tc>
           <w:tcPr>
-            <w:tcW w:w="2278" w:type="dxa"/>
+            <w:tcW w:w="1134" w:type="dxa"/>
           </w:tcPr>
           <w:p>
             <w:r>
@@ -2131,11 +2343,35 @@
         </w:tc>
         <w:tc>
           <w:tcPr>
-            <w:tcW w:w="5386" w:type="dxa"/>
-          </w:tcPr>
-          <w:p>
-            <w:r>
-              <w:t>To login, an account must first be created [see use case 1.0]. The user can login to an existing account by clicking the login located at the bottom of the screen, or alternatively by clicking the login button on the navigation bar at the top of the screen. The user must enter the account details in the corresponding boxes and click the login button to finalize.</w:t>
+            <w:tcW w:w="6945" w:type="dxa"/>
+          </w:tcPr>
+          <w:p>
+            <w:r>
+              <w:t xml:space="preserve">To login, an account must first be created [see use case 1.0]. The user can login to an existing account by clicking the </w:t>
+            </w:r>
+            <w:r>
+              <w:t>“</w:t>
+            </w:r>
+            <w:r>
+              <w:t>login</w:t>
+            </w:r>
+            <w:r>
+              <w:t>” button</w:t>
+            </w:r>
+            <w:r>
+              <w:t xml:space="preserve"> located </w:t>
+            </w:r>
+            <w:r>
+              <w:t>on</w:t>
+            </w:r>
+            <w:r>
+              <w:t xml:space="preserve"> the screen, or alternatively by clicking the login button on the navigation</w:t>
+            </w:r>
+            <w:r>
+              <w:t xml:space="preserve">. </w:t>
+            </w:r>
+            <w:r>
+              <w:t>The user must enter the account details in the corresponding boxes and click the login button to finalize.</w:t>
             </w:r>
           </w:p>
         </w:tc>
@@ -2143,18 +2379,21 @@
       <w:tr>
         <w:tc>
           <w:tcPr>
-            <w:tcW w:w="1418" w:type="dxa"/>
+            <w:tcW w:w="1003" w:type="dxa"/>
           </w:tcPr>
           <w:p>
             <w:r>
               <w:lastRenderedPageBreak/>
+              <w:t>UC</w:t>
+            </w:r>
+            <w:r>
               <w:t>1.2</w:t>
             </w:r>
           </w:p>
         </w:tc>
         <w:tc>
           <w:tcPr>
-            <w:tcW w:w="2278" w:type="dxa"/>
+            <w:tcW w:w="1134" w:type="dxa"/>
           </w:tcPr>
           <w:p>
             <w:r>
@@ -2164,11 +2403,19 @@
         </w:tc>
         <w:tc>
           <w:tcPr>
-            <w:tcW w:w="5386" w:type="dxa"/>
-          </w:tcPr>
-          <w:p>
-            <w:r>
-              <w:t>If a quiz maintainer wants to create a quiz then they must first login [see use case 1.1]. Once logged in, click the create quiz button. This will take the user to the quiz creation form. Here, a quiz title and description must be entered. The default question timer can also be altered here. Click next when ready to continue.</w:t>
+            <w:tcW w:w="6945" w:type="dxa"/>
+          </w:tcPr>
+          <w:p>
+            <w:r>
+              <w:t xml:space="preserve">If a quiz maintainer wants to create a </w:t>
+            </w:r>
+            <w:proofErr w:type="gramStart"/>
+            <w:r>
+              <w:t>quiz</w:t>
+            </w:r>
+            <w:proofErr w:type="gramEnd"/>
+            <w:r>
+              <w:t xml:space="preserve"> then they must first login [see use case 1.1]. Once logged in, click the create quiz button. This will take the user to the quiz creation form. Here, a quiz title and description must be entered. The default question timer can also be altered here. Click next when ready to continue.</w:t>
             </w:r>
             <w:r>
               <w:t xml:space="preserve"> [FR1]</w:t>
@@ -2177,10 +2424,18 @@
           <w:p/>
           <w:p>
             <w:r>
-              <w:t>The question type can be changed using the dropdown menu at the top of the screen. The rest of the form will be altered to accommodate the question type. A question and mark must be entered, as well as at least 2 answers for a multiple-choice question, and 1 correct answer. An accompanying image can be uploaded if needed. To move on to the next question, click next. When finished, click the save button to move on to the preview screen.</w:t>
-            </w:r>
-            <w:r>
-              <w:t xml:space="preserve"> [FR2][FR3][FR4]</w:t>
+              <w:t>The question type can be changed using the dropdown menu. The rest of the form will be altered to accommodate the question type. A question and mark must be entered, as well as at least 2 answers for a multiple-choice question, and 1 correct answer. An accompanying image can be uploaded if needed. To move on to the next question, click next. When finished, click the save button to move on to the preview screen.</w:t>
+            </w:r>
+            <w:r>
+              <w:t xml:space="preserve"> [FR</w:t>
+            </w:r>
+            <w:proofErr w:type="gramStart"/>
+            <w:r>
+              <w:t>2][</w:t>
+            </w:r>
+            <w:proofErr w:type="gramEnd"/>
+            <w:r>
+              <w:t>FR3][FR4]</w:t>
             </w:r>
           </w:p>
         </w:tc>
@@ -2188,9 +2443,12 @@
       <w:tr>
         <w:tc>
           <w:tcPr>
-            <w:tcW w:w="1418" w:type="dxa"/>
-          </w:tcPr>
-          <w:p>
+            <w:tcW w:w="1003" w:type="dxa"/>
+          </w:tcPr>
+          <w:p>
+            <w:r>
+              <w:t>UC</w:t>
+            </w:r>
             <w:r>
               <w:t>1.3</w:t>
             </w:r>
@@ -2198,7 +2456,7 @@
         </w:tc>
         <w:tc>
           <w:tcPr>
-            <w:tcW w:w="2278" w:type="dxa"/>
+            <w:tcW w:w="1134" w:type="dxa"/>
           </w:tcPr>
           <w:p>
             <w:r>
@@ -2208,23 +2466,45 @@
         </w:tc>
         <w:tc>
           <w:tcPr>
-            <w:tcW w:w="5386" w:type="dxa"/>
-          </w:tcPr>
-          <w:p>
-            <w:r>
-              <w:t>When a quiz maintainer has created at quiz [see use case 1.2] the user will be greeted with a preview of the quiz. From here the user can use the numbers and arrows along the bottom of the screen to change which page question is being previewed. To edit a question, click the edit button at the top left.</w:t>
-            </w:r>
-            <w:r>
-              <w:t>[FR5]</w:t>
-            </w:r>
-            <w:r>
-              <w:t xml:space="preserve"> When a user clicks the edit button they will be taken to the corresponding question where they can edit the details of that question. A question can be deleted with the delete button at the top right.</w:t>
-            </w:r>
-            <w:r>
-              <w:t xml:space="preserve"> [FR5][FR6]</w:t>
-            </w:r>
-            <w:r>
-              <w:t xml:space="preserve"> The plus along the bottom can be used to add a question, and the floppy disk next to it can be clicked to save the quiz.</w:t>
+            <w:tcW w:w="6945" w:type="dxa"/>
+          </w:tcPr>
+          <w:p>
+            <w:r>
+              <w:t xml:space="preserve">When a quiz maintainer has created at quiz [see use case 1.2] the user will be greeted with a preview of the quiz. From here the user can use the numbers and arrows along </w:t>
+            </w:r>
+            <w:r>
+              <w:t>the</w:t>
+            </w:r>
+            <w:r>
+              <w:t xml:space="preserve"> screen to change which page question is being previewed. To edit a question, click the edit </w:t>
+            </w:r>
+            <w:proofErr w:type="gramStart"/>
+            <w:r>
+              <w:t>button.</w:t>
+            </w:r>
+            <w:r>
+              <w:t>[</w:t>
+            </w:r>
+            <w:proofErr w:type="gramEnd"/>
+            <w:r>
+              <w:t>FR5]</w:t>
+            </w:r>
+            <w:r>
+              <w:t xml:space="preserve"> When a user clicks the edit button they will be taken to the corresponding question where they can edit the details of that question. A question can be deleted with the delete button.</w:t>
+            </w:r>
+            <w:r>
+              <w:t xml:space="preserve"> [FR</w:t>
+            </w:r>
+            <w:proofErr w:type="gramStart"/>
+            <w:r>
+              <w:t>5][</w:t>
+            </w:r>
+            <w:proofErr w:type="gramEnd"/>
+            <w:r>
+              <w:t>FR6]</w:t>
+            </w:r>
+            <w:r>
+              <w:t xml:space="preserve"> The plus can be used to add a question, and the floppy disk next to it can be clicked to save the quiz.</w:t>
             </w:r>
           </w:p>
         </w:tc>
@@ -2232,9 +2512,12 @@
       <w:tr>
         <w:tc>
           <w:tcPr>
-            <w:tcW w:w="1418" w:type="dxa"/>
-          </w:tcPr>
-          <w:p>
+            <w:tcW w:w="1003" w:type="dxa"/>
+          </w:tcPr>
+          <w:p>
+            <w:r>
+              <w:t>UC</w:t>
+            </w:r>
             <w:r>
               <w:t>1.4</w:t>
             </w:r>
@@ -2242,7 +2525,7 @@
         </w:tc>
         <w:tc>
           <w:tcPr>
-            <w:tcW w:w="2278" w:type="dxa"/>
+            <w:tcW w:w="1134" w:type="dxa"/>
           </w:tcPr>
           <w:p>
             <w:r>
@@ -2252,11 +2535,17 @@
         </w:tc>
         <w:tc>
           <w:tcPr>
-            <w:tcW w:w="5386" w:type="dxa"/>
-          </w:tcPr>
-          <w:p>
-            <w:r>
-              <w:t>To view saved quizzes as a quiz maintainer, the user must first be logged in as a quiz maintainer [see use case 1.1]. Once logged in, the user can click the quizzes button located on the navigation bar at the top right to view a list of saved quizzes. From here, the user can change the sort criteria of the list by using the dropdown menu at the top of the form. The share icon next to the name of each quiz allows the user to create a link to the quiz. The export button to the right of the share button allows the user to export a saved quiz,</w:t>
+            <w:tcW w:w="6945" w:type="dxa"/>
+          </w:tcPr>
+          <w:p>
+            <w:r>
+              <w:t>To view saved quizzes as a quiz maintainer, the user must first be logged in as a quiz maintainer [see use case 1.1]. Once logged in, the user can click the quizzes button located on the navigation bar to view a list of saved quizzes. From here, the user can change the sort criteria of the list by using the dropdown menu</w:t>
+            </w:r>
+            <w:r>
+              <w:t xml:space="preserve">. </w:t>
+            </w:r>
+            <w:r>
+              <w:t>The share icon next to the name of each quiz allows the user to create a link to the quiz. The export button allows the user to export a saved quiz,</w:t>
             </w:r>
             <w:r>
               <w:t xml:space="preserve"> [FR19]</w:t>
@@ -2265,7 +2554,15 @@
               <w:t xml:space="preserve"> clicking the pencil icon will take the user to the edit screen, and the bin icon will delete the quiz.</w:t>
             </w:r>
             <w:r>
-              <w:t xml:space="preserve"> [FR7][FR8]</w:t>
+              <w:t xml:space="preserve"> [FR</w:t>
+            </w:r>
+            <w:proofErr w:type="gramStart"/>
+            <w:r>
+              <w:t>7][</w:t>
+            </w:r>
+            <w:proofErr w:type="gramEnd"/>
+            <w:r>
+              <w:t>FR8]</w:t>
             </w:r>
             <w:r>
               <w:t xml:space="preserve"> A quiz can be imported using the button located at the bottom.</w:t>
@@ -2279,9 +2576,12 @@
       <w:tr>
         <w:tc>
           <w:tcPr>
-            <w:tcW w:w="1418" w:type="dxa"/>
-          </w:tcPr>
-          <w:p>
+            <w:tcW w:w="1003" w:type="dxa"/>
+          </w:tcPr>
+          <w:p>
+            <w:r>
+              <w:t>UC</w:t>
+            </w:r>
             <w:r>
               <w:t>1.5</w:t>
             </w:r>
@@ -2289,7 +2589,7 @@
         </w:tc>
         <w:tc>
           <w:tcPr>
-            <w:tcW w:w="2278" w:type="dxa"/>
+            <w:tcW w:w="1134" w:type="dxa"/>
           </w:tcPr>
           <w:p>
             <w:r>
@@ -2299,11 +2599,17 @@
         </w:tc>
         <w:tc>
           <w:tcPr>
-            <w:tcW w:w="5386" w:type="dxa"/>
-          </w:tcPr>
-          <w:p>
-            <w:r>
-              <w:t>To edit a quiz, the user must first be logged in [see use case 1.1] and at least 1 quiz must have been created already [see use case 1.2]. Go to the quiz list [see use case 1.4] and click the pencil icon that corresponds to the quiz you want to edit. This will open the selected quiz in the quiz creation form seen in case 1.2 where the user can make alteration to the quiz. When the desired changes have been made, the user can click the save button to be taken to the preview screen [see use case 1.3] to finalize the changes.</w:t>
+            <w:tcW w:w="6945" w:type="dxa"/>
+          </w:tcPr>
+          <w:p>
+            <w:r>
+              <w:t xml:space="preserve">To edit a quiz, the user must first be logged in [see use case 1.1] and at least 1 quiz must have been created already [see use case 1.2]. Go to the quiz list [see use case 1.4] and click the pencil icon that corresponds to the quiz you want to edit. This will open the selected quiz in the quiz creation form seen in </w:t>
+            </w:r>
+            <w:r>
+              <w:t>UC</w:t>
+            </w:r>
+            <w:r>
+              <w:t>1.2 where the user can make alteration to the quiz. When the desired changes have been made, the user can click the save button to be taken to the preview screen [see use case 1.3] to finalize the changes.</w:t>
             </w:r>
           </w:p>
         </w:tc>
@@ -2311,9 +2617,12 @@
       <w:tr>
         <w:tc>
           <w:tcPr>
-            <w:tcW w:w="1418" w:type="dxa"/>
-          </w:tcPr>
-          <w:p>
+            <w:tcW w:w="1003" w:type="dxa"/>
+          </w:tcPr>
+          <w:p>
+            <w:r>
+              <w:t>UC</w:t>
+            </w:r>
             <w:r>
               <w:t>1.6</w:t>
             </w:r>
@@ -2321,7 +2630,7 @@
         </w:tc>
         <w:tc>
           <w:tcPr>
-            <w:tcW w:w="2278" w:type="dxa"/>
+            <w:tcW w:w="1134" w:type="dxa"/>
           </w:tcPr>
           <w:p>
             <w:r>
@@ -2331,7 +2640,7 @@
         </w:tc>
         <w:tc>
           <w:tcPr>
-            <w:tcW w:w="5386" w:type="dxa"/>
+            <w:tcW w:w="6945" w:type="dxa"/>
           </w:tcPr>
           <w:p>
             <w:r>
@@ -2343,9 +2652,12 @@
       <w:tr>
         <w:tc>
           <w:tcPr>
-            <w:tcW w:w="1418" w:type="dxa"/>
-          </w:tcPr>
-          <w:p>
+            <w:tcW w:w="1003" w:type="dxa"/>
+          </w:tcPr>
+          <w:p>
+            <w:r>
+              <w:t>UC</w:t>
+            </w:r>
             <w:r>
               <w:t>1.7</w:t>
             </w:r>
@@ -2353,7 +2665,7 @@
         </w:tc>
         <w:tc>
           <w:tcPr>
-            <w:tcW w:w="2278" w:type="dxa"/>
+            <w:tcW w:w="1134" w:type="dxa"/>
           </w:tcPr>
           <w:p>
             <w:r>
@@ -2363,33 +2675,71 @@
         </w:tc>
         <w:tc>
           <w:tcPr>
-            <w:tcW w:w="5386" w:type="dxa"/>
-          </w:tcPr>
-          <w:p>
-            <w:r>
-              <w:t xml:space="preserve">To start a quiz, the user must be logged in [see use case 1.1] and at least 1 quiz must have been created already [see use case 1.2] Click the start quiz button on the navigation bar at the top. The user will be presented with a list of created quizzes. The dropdown menu at the top can be used to change the sort order. Click the share icon next to the quiz title to copy the link to the </w:t>
-            </w:r>
-            <w:r>
-              <w:lastRenderedPageBreak/>
-              <w:t>quiz. A quiz can be imported by clicking the import button at the bottom of the screen.</w:t>
+            <w:tcW w:w="6945" w:type="dxa"/>
+          </w:tcPr>
+          <w:p>
+            <w:r>
+              <w:t>To start a quiz, the user must be logged in [see use case 1.1] and at least 1 quiz must have been created already [see use case 1.2] Click the start quiz button on the navigation bar. The user will be presented with a list of created quizzes. The dropdown menu can be used to change the sort order. Click the share to copy the link to the quiz. A quiz can be imported by clicking the import button at the bottom of the screen.</w:t>
             </w:r>
             <w:r>
               <w:t xml:space="preserve"> [FR20]</w:t>
             </w:r>
             <w:r>
-              <w:t xml:space="preserve"> To start the quiz, click the start button next to correct quiz.</w:t>
+              <w:t xml:space="preserve"> To start the quiz, click the start button next to</w:t>
+            </w:r>
+            <w:r>
+              <w:t xml:space="preserve"> the intended</w:t>
+            </w:r>
+            <w:r>
+              <w:t xml:space="preserve"> quiz.</w:t>
             </w:r>
           </w:p>
           <w:p/>
           <w:p>
             <w:r>
-              <w:t>You will then be presented with the quiz lobby screen. The total amount of users connected will be displayed at the top left. The timer can be toggled on or off using the switch located at the top right. The code to the quiz will be displayed below the quiz title and description, along with a link for the quiz participants to use. When all users have connected, click the start button to begin the quiz.</w:t>
+              <w:t xml:space="preserve">You will then be presented with the quiz lobby screen. The total amount of users connected will be displayed </w:t>
+            </w:r>
+            <w:r>
+              <w:t>here with a social icon</w:t>
+            </w:r>
+            <w:r>
+              <w:t>. The timer can be toggled on or off using the</w:t>
+            </w:r>
+            <w:r>
+              <w:t xml:space="preserve"> appropriate</w:t>
+            </w:r>
+            <w:r>
+              <w:t xml:space="preserve"> </w:t>
+            </w:r>
+            <w:r>
+              <w:t>switch</w:t>
+            </w:r>
+            <w:r>
+              <w:t xml:space="preserve">. The code to the quiz will be displayed </w:t>
+            </w:r>
+            <w:r>
+              <w:t>alongside</w:t>
+            </w:r>
+            <w:r>
+              <w:t xml:space="preserve"> the quiz title and description, </w:t>
+            </w:r>
+            <w:r>
+              <w:t>as well as</w:t>
+            </w:r>
+            <w:r>
+              <w:t xml:space="preserve"> a link for the quiz participants to use. When all users have connected, click the start button to begin the quiz.</w:t>
             </w:r>
           </w:p>
           <w:p/>
           <w:p>
             <w:r>
-              <w:t xml:space="preserve">When the quiz has started, you can use the arrow located at the bottom to manually move on to the next question, skipping the timer. You can also end the quiz prematurely with the end quiz button. At the end of the quiz the participants will be given their scores independently. </w:t>
+              <w:t xml:space="preserve">When the quiz has started, you can use the </w:t>
+            </w:r>
+            <w:r>
+              <w:t>arrow</w:t>
+            </w:r>
+            <w:r>
+              <w:t xml:space="preserve"> to manually move on to the next question, skipping the timer. You can also end the quiz prematurely with the end quiz button. At the end of the quiz the participants will be given their scores independently. </w:t>
             </w:r>
           </w:p>
         </w:tc>
@@ -2397,18 +2747,21 @@
       <w:tr>
         <w:tc>
           <w:tcPr>
-            <w:tcW w:w="1418" w:type="dxa"/>
+            <w:tcW w:w="1003" w:type="dxa"/>
           </w:tcPr>
           <w:p>
             <w:r>
               <w:lastRenderedPageBreak/>
+              <w:t>UC</w:t>
+            </w:r>
+            <w:r>
               <w:t>2.0</w:t>
             </w:r>
           </w:p>
         </w:tc>
         <w:tc>
           <w:tcPr>
-            <w:tcW w:w="2278" w:type="dxa"/>
+            <w:tcW w:w="1134" w:type="dxa"/>
           </w:tcPr>
           <w:p>
             <w:r>
@@ -2418,11 +2771,19 @@
         </w:tc>
         <w:tc>
           <w:tcPr>
-            <w:tcW w:w="5386" w:type="dxa"/>
-          </w:tcPr>
-          <w:p>
-            <w:r>
-              <w:t>To create an account the user must first click the register button located at the top right of the screen. From here, a valid email address and a password must be entered. The password must be entered again for validation. If the user misses any data or enters any invalid information, then an error message will display and the user cannot continue. When the form has been filled in correctly, the user will be returned to the welcome screen.</w:t>
+            <w:tcW w:w="6945" w:type="dxa"/>
+          </w:tcPr>
+          <w:p>
+            <w:r>
+              <w:t xml:space="preserve">To create an account the user must first click the register button. From here, a valid email address and a password must be entered. The password must be entered again for validation. If the user misses any data or enters any invalid information, then an error message will </w:t>
+            </w:r>
+            <w:proofErr w:type="gramStart"/>
+            <w:r>
+              <w:t>display</w:t>
+            </w:r>
+            <w:proofErr w:type="gramEnd"/>
+            <w:r>
+              <w:t xml:space="preserve"> and the user cannot continue. When the form has been filled in correctly, the user will be returned to the welcome screen.</w:t>
             </w:r>
           </w:p>
         </w:tc>
@@ -2430,9 +2791,12 @@
       <w:tr>
         <w:tc>
           <w:tcPr>
-            <w:tcW w:w="1418" w:type="dxa"/>
-          </w:tcPr>
-          <w:p>
+            <w:tcW w:w="1003" w:type="dxa"/>
+          </w:tcPr>
+          <w:p>
+            <w:r>
+              <w:t>UC</w:t>
+            </w:r>
             <w:r>
               <w:t>2.1</w:t>
             </w:r>
@@ -2440,7 +2804,7 @@
         </w:tc>
         <w:tc>
           <w:tcPr>
-            <w:tcW w:w="2278" w:type="dxa"/>
+            <w:tcW w:w="1134" w:type="dxa"/>
           </w:tcPr>
           <w:p>
             <w:r>
@@ -2450,11 +2814,23 @@
         </w:tc>
         <w:tc>
           <w:tcPr>
-            <w:tcW w:w="5386" w:type="dxa"/>
-          </w:tcPr>
-          <w:p>
-            <w:r>
-              <w:t>To login, an account must first be created [see use case 2.0]. The user can login to an existing account by clicking the login located at the bottom of the screen, or alternatively by clicking the login button on the navigation bar at the top of the screen. The user must enter the account details in the corresponding boxes and click the login button to finalize.</w:t>
+            <w:tcW w:w="6945" w:type="dxa"/>
+          </w:tcPr>
+          <w:p>
+            <w:r>
+              <w:t xml:space="preserve">To login, an account must first be created [see use case 2.0]. The user can login to an existing account by clicking the login </w:t>
+            </w:r>
+            <w:r>
+              <w:t>button</w:t>
+            </w:r>
+            <w:r>
+              <w:t xml:space="preserve">, or alternatively by clicking the login button on the navigation </w:t>
+            </w:r>
+            <w:r>
+              <w:t>bar</w:t>
+            </w:r>
+            <w:r>
+              <w:t>. The user must enter the account details in the corresponding boxes and click the login button to finalize.</w:t>
             </w:r>
           </w:p>
         </w:tc>
@@ -2462,9 +2838,12 @@
       <w:tr>
         <w:tc>
           <w:tcPr>
-            <w:tcW w:w="1418" w:type="dxa"/>
-          </w:tcPr>
-          <w:p>
+            <w:tcW w:w="1003" w:type="dxa"/>
+          </w:tcPr>
+          <w:p>
+            <w:r>
+              <w:t>UC</w:t>
+            </w:r>
             <w:r>
               <w:t>2.2</w:t>
             </w:r>
@@ -2472,7 +2851,7 @@
         </w:tc>
         <w:tc>
           <w:tcPr>
-            <w:tcW w:w="2278" w:type="dxa"/>
+            <w:tcW w:w="1134" w:type="dxa"/>
           </w:tcPr>
           <w:p>
             <w:r>
@@ -2482,17 +2861,23 @@
         </w:tc>
         <w:tc>
           <w:tcPr>
-            <w:tcW w:w="5386" w:type="dxa"/>
-          </w:tcPr>
-          <w:p>
-            <w:r>
-              <w:t>To view saved quizzes as a quiz master, the user must first be logged in as a quiz master [see use case 2.1]. Once logged in, the user can click the quizzes button located on the navigation bar at the top right to view a list of saved quizzes. From here, the user can change the sort criteria of the list by using the dropdown menu at the top of the form. The share icon next to the name of each quiz allows the user to create a link to the quiz.</w:t>
+            <w:tcW w:w="6945" w:type="dxa"/>
+          </w:tcPr>
+          <w:p>
+            <w:r>
+              <w:t xml:space="preserve">To view saved quizzes as a quiz master, the user must first be logged in as a quiz master [see use case 2.1]. Once logged in, the user can click the quizzes button located on the navigation </w:t>
+            </w:r>
+            <w:r>
+              <w:t>bar</w:t>
+            </w:r>
+            <w:r>
+              <w:t xml:space="preserve"> to view a list of saved quizzes. From here, the user can change the sort criteria of the list by using the dropdown. The share icon next to the name of each quiz allows the user to create a link to the quiz.</w:t>
             </w:r>
             <w:r>
               <w:t xml:space="preserve"> [FR9]</w:t>
             </w:r>
             <w:r>
-              <w:t xml:space="preserve"> The export button to the right of the share button allows the user to export a saved quiz.</w:t>
+              <w:t xml:space="preserve"> The export button allows the user to export a saved quiz.</w:t>
             </w:r>
             <w:r>
               <w:t xml:space="preserve"> [FR19]</w:t>
@@ -2509,9 +2894,12 @@
       <w:tr>
         <w:tc>
           <w:tcPr>
-            <w:tcW w:w="1418" w:type="dxa"/>
-          </w:tcPr>
-          <w:p>
+            <w:tcW w:w="1003" w:type="dxa"/>
+          </w:tcPr>
+          <w:p>
+            <w:r>
+              <w:t>UC</w:t>
+            </w:r>
             <w:r>
               <w:t>2.3</w:t>
             </w:r>
@@ -2519,7 +2907,7 @@
         </w:tc>
         <w:tc>
           <w:tcPr>
-            <w:tcW w:w="2278" w:type="dxa"/>
+            <w:tcW w:w="1134" w:type="dxa"/>
           </w:tcPr>
           <w:p>
             <w:r>
@@ -2529,11 +2917,11 @@
         </w:tc>
         <w:tc>
           <w:tcPr>
-            <w:tcW w:w="5386" w:type="dxa"/>
-          </w:tcPr>
-          <w:p>
-            <w:r>
-              <w:t>To start a quiz, the user must be logged in [see use case 2.1] and at least 1 quiz must have been created already [see use case 2.2] Click the start quiz button on the navigation bar at the top. The user will be presented with a list of created quizzes. The dropdown menu at the top can be used to change the sort order. Click the share icon next to the quiz title to copy the link to the quiz. A quiz can be imported by clicking the import button at the bottom of the screen.</w:t>
+            <w:tcW w:w="6945" w:type="dxa"/>
+          </w:tcPr>
+          <w:p>
+            <w:r>
+              <w:t>To start a quiz, the user must be logged in [see use case 2.1] and at least 1 quiz must have been created already [see use case 2.2] Click the start quiz button on the navigation bar. The user will be presented with a list of created quizzes. The dropdown menu can be used to change the sort order. Click the share icon next to the quiz title to copy the link to the quiz. A quiz can be imported by clicking the import button.</w:t>
             </w:r>
             <w:r>
               <w:t xml:space="preserve"> [FR20]</w:t>
@@ -2545,13 +2933,37 @@
           <w:p/>
           <w:p>
             <w:r>
-              <w:t>You will then be presented with the quiz lobby screen. The total amount of users connected will be displayed at the top left. The timer can be toggled on or off using the switch located at the top right.</w:t>
+              <w:t xml:space="preserve">You will then be presented with the quiz lobby screen. The total amount of users connected will be displayed </w:t>
+            </w:r>
+            <w:r>
+              <w:t>with a social icon.</w:t>
+            </w:r>
+            <w:r>
+              <w:t xml:space="preserve"> The timer can be toggled on or off using the </w:t>
+            </w:r>
+            <w:r>
+              <w:t>appropriate switch</w:t>
+            </w:r>
+            <w:r>
+              <w:t>.</w:t>
             </w:r>
             <w:r>
               <w:t xml:space="preserve"> [FR12]</w:t>
             </w:r>
             <w:r>
-              <w:t xml:space="preserve"> The code to the quiz will be displayed below the quiz title and description, along with a link for the quiz participants to use.</w:t>
+              <w:t xml:space="preserve"> The code to the quiz will be displayed </w:t>
+            </w:r>
+            <w:r>
+              <w:t>alongside</w:t>
+            </w:r>
+            <w:r>
+              <w:t xml:space="preserve"> the quiz title and description, </w:t>
+            </w:r>
+            <w:r>
+              <w:t>as well as</w:t>
+            </w:r>
+            <w:r>
+              <w:t xml:space="preserve"> a link for the quiz participants to use.</w:t>
             </w:r>
             <w:r>
               <w:t xml:space="preserve"> [FR10]</w:t>
@@ -2566,7 +2978,6 @@
           <w:p/>
           <w:p>
             <w:r>
-              <w:lastRenderedPageBreak/>
               <w:t>When the quiz has started,</w:t>
             </w:r>
             <w:r>
@@ -2579,7 +2990,13 @@
               <w:t>Y</w:t>
             </w:r>
             <w:r>
-              <w:t>ou can use the arrow located at the bottom to manually move on to the next question,</w:t>
+              <w:t xml:space="preserve">ou can use the </w:t>
+            </w:r>
+            <w:r>
+              <w:t>arrow to</w:t>
+            </w:r>
+            <w:r>
+              <w:t xml:space="preserve"> manually move on to the next question,</w:t>
             </w:r>
             <w:r>
               <w:t xml:space="preserve"> [FR14]</w:t>
@@ -2599,18 +3016,20 @@
       <w:tr>
         <w:tc>
           <w:tcPr>
-            <w:tcW w:w="1418" w:type="dxa"/>
-          </w:tcPr>
-          <w:p>
-            <w:r>
-              <w:lastRenderedPageBreak/>
+            <w:tcW w:w="1003" w:type="dxa"/>
+          </w:tcPr>
+          <w:p>
+            <w:r>
+              <w:t>UC</w:t>
+            </w:r>
+            <w:r>
               <w:t>3.0</w:t>
             </w:r>
           </w:p>
         </w:tc>
         <w:tc>
           <w:tcPr>
-            <w:tcW w:w="2278" w:type="dxa"/>
+            <w:tcW w:w="1134" w:type="dxa"/>
           </w:tcPr>
           <w:p>
             <w:r>
@@ -2620,7 +3039,7 @@
         </w:tc>
         <w:tc>
           <w:tcPr>
-            <w:tcW w:w="5386" w:type="dxa"/>
+            <w:tcW w:w="6945" w:type="dxa"/>
           </w:tcPr>
           <w:p>
             <w:r>
@@ -2638,9 +3057,12 @@
       <w:tr>
         <w:tc>
           <w:tcPr>
-            <w:tcW w:w="1418" w:type="dxa"/>
-          </w:tcPr>
-          <w:p>
+            <w:tcW w:w="1003" w:type="dxa"/>
+          </w:tcPr>
+          <w:p>
+            <w:r>
+              <w:t>UC</w:t>
+            </w:r>
             <w:r>
               <w:t>3.1</w:t>
             </w:r>
@@ -2648,7 +3070,7 @@
         </w:tc>
         <w:tc>
           <w:tcPr>
-            <w:tcW w:w="2278" w:type="dxa"/>
+            <w:tcW w:w="1134" w:type="dxa"/>
           </w:tcPr>
           <w:p>
             <w:r>
@@ -2658,7 +3080,7 @@
         </w:tc>
         <w:tc>
           <w:tcPr>
-            <w:tcW w:w="5386" w:type="dxa"/>
+            <w:tcW w:w="6945" w:type="dxa"/>
           </w:tcPr>
           <w:p>
             <w:r>
@@ -2692,7 +3114,13 @@
           <w:p/>
           <w:p>
             <w:r>
-              <w:t xml:space="preserve">The view toggle button at the bottom can be used to switch display modes, question view shows the answers and the accompanying image, whereas answer view shows only the answers. </w:t>
+              <w:t xml:space="preserve">The view toggle </w:t>
+            </w:r>
+            <w:r>
+              <w:t>button</w:t>
+            </w:r>
+            <w:r>
+              <w:t xml:space="preserve"> can be used to switch display modes, question view shows the answers and the accompanying image, whereas answer view shows only the answers. </w:t>
             </w:r>
             <w:r>
               <w:t>[FR18]</w:t>
@@ -2701,7 +3129,13 @@
           <w:p/>
           <w:p>
             <w:r>
-              <w:t>Once all questions have been answered the participant will be take to a page where their score will have been calculated for them.</w:t>
+              <w:t>Once all questions have been answered the participant will be take</w:t>
+            </w:r>
+            <w:r>
+              <w:t>n</w:t>
+            </w:r>
+            <w:r>
+              <w:t xml:space="preserve"> to a page where their score will have been calculated for them.</w:t>
             </w:r>
             <w:r>
               <w:t xml:space="preserve"> [FR16]</w:t>
@@ -2712,30 +3146,22 @@
     </w:tbl>
     <w:p>
       <w:pPr>
-        <w:pStyle w:val="BodyText"/>
-      </w:pPr>
-    </w:p>
-    <w:p>
-      <w:pPr>
         <w:pStyle w:val="Heading2"/>
       </w:pPr>
-      <w:bookmarkStart w:id="14" w:name="_Toc96728434"/>
-      <w:r>
-        <w:lastRenderedPageBreak/>
-        <w:t>UML Use case diagram</w:t>
-      </w:r>
+      <w:bookmarkStart w:id="14" w:name="_Toc97626310"/>
       <w:r>
         <w:rPr>
           <w:noProof/>
         </w:rPr>
+        <w:lastRenderedPageBreak/>
         <w:drawing>
-          <wp:anchor distT="0" distB="0" distL="114300" distR="114300" simplePos="0" relativeHeight="251661312" behindDoc="1" locked="0" layoutInCell="1" allowOverlap="1" wp14:anchorId="34CFC8BE" wp14:editId="2254F5D8">
+          <wp:anchor distT="0" distB="0" distL="114300" distR="114300" simplePos="0" relativeHeight="251661312" behindDoc="1" locked="0" layoutInCell="1" allowOverlap="1" wp14:anchorId="34CFC8BE" wp14:editId="67C3F0E7">
             <wp:simplePos x="0" y="0"/>
             <wp:positionH relativeFrom="margin">
-              <wp:posOffset>0</wp:posOffset>
+              <wp:align>right</wp:align>
             </wp:positionH>
             <wp:positionV relativeFrom="paragraph">
-              <wp:posOffset>226060</wp:posOffset>
+              <wp:posOffset>273685</wp:posOffset>
             </wp:positionV>
             <wp:extent cx="5724525" cy="6019800"/>
             <wp:effectExtent l="0" t="0" r="9525" b="0"/>
@@ -2800,6 +3226,9 @@
         </w:drawing>
       </w:r>
       <w:r>
+        <w:t>UML Use case diagram</w:t>
+      </w:r>
+      <w:r>
         <w:rPr>
           <w:noProof/>
         </w:rPr>
@@ -2862,14 +3291,27 @@
                             <w:r>
                               <w:t xml:space="preserve">Figure </w:t>
                             </w:r>
-                            <w:fldSimple w:instr=" SEQ Figure \* ARABIC ">
-                              <w:r>
-                                <w:rPr>
-                                  <w:noProof/>
-                                </w:rPr>
-                                <w:t>1</w:t>
-                              </w:r>
-                            </w:fldSimple>
+                            <w:r>
+                              <w:fldChar w:fldCharType="begin"/>
+                            </w:r>
+                            <w:r>
+                              <w:instrText xml:space="preserve"> SEQ Figure \* ARABIC </w:instrText>
+                            </w:r>
+                            <w:r>
+                              <w:fldChar w:fldCharType="separate"/>
+                            </w:r>
+                            <w:r>
+                              <w:rPr>
+                                <w:noProof/>
+                              </w:rPr>
+                              <w:t>1</w:t>
+                            </w:r>
+                            <w:r>
+                              <w:rPr>
+                                <w:noProof/>
+                              </w:rPr>
+                              <w:fldChar w:fldCharType="end"/>
+                            </w:r>
                             <w:r>
                               <w:t>: Use case diagram</w:t>
                             </w:r>
@@ -2947,11 +3389,21 @@
       <w:pPr>
         <w:pStyle w:val="Heading1"/>
       </w:pPr>
-      <w:bookmarkStart w:id="15" w:name="_Toc96728435"/>
+      <w:bookmarkStart w:id="15" w:name="_Toc97626311"/>
       <w:r>
         <w:t>Error Conditions</w:t>
       </w:r>
       <w:bookmarkEnd w:id="15"/>
+    </w:p>
+    <w:p>
+      <w:pPr>
+        <w:pStyle w:val="Heading2"/>
+      </w:pPr>
+      <w:bookmarkStart w:id="16" w:name="_Toc97626312"/>
+      <w:r>
+        <w:t>Error conditions overview</w:t>
+      </w:r>
+      <w:bookmarkEnd w:id="16"/>
     </w:p>
     <w:p>
       <w:pPr>
@@ -3008,18 +3460,551 @@
     </w:p>
     <w:p>
       <w:pPr>
+        <w:pStyle w:val="Heading2"/>
+      </w:pPr>
+      <w:bookmarkStart w:id="17" w:name="_Toc97626313"/>
+      <w:r>
+        <w:lastRenderedPageBreak/>
+        <w:t>Error conditions table</w:t>
+      </w:r>
+      <w:bookmarkEnd w:id="17"/>
+    </w:p>
+    <w:tbl>
+      <w:tblPr>
+        <w:tblW w:w="9082" w:type="dxa"/>
+        <w:tblInd w:w="-15" w:type="dxa"/>
+        <w:tblBorders>
+          <w:top w:val="single" w:sz="4" w:space="0" w:color="auto"/>
+          <w:left w:val="single" w:sz="4" w:space="0" w:color="auto"/>
+          <w:bottom w:val="single" w:sz="4" w:space="0" w:color="auto"/>
+          <w:right w:val="single" w:sz="4" w:space="0" w:color="auto"/>
+          <w:insideH w:val="single" w:sz="4" w:space="0" w:color="auto"/>
+          <w:insideV w:val="single" w:sz="4" w:space="0" w:color="auto"/>
+        </w:tblBorders>
+        <w:tblLayout w:type="fixed"/>
+        <w:tblLook w:val="0000" w:firstRow="0" w:lastRow="0" w:firstColumn="0" w:lastColumn="0" w:noHBand="0" w:noVBand="0"/>
+      </w:tblPr>
+      <w:tblGrid>
+        <w:gridCol w:w="1003"/>
+        <w:gridCol w:w="1134"/>
+        <w:gridCol w:w="6945"/>
+      </w:tblGrid>
+      <w:tr>
+        <w:trPr>
+          <w:tblHeader/>
+        </w:trPr>
+        <w:tc>
+          <w:tcPr>
+            <w:tcW w:w="1003" w:type="dxa"/>
+          </w:tcPr>
+          <w:p>
+            <w:pPr>
+              <w:rPr>
+                <w:b/>
+                <w:bCs/>
+                <w:i/>
+                <w:sz w:val="22"/>
+                <w:szCs w:val="22"/>
+              </w:rPr>
+            </w:pPr>
+            <w:bookmarkStart w:id="18" w:name="_Toc1566539"/>
+            <w:r>
+              <w:rPr>
+                <w:b/>
+                <w:bCs/>
+                <w:i/>
+                <w:sz w:val="22"/>
+                <w:szCs w:val="22"/>
+              </w:rPr>
+              <w:t>Error case</w:t>
+            </w:r>
+            <w:r>
+              <w:rPr>
+                <w:b/>
+                <w:bCs/>
+                <w:i/>
+                <w:sz w:val="22"/>
+                <w:szCs w:val="22"/>
+              </w:rPr>
+              <w:t xml:space="preserve"> ref.</w:t>
+            </w:r>
+          </w:p>
+        </w:tc>
+        <w:tc>
+          <w:tcPr>
+            <w:tcW w:w="1134" w:type="dxa"/>
+          </w:tcPr>
+          <w:p>
+            <w:pPr>
+              <w:rPr>
+                <w:b/>
+                <w:bCs/>
+                <w:i/>
+                <w:sz w:val="22"/>
+                <w:szCs w:val="22"/>
+              </w:rPr>
+            </w:pPr>
+            <w:r>
+              <w:rPr>
+                <w:b/>
+                <w:bCs/>
+                <w:i/>
+                <w:sz w:val="22"/>
+                <w:szCs w:val="22"/>
+              </w:rPr>
+              <w:t>Title</w:t>
+            </w:r>
+          </w:p>
+        </w:tc>
+        <w:tc>
+          <w:tcPr>
+            <w:tcW w:w="6945" w:type="dxa"/>
+          </w:tcPr>
+          <w:p>
+            <w:pPr>
+              <w:rPr>
+                <w:b/>
+                <w:bCs/>
+                <w:i/>
+                <w:sz w:val="22"/>
+                <w:szCs w:val="22"/>
+              </w:rPr>
+            </w:pPr>
+            <w:r>
+              <w:rPr>
+                <w:b/>
+                <w:bCs/>
+                <w:i/>
+                <w:sz w:val="22"/>
+                <w:szCs w:val="22"/>
+              </w:rPr>
+              <w:t>Description</w:t>
+            </w:r>
+          </w:p>
+        </w:tc>
+      </w:tr>
+      <w:tr>
+        <w:tc>
+          <w:tcPr>
+            <w:tcW w:w="1003" w:type="dxa"/>
+          </w:tcPr>
+          <w:p>
+            <w:r>
+              <w:t>E</w:t>
+            </w:r>
+            <w:r>
+              <w:t>C1.0</w:t>
+            </w:r>
+          </w:p>
+        </w:tc>
+        <w:tc>
+          <w:tcPr>
+            <w:tcW w:w="1134" w:type="dxa"/>
+          </w:tcPr>
+          <w:p>
+            <w:r>
+              <w:t xml:space="preserve">Quiz Maintainer </w:t>
+            </w:r>
+            <w:r>
+              <w:t>registration error</w:t>
+            </w:r>
+            <w:r>
+              <w:t>: no details</w:t>
+            </w:r>
+          </w:p>
+        </w:tc>
+        <w:tc>
+          <w:tcPr>
+            <w:tcW w:w="6945" w:type="dxa"/>
+          </w:tcPr>
+          <w:p>
+            <w:r>
+              <w:t xml:space="preserve">When creating an account, if the quiz maintainer leaves either the email address, password or confirm password box empty then they will trigger an error asking them to fill in </w:t>
+            </w:r>
+            <w:proofErr w:type="gramStart"/>
+            <w:r>
+              <w:t>all of</w:t>
+            </w:r>
+            <w:proofErr w:type="gramEnd"/>
+            <w:r>
+              <w:t xml:space="preserve"> the boxes to continue. </w:t>
+            </w:r>
+          </w:p>
+        </w:tc>
+      </w:tr>
+      <w:tr>
+        <w:tc>
+          <w:tcPr>
+            <w:tcW w:w="1003" w:type="dxa"/>
+          </w:tcPr>
+          <w:p>
+            <w:r>
+              <w:t>E</w:t>
+            </w:r>
+            <w:r>
+              <w:t>C1.1</w:t>
+            </w:r>
+          </w:p>
+        </w:tc>
+        <w:tc>
+          <w:tcPr>
+            <w:tcW w:w="1134" w:type="dxa"/>
+          </w:tcPr>
+          <w:p>
+            <w:r>
+              <w:t xml:space="preserve">Quiz Maintainer </w:t>
+            </w:r>
+            <w:r>
+              <w:t xml:space="preserve">registration error: </w:t>
+            </w:r>
+            <w:r>
+              <w:t>in</w:t>
+            </w:r>
+            <w:r>
+              <w:t xml:space="preserve">valid </w:t>
+            </w:r>
+            <w:r>
+              <w:t>details</w:t>
+            </w:r>
+          </w:p>
+        </w:tc>
+        <w:tc>
+          <w:tcPr>
+            <w:tcW w:w="6945" w:type="dxa"/>
+          </w:tcPr>
+          <w:p>
+            <w:r>
+              <w:t xml:space="preserve">When creating an account, </w:t>
+            </w:r>
+            <w:r>
+              <w:t xml:space="preserve">similarly to EC1.0 </w:t>
+            </w:r>
+            <w:r>
+              <w:t xml:space="preserve">if the quiz </w:t>
+            </w:r>
+            <w:r>
+              <w:t>enters either an incorrect or invalid email address</w:t>
+            </w:r>
+            <w:r>
+              <w:t xml:space="preserve"> then they will trigger an error asking them to </w:t>
+            </w:r>
+            <w:r>
+              <w:t>enter a valid email address.</w:t>
+            </w:r>
+          </w:p>
+        </w:tc>
+      </w:tr>
+      <w:tr>
+        <w:tc>
+          <w:tcPr>
+            <w:tcW w:w="1003" w:type="dxa"/>
+          </w:tcPr>
+          <w:p>
+            <w:r>
+              <w:t>E</w:t>
+            </w:r>
+            <w:r>
+              <w:t>C1.</w:t>
+            </w:r>
+            <w:r>
+              <w:t>2</w:t>
+            </w:r>
+          </w:p>
+        </w:tc>
+        <w:tc>
+          <w:tcPr>
+            <w:tcW w:w="1134" w:type="dxa"/>
+          </w:tcPr>
+          <w:p>
+            <w:r>
+              <w:t xml:space="preserve">Quiz Maintainer </w:t>
+            </w:r>
+            <w:r>
+              <w:t>login</w:t>
+            </w:r>
+            <w:r>
+              <w:t xml:space="preserve"> error: no details</w:t>
+            </w:r>
+          </w:p>
+        </w:tc>
+        <w:tc>
+          <w:tcPr>
+            <w:tcW w:w="6945" w:type="dxa"/>
+          </w:tcPr>
+          <w:p>
+            <w:r>
+              <w:t xml:space="preserve">When </w:t>
+            </w:r>
+            <w:r>
+              <w:t>logging into</w:t>
+            </w:r>
+            <w:r>
+              <w:t xml:space="preserve"> an account, if the quiz maintainer leaves either the email address</w:t>
+            </w:r>
+            <w:r>
+              <w:t xml:space="preserve"> or password</w:t>
+            </w:r>
+            <w:r>
+              <w:t xml:space="preserve"> box empty then they will trigger an error asking them to fill in </w:t>
+            </w:r>
+            <w:r>
+              <w:t>both</w:t>
+            </w:r>
+            <w:r>
+              <w:t xml:space="preserve"> boxes to continue. </w:t>
+            </w:r>
+          </w:p>
+        </w:tc>
+      </w:tr>
+      <w:tr>
+        <w:tc>
+          <w:tcPr>
+            <w:tcW w:w="1003" w:type="dxa"/>
+          </w:tcPr>
+          <w:p>
+            <w:r>
+              <w:t>E</w:t>
+            </w:r>
+            <w:r>
+              <w:t>C1.</w:t>
+            </w:r>
+            <w:r>
+              <w:t>3</w:t>
+            </w:r>
+          </w:p>
+        </w:tc>
+        <w:tc>
+          <w:tcPr>
+            <w:tcW w:w="1134" w:type="dxa"/>
+          </w:tcPr>
+          <w:p>
+            <w:r>
+              <w:t xml:space="preserve">Quiz Maintainer </w:t>
+            </w:r>
+            <w:r>
+              <w:t>login</w:t>
+            </w:r>
+            <w:r>
+              <w:t xml:space="preserve"> error: invalid details</w:t>
+            </w:r>
+          </w:p>
+        </w:tc>
+        <w:tc>
+          <w:tcPr>
+            <w:tcW w:w="6945" w:type="dxa"/>
+          </w:tcPr>
+          <w:p>
+            <w:r>
+              <w:t xml:space="preserve">When </w:t>
+            </w:r>
+            <w:r>
+              <w:t>logging into</w:t>
+            </w:r>
+            <w:r>
+              <w:t xml:space="preserve"> an account, similarly to EC1</w:t>
+            </w:r>
+            <w:r>
+              <w:t>.2</w:t>
+            </w:r>
+            <w:r>
+              <w:t xml:space="preserve"> if the quiz enters either an incorrect or invalid email address then they will trigger an error asking them to enter a valid email address.</w:t>
+            </w:r>
+          </w:p>
+        </w:tc>
+      </w:tr>
+      <w:tr>
+        <w:tc>
+          <w:tcPr>
+            <w:tcW w:w="1003" w:type="dxa"/>
+          </w:tcPr>
+          <w:p>
+            <w:r>
+              <w:t>EC1.</w:t>
+            </w:r>
+            <w:r>
+              <w:t>4</w:t>
+            </w:r>
+          </w:p>
+        </w:tc>
+        <w:tc>
+          <w:tcPr>
+            <w:tcW w:w="1134" w:type="dxa"/>
+          </w:tcPr>
+          <w:p>
+            <w:r>
+              <w:t xml:space="preserve">Quiz Maintainer quiz creation: blank </w:t>
+            </w:r>
+          </w:p>
+        </w:tc>
+        <w:tc>
+          <w:tcPr>
+            <w:tcW w:w="6945" w:type="dxa"/>
+          </w:tcPr>
+          <w:p>
+            <w:r>
+              <w:t xml:space="preserve">Once a quiz maintainer has logged in and navigated to the quiz creation section [see UC1.2] </w:t>
+            </w:r>
+            <w:r>
+              <w:t xml:space="preserve">if the quiz </w:t>
+            </w:r>
+            <w:proofErr w:type="gramStart"/>
+            <w:r>
+              <w:t>maintainer</w:t>
+            </w:r>
+            <w:proofErr w:type="gramEnd"/>
+            <w:r>
+              <w:t xml:space="preserve"> then leaves any details on the initializer page blank, such as a quiz title or description then the system will return an error condition asking the user to fill in both boxes before attempting to continue. </w:t>
+            </w:r>
+          </w:p>
+        </w:tc>
+      </w:tr>
+      <w:tr>
+        <w:tc>
+          <w:tcPr>
+            <w:tcW w:w="1003" w:type="dxa"/>
+          </w:tcPr>
+          <w:p>
+            <w:r>
+              <w:t>EC1.5</w:t>
+            </w:r>
+          </w:p>
+        </w:tc>
+        <w:tc>
+          <w:tcPr>
+            <w:tcW w:w="1134" w:type="dxa"/>
+          </w:tcPr>
+          <w:p>
+            <w:r>
+              <w:t xml:space="preserve">Quiz Maintainer quiz creation: </w:t>
+            </w:r>
+            <w:r>
+              <w:t>multiple choice</w:t>
+            </w:r>
+          </w:p>
+        </w:tc>
+        <w:tc>
+          <w:tcPr>
+            <w:tcW w:w="6945" w:type="dxa"/>
+          </w:tcPr>
+          <w:p>
+            <w:r>
+              <w:t xml:space="preserve">When the quiz maintainer has progressed the </w:t>
+            </w:r>
+            <w:proofErr w:type="spellStart"/>
+            <w:r>
+              <w:t>to</w:t>
+            </w:r>
+            <w:proofErr w:type="spellEnd"/>
+            <w:r>
+              <w:t xml:space="preserve"> page where the questions can be created</w:t>
+            </w:r>
+            <w:r>
+              <w:t xml:space="preserve"> [see UC1.2]</w:t>
+            </w:r>
+            <w:r>
+              <w:t xml:space="preserve">, if the </w:t>
+            </w:r>
+            <w:r>
+              <w:t>multiple-choice</w:t>
+            </w:r>
+            <w:r>
+              <w:t xml:space="preserve"> question has been selected from the dropdown </w:t>
+            </w:r>
+            <w:proofErr w:type="gramStart"/>
+            <w:r>
+              <w:t>menu</w:t>
+            </w:r>
+            <w:proofErr w:type="gramEnd"/>
+            <w:r>
+              <w:t xml:space="preserve"> then the user is required to enter a question, at least two possible answers, at least one correct answer to the question, a mark for the question and a time for the question. If the user fails to provide any of these then an error message will be returned prompting the user for any missed information. </w:t>
+            </w:r>
+          </w:p>
+        </w:tc>
+      </w:tr>
+      <w:tr>
+        <w:tc>
+          <w:tcPr>
+            <w:tcW w:w="1003" w:type="dxa"/>
+          </w:tcPr>
+          <w:p>
+            <w:r>
+              <w:t>EC1.</w:t>
+            </w:r>
+            <w:r>
+              <w:t>6</w:t>
+            </w:r>
+          </w:p>
+        </w:tc>
+        <w:tc>
+          <w:tcPr>
+            <w:tcW w:w="1134" w:type="dxa"/>
+          </w:tcPr>
+          <w:p>
+            <w:r>
+              <w:t>Quiz Maintainer quiz creation: multiple choice</w:t>
+            </w:r>
+          </w:p>
+        </w:tc>
+        <w:tc>
+          <w:tcPr>
+            <w:tcW w:w="6945" w:type="dxa"/>
+          </w:tcPr>
+          <w:p>
+            <w:r>
+              <w:t xml:space="preserve">When the quiz maintainer has progressed the </w:t>
+            </w:r>
+            <w:proofErr w:type="spellStart"/>
+            <w:r>
+              <w:t>to</w:t>
+            </w:r>
+            <w:proofErr w:type="spellEnd"/>
+            <w:r>
+              <w:t xml:space="preserve"> page where the questions can be created [see UC1.2], if the </w:t>
+            </w:r>
+            <w:r>
+              <w:t>true or false</w:t>
+            </w:r>
+            <w:r>
+              <w:t xml:space="preserve"> question has been selected from the dropdown menu then the user is required to enter a question, a mark for the question and time for the question</w:t>
+            </w:r>
+            <w:r>
+              <w:t>, and to specify whether the answer is true or false</w:t>
+            </w:r>
+            <w:r>
+              <w:t xml:space="preserve">. If the user fails to provide any of these then an error message will be returned prompting the user for any missed information. </w:t>
+            </w:r>
+          </w:p>
+        </w:tc>
+      </w:tr>
+    </w:tbl>
+    <w:p>
+      <w:pPr>
+        <w:rPr>
+          <w:rFonts w:ascii="Helvetica" w:hAnsi="Helvetica"/>
+          <w:b/>
+          <w:caps/>
+          <w:kern w:val="28"/>
+          <w:sz w:val="28"/>
+        </w:rPr>
+      </w:pPr>
+      <w:r>
+        <w:br w:type="page"/>
+      </w:r>
+    </w:p>
+    <w:p>
+      <w:pPr>
         <w:pStyle w:val="UnnumHeading1"/>
       </w:pPr>
-      <w:bookmarkStart w:id="16" w:name="_Toc1566539"/>
-      <w:bookmarkStart w:id="17" w:name="_Toc96728436"/>
+      <w:bookmarkStart w:id="19" w:name="_Toc97626314"/>
       <w:r>
+        <w:lastRenderedPageBreak/>
         <w:t>RE</w:t>
       </w:r>
       <w:r>
         <w:t>FERENCES</w:t>
       </w:r>
-      <w:bookmarkEnd w:id="16"/>
-      <w:bookmarkEnd w:id="17"/>
+      <w:bookmarkEnd w:id="18"/>
+      <w:bookmarkEnd w:id="19"/>
     </w:p>
     <w:p>
       <w:pPr>
@@ -3033,14 +4018,14 @@
       <w:r>
         <w:br w:type="page"/>
       </w:r>
-      <w:bookmarkStart w:id="18" w:name="_Toc1566540"/>
-      <w:bookmarkStart w:id="19" w:name="_Toc96728437"/>
+      <w:bookmarkStart w:id="20" w:name="_Toc1566540"/>
+      <w:bookmarkStart w:id="21" w:name="_Toc97626315"/>
       <w:r>
         <w:lastRenderedPageBreak/>
         <w:t>DOCUMENT HISTORY</w:t>
       </w:r>
-      <w:bookmarkEnd w:id="18"/>
-      <w:bookmarkEnd w:id="19"/>
+      <w:bookmarkEnd w:id="20"/>
+      <w:bookmarkEnd w:id="21"/>
     </w:p>
     <w:tbl>
       <w:tblPr>
@@ -3196,7 +4181,7 @@
           </w:tcPr>
           <w:p>
             <w:r>
-              <w:t>1.0</w:t>
+              <w:t>0.1</w:t>
             </w:r>
           </w:p>
         </w:tc>
@@ -3291,7 +4276,7 @@
           </w:tcPr>
           <w:p>
             <w:r>
-              <w:t>1.1</w:t>
+              <w:t>0.2</w:t>
             </w:r>
           </w:p>
         </w:tc>
@@ -3339,7 +4324,13 @@
           </w:tcPr>
           <w:p>
             <w:r>
-              <w:t>UM u</w:t>
+              <w:t>UM</w:t>
+            </w:r>
+            <w:r>
+              <w:t>L</w:t>
+            </w:r>
+            <w:r>
+              <w:t xml:space="preserve"> u</w:t>
             </w:r>
             <w:r>
               <w:t>se case diagram added</w:t>
@@ -3377,7 +4368,7 @@
           </w:tcPr>
           <w:p>
             <w:r>
-              <w:t>1.2</w:t>
+              <w:t>0.3</w:t>
             </w:r>
           </w:p>
         </w:tc>
@@ -3454,13 +4445,96 @@
             <w:tcW w:w="864" w:type="dxa"/>
             <w:tcBorders>
               <w:top w:val="single" w:sz="4" w:space="0" w:color="auto"/>
+              <w:bottom w:val="single" w:sz="4" w:space="0" w:color="auto"/>
+              <w:right w:val="single" w:sz="4" w:space="0" w:color="auto"/>
+            </w:tcBorders>
+          </w:tcPr>
+          <w:p>
+            <w:r>
+              <w:t>0.4</w:t>
+            </w:r>
+          </w:p>
+        </w:tc>
+        <w:tc>
+          <w:tcPr>
+            <w:tcW w:w="1008" w:type="dxa"/>
+            <w:tcBorders>
+              <w:top w:val="single" w:sz="4" w:space="0" w:color="auto"/>
+              <w:left w:val="single" w:sz="4" w:space="0" w:color="auto"/>
+              <w:bottom w:val="single" w:sz="4" w:space="0" w:color="auto"/>
+              <w:right w:val="single" w:sz="4" w:space="0" w:color="auto"/>
+            </w:tcBorders>
+          </w:tcPr>
+          <w:p>
+            <w:r>
+              <w:t>N/A</w:t>
+            </w:r>
+          </w:p>
+        </w:tc>
+        <w:tc>
+          <w:tcPr>
+            <w:tcW w:w="1193" w:type="dxa"/>
+            <w:tcBorders>
+              <w:top w:val="single" w:sz="4" w:space="0" w:color="auto"/>
+              <w:left w:val="single" w:sz="4" w:space="0" w:color="auto"/>
+              <w:bottom w:val="single" w:sz="4" w:space="0" w:color="auto"/>
+              <w:right w:val="single" w:sz="4" w:space="0" w:color="auto"/>
+            </w:tcBorders>
+          </w:tcPr>
+          <w:p>
+            <w:r>
+              <w:t>25/02/2022</w:t>
+            </w:r>
+          </w:p>
+        </w:tc>
+        <w:tc>
+          <w:tcPr>
+            <w:tcW w:w="3969" w:type="dxa"/>
+            <w:tcBorders>
+              <w:top w:val="single" w:sz="4" w:space="0" w:color="auto"/>
+              <w:left w:val="single" w:sz="4" w:space="0" w:color="auto"/>
+              <w:bottom w:val="single" w:sz="4" w:space="0" w:color="auto"/>
+              <w:right w:val="single" w:sz="4" w:space="0" w:color="auto"/>
+            </w:tcBorders>
+          </w:tcPr>
+          <w:p>
+            <w:r>
+              <w:t>Touching up</w:t>
+            </w:r>
+          </w:p>
+        </w:tc>
+        <w:tc>
+          <w:tcPr>
+            <w:tcW w:w="1318" w:type="dxa"/>
+            <w:tcBorders>
+              <w:top w:val="single" w:sz="4" w:space="0" w:color="auto"/>
+              <w:left w:val="single" w:sz="4" w:space="0" w:color="auto"/>
+              <w:bottom w:val="single" w:sz="4" w:space="0" w:color="auto"/>
+            </w:tcBorders>
+          </w:tcPr>
+          <w:p>
+            <w:r>
+              <w:t>Olh20</w:t>
+            </w:r>
+          </w:p>
+        </w:tc>
+      </w:tr>
+      <w:tr>
+        <w:trPr>
+          <w:jc w:val="center"/>
+        </w:trPr>
+        <w:tc>
+          <w:tcPr>
+            <w:tcW w:w="864" w:type="dxa"/>
+            <w:tcBorders>
+              <w:top w:val="single" w:sz="4" w:space="0" w:color="auto"/>
               <w:bottom w:val="single" w:sz="12" w:space="0" w:color="000000"/>
               <w:right w:val="single" w:sz="4" w:space="0" w:color="auto"/>
             </w:tcBorders>
           </w:tcPr>
           <w:p>
             <w:r>
-              <w:t>1.3</w:t>
+              <w:t>0.5</w:t>
             </w:r>
           </w:p>
         </w:tc>
@@ -3492,7 +4566,7 @@
           </w:tcPr>
           <w:p>
             <w:r>
-              <w:t>25/02/2022</w:t>
+              <w:t>07/03/2022</w:t>
             </w:r>
           </w:p>
         </w:tc>
@@ -3508,7 +4582,84 @@
           </w:tcPr>
           <w:p>
             <w:r>
-              <w:t>Touching up</w:t>
+              <w:t>Actioned some of the notes from Chris’ feedback</w:t>
+            </w:r>
+            <w:r>
+              <w:t>:</w:t>
+            </w:r>
+            <w:r>
+              <w:t xml:space="preserve"> </w:t>
+            </w:r>
+            <w:r>
+              <w:t>(f</w:t>
+            </w:r>
+            <w:r>
+              <w:t>ormatted</w:t>
+            </w:r>
+            <w:r>
+              <w:t xml:space="preserve"> table to address </w:t>
+            </w:r>
+            <w:r>
+              <w:t xml:space="preserve">excess </w:t>
+            </w:r>
+            <w:r>
+              <w:t>blank space</w:t>
+            </w:r>
+            <w:r>
+              <w:t>; r</w:t>
+            </w:r>
+            <w:r>
+              <w:t>efactored</w:t>
+            </w:r>
+            <w:r>
+              <w:t xml:space="preserve"> Use case table numbering scheme</w:t>
+            </w:r>
+            <w:r>
+              <w:t>;</w:t>
+            </w:r>
+            <w:r>
+              <w:t xml:space="preserve"> </w:t>
+            </w:r>
+            <w:r>
+              <w:t>l</w:t>
+            </w:r>
+            <w:r>
+              <w:t>oosened the</w:t>
+            </w:r>
+            <w:r>
+              <w:t xml:space="preserve"> context of the</w:t>
+            </w:r>
+            <w:r>
+              <w:t xml:space="preserve"> typical users brief to allow more flexibility</w:t>
+            </w:r>
+            <w:r>
+              <w:t xml:space="preserve">; </w:t>
+            </w:r>
+            <w:r>
+              <w:t>Tweaked the specificity in the use cases so as not to commit to a design verbally just yet</w:t>
+            </w:r>
+            <w:r>
+              <w:t xml:space="preserve">; </w:t>
+            </w:r>
+            <w:r>
+              <w:t>Added an error case table</w:t>
+            </w:r>
+            <w:r>
+              <w:t xml:space="preserve"> with </w:t>
+            </w:r>
+            <w:proofErr w:type="gramStart"/>
+            <w:r>
+              <w:t>it’s</w:t>
+            </w:r>
+            <w:proofErr w:type="gramEnd"/>
+            <w:r>
+              <w:t xml:space="preserve"> own reference ID system.</w:t>
+            </w:r>
+            <w:r>
+              <w:t>)</w:t>
+            </w:r>
+            <w:r>
+              <w:t xml:space="preserve"> </w:t>
             </w:r>
           </w:p>
         </w:tc>
@@ -3523,7 +4674,7 @@
           </w:tcPr>
           <w:p>
             <w:r>
-              <w:t>Olh20</w:t>
+              <w:t>Toc27</w:t>
             </w:r>
           </w:p>
         </w:tc>
@@ -3700,7 +4851,7 @@
       <w:sdtEndPr/>
       <w:sdtContent>
         <w:r>
-          <w:t>Software Engineering Group Project</w:t>
+          <w:t>Software Engineering Group Project 02</w:t>
         </w:r>
       </w:sdtContent>
     </w:sdt>
@@ -3734,7 +4885,7 @@
       <w:sdtEndPr/>
       <w:sdtContent>
         <w:r>
-          <w:t>1.3</w:t>
+          <w:t>0.5</w:t>
         </w:r>
       </w:sdtContent>
     </w:sdt>
@@ -5592,6 +6743,7 @@
   <w:style w:type="character" w:default="1" w:styleId="DefaultParagraphFont">
     <w:name w:val="Default Paragraph Font"/>
     <w:uiPriority w:val="1"/>
+    <w:semiHidden/>
     <w:unhideWhenUsed/>
   </w:style>
   <w:style w:type="table" w:default="1" w:styleId="TableNormal">

</xml_diff>

<commit_message>
Updated SE_QA_05_DRAFT to ver. 0.6 ready for finalization. Added this week's blog post
</commit_message>
<xml_diff>
--- a/dev/20220301/SE_QA_04_DRAFT.docx
+++ b/dev/20220301/SE_QA_04_DRAFT.docx
@@ -110,15 +110,7 @@
               <w:sdtEndPr/>
               <w:sdtContent>
                 <w:r>
-                  <w:t xml:space="preserve">Oliver </w:t>
-                </w:r>
-                <w:proofErr w:type="spellStart"/>
-                <w:r>
-                  <w:t>Hoad</w:t>
-                </w:r>
-                <w:proofErr w:type="spellEnd"/>
-                <w:r>
-                  <w:t xml:space="preserve"> </w:t>
+                  <w:t xml:space="preserve">Oliver Hoad </w:t>
                 </w:r>
                 <w:r>
                   <w:t>[</w:t>
@@ -245,7 +237,10 @@
               <w:sdtEndPr/>
               <w:sdtContent>
                 <w:r>
-                  <w:t>0.5</w:t>
+                  <w:t>0.</w:t>
+                </w:r>
+                <w:r>
+                  <w:t>6</w:t>
                 </w:r>
               </w:sdtContent>
             </w:sdt>
@@ -2003,6 +1998,67 @@
     </w:p>
     <w:p>
       <w:pPr>
+        <w:pStyle w:val="BodyText"/>
+      </w:pPr>
+      <w:r>
+        <w:t xml:space="preserve">Before reading any this document any further it should be noted that this document is to be read and used by members of group 02. It will be assumed that the reader is already familiar </w:t>
+      </w:r>
+      <w:r>
+        <w:t xml:space="preserve">with the overview of the project outlined in </w:t>
+      </w:r>
+      <w:r>
+        <w:t>the</w:t>
+      </w:r>
+      <w:r>
+        <w:t xml:space="preserve"> </w:t>
+      </w:r>
+      <w:r>
+        <w:rPr>
+          <w:b/>
+          <w:bCs/>
+        </w:rPr>
+        <w:t>Group Project Overview</w:t>
+      </w:r>
+      <w:r>
+        <w:t xml:space="preserve"> [1]</w:t>
+      </w:r>
+      <w:r>
+        <w:t xml:space="preserve">. </w:t>
+      </w:r>
+      <w:r>
+        <w:t xml:space="preserve"> </w:t>
+      </w:r>
+      <w:r>
+        <w:t xml:space="preserve">All functional </w:t>
+      </w:r>
+      <w:r>
+        <w:t>requirements</w:t>
+      </w:r>
+      <w:r>
+        <w:t xml:space="preserve"> referenced within section 3.1 are located within </w:t>
+      </w:r>
+      <w:r>
+        <w:t xml:space="preserve">the </w:t>
+      </w:r>
+      <w:r>
+        <w:rPr>
+          <w:b/>
+          <w:bCs/>
+        </w:rPr>
+        <w:t>WebQuiz Requirements Specification</w:t>
+      </w:r>
+      <w:r>
+        <w:t xml:space="preserve"> </w:t>
+      </w:r>
+      <w:r>
+        <w:t>[2].</w:t>
+      </w:r>
+      <w:r>
+        <w:t xml:space="preserve"> </w:t>
+      </w:r>
+    </w:p>
+    <w:p>
+      <w:pPr>
         <w:pStyle w:val="Heading2"/>
       </w:pPr>
       <w:bookmarkStart w:id="6" w:name="_Toc1566537"/>
@@ -2147,10 +2203,36 @@
     </w:p>
     <w:p>
       <w:pPr>
+        <w:rPr>
+          <w:rFonts w:ascii="Helvetica" w:hAnsi="Helvetica"/>
+          <w:b/>
+          <w:caps/>
+          <w:kern w:val="28"/>
+          <w:sz w:val="28"/>
+        </w:rPr>
+      </w:pPr>
+      <w:bookmarkStart w:id="12" w:name="_Toc97626308"/>
+    </w:p>
+    <w:p>
+      <w:pPr>
+        <w:rPr>
+          <w:rFonts w:ascii="Helvetica" w:hAnsi="Helvetica"/>
+          <w:b/>
+          <w:caps/>
+          <w:kern w:val="28"/>
+          <w:sz w:val="28"/>
+        </w:rPr>
+      </w:pPr>
+      <w:r>
+        <w:br w:type="page"/>
+      </w:r>
+    </w:p>
+    <w:p>
+      <w:pPr>
         <w:pStyle w:val="Heading1"/>
       </w:pPr>
-      <w:bookmarkStart w:id="12" w:name="_Toc97626308"/>
-      <w:r>
+      <w:r>
+        <w:lastRenderedPageBreak/>
         <w:t>Use Cases</w:t>
       </w:r>
       <w:bookmarkEnd w:id="12"/>
@@ -2383,7 +2465,6 @@
           </w:tcPr>
           <w:p>
             <w:r>
-              <w:lastRenderedPageBreak/>
               <w:t>UC</w:t>
             </w:r>
             <w:r>
@@ -2679,7 +2760,11 @@
           </w:tcPr>
           <w:p>
             <w:r>
-              <w:t>To start a quiz, the user must be logged in [see use case 1.1] and at least 1 quiz must have been created already [see use case 1.2] Click the start quiz button on the navigation bar. The user will be presented with a list of created quizzes. The dropdown menu can be used to change the sort order. Click the share to copy the link to the quiz. A quiz can be imported by clicking the import button at the bottom of the screen.</w:t>
+              <w:t xml:space="preserve">To start a quiz, the user must be logged in [see use case 1.1] and at least 1 quiz must have been created already [see use case 1.2] Click the start quiz button on the navigation bar. The user will be presented with a list of created quizzes. The dropdown menu can be used to change the sort order. Click the share to copy the </w:t>
+            </w:r>
+            <w:r>
+              <w:lastRenderedPageBreak/>
+              <w:t>link to the quiz. A quiz can be imported by clicking the import button at the bottom of the screen.</w:t>
             </w:r>
             <w:r>
               <w:t xml:space="preserve"> [FR20]</w:t>
@@ -3154,14 +3239,148 @@
           <w:noProof/>
         </w:rPr>
         <w:lastRenderedPageBreak/>
+        <mc:AlternateContent>
+          <mc:Choice Requires="wps">
+            <w:drawing>
+              <wp:anchor distT="0" distB="0" distL="114300" distR="114300" simplePos="0" relativeHeight="251662336" behindDoc="1" locked="0" layoutInCell="1" allowOverlap="1" wp14:anchorId="30682AA0" wp14:editId="072C2E7D">
+                <wp:simplePos x="0" y="0"/>
+                <wp:positionH relativeFrom="margin">
+                  <wp:align>left</wp:align>
+                </wp:positionH>
+                <wp:positionV relativeFrom="paragraph">
+                  <wp:posOffset>6350635</wp:posOffset>
+                </wp:positionV>
+                <wp:extent cx="5724525" cy="635"/>
+                <wp:effectExtent l="0" t="0" r="9525" b="8255"/>
+                <wp:wrapTight wrapText="bothSides">
+                  <wp:wrapPolygon edited="0">
+                    <wp:start x="0" y="0"/>
+                    <wp:lineTo x="0" y="20698"/>
+                    <wp:lineTo x="21564" y="20698"/>
+                    <wp:lineTo x="21564" y="0"/>
+                    <wp:lineTo x="0" y="0"/>
+                  </wp:wrapPolygon>
+                </wp:wrapTight>
+                <wp:docPr id="4" name="Text Box 4"/>
+                <wp:cNvGraphicFramePr/>
+                <a:graphic xmlns:a="http://schemas.openxmlformats.org/drawingml/2006/main">
+                  <a:graphicData uri="http://schemas.microsoft.com/office/word/2010/wordprocessingShape">
+                    <wps:wsp>
+                      <wps:cNvSpPr txBox="1"/>
+                      <wps:spPr>
+                        <a:xfrm>
+                          <a:off x="0" y="0"/>
+                          <a:ext cx="5724525" cy="635"/>
+                        </a:xfrm>
+                        <a:prstGeom prst="rect">
+                          <a:avLst/>
+                        </a:prstGeom>
+                        <a:solidFill>
+                          <a:prstClr val="white"/>
+                        </a:solidFill>
+                        <a:ln>
+                          <a:noFill/>
+                        </a:ln>
+                      </wps:spPr>
+                      <wps:txbx>
+                        <w:txbxContent>
+                          <w:p>
+                            <w:pPr>
+                              <w:pStyle w:val="Caption"/>
+                              <w:rPr>
+                                <w:rFonts w:ascii="Helvetica" w:hAnsi="Helvetica"/>
+                                <w:caps/>
+                                <w:noProof/>
+                                <w:kern w:val="28"/>
+                                <w:sz w:val="28"/>
+                                <w:szCs w:val="20"/>
+                              </w:rPr>
+                            </w:pPr>
+                            <w:r>
+                              <w:t xml:space="preserve">Figure </w:t>
+                            </w:r>
+                            <w:fldSimple w:instr=" SEQ Figure \* ARABIC ">
+                              <w:r>
+                                <w:rPr>
+                                  <w:noProof/>
+                                </w:rPr>
+                                <w:t>1</w:t>
+                              </w:r>
+                            </w:fldSimple>
+                            <w:r>
+                              <w:t>: Use case diagram</w:t>
+                            </w:r>
+                          </w:p>
+                        </w:txbxContent>
+                      </wps:txbx>
+                      <wps:bodyPr rot="0" spcFirstLastPara="0" vertOverflow="overflow" horzOverflow="overflow" vert="horz" wrap="square" lIns="0" tIns="0" rIns="0" bIns="0" numCol="1" spcCol="0" rtlCol="0" fromWordArt="0" anchor="t" anchorCtr="0" forceAA="0" compatLnSpc="1">
+                        <a:prstTxWarp prst="textNoShape">
+                          <a:avLst/>
+                        </a:prstTxWarp>
+                        <a:spAutoFit/>
+                      </wps:bodyPr>
+                    </wps:wsp>
+                  </a:graphicData>
+                </a:graphic>
+              </wp:anchor>
+            </w:drawing>
+          </mc:Choice>
+          <mc:Fallback>
+            <w:pict>
+              <v:shapetype w14:anchorId="30682AA0" id="_x0000_t202" coordsize="21600,21600" o:spt="202" path="m,l,21600r21600,l21600,xe">
+                <v:stroke joinstyle="miter"/>
+                <v:path gradientshapeok="t" o:connecttype="rect"/>
+              </v:shapetype>
+              <v:shape id="Text Box 4" o:spid="_x0000_s1027" type="#_x0000_t202" style="position:absolute;left:0;text-align:left;margin-left:0;margin-top:500.05pt;width:450.75pt;height:.05pt;z-index:-251654144;visibility:visible;mso-wrap-style:square;mso-wrap-distance-left:9pt;mso-wrap-distance-top:0;mso-wrap-distance-right:9pt;mso-wrap-distance-bottom:0;mso-position-horizontal:left;mso-position-horizontal-relative:margin;mso-position-vertical:absolute;mso-position-vertical-relative:text;v-text-anchor:top" o:gfxdata="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" stroked="f">
+                <v:textbox style="mso-fit-shape-to-text:t" inset="0,0,0,0">
+                  <w:txbxContent>
+                    <w:p>
+                      <w:pPr>
+                        <w:pStyle w:val="Caption"/>
+                        <w:rPr>
+                          <w:rFonts w:ascii="Helvetica" w:hAnsi="Helvetica"/>
+                          <w:caps/>
+                          <w:noProof/>
+                          <w:kern w:val="28"/>
+                          <w:sz w:val="28"/>
+                          <w:szCs w:val="20"/>
+                        </w:rPr>
+                      </w:pPr>
+                      <w:r>
+                        <w:t xml:space="preserve">Figure </w:t>
+                      </w:r>
+                      <w:fldSimple w:instr=" SEQ Figure \* ARABIC ">
+                        <w:r>
+                          <w:rPr>
+                            <w:noProof/>
+                          </w:rPr>
+                          <w:t>1</w:t>
+                        </w:r>
+                      </w:fldSimple>
+                      <w:r>
+                        <w:t>: Use case diagram</w:t>
+                      </w:r>
+                    </w:p>
+                  </w:txbxContent>
+                </v:textbox>
+                <w10:wrap type="tight" anchorx="margin"/>
+              </v:shape>
+            </w:pict>
+          </mc:Fallback>
+        </mc:AlternateContent>
+      </w:r>
+      <w:r>
+        <w:rPr>
+          <w:noProof/>
+        </w:rPr>
         <w:drawing>
-          <wp:anchor distT="0" distB="0" distL="114300" distR="114300" simplePos="0" relativeHeight="251661312" behindDoc="1" locked="0" layoutInCell="1" allowOverlap="1" wp14:anchorId="34CFC8BE" wp14:editId="67C3F0E7">
+          <wp:anchor distT="0" distB="0" distL="114300" distR="114300" simplePos="0" relativeHeight="251661312" behindDoc="1" locked="0" layoutInCell="1" allowOverlap="1" wp14:anchorId="34CFC8BE" wp14:editId="473AA05F">
             <wp:simplePos x="0" y="0"/>
             <wp:positionH relativeFrom="margin">
               <wp:align>right</wp:align>
             </wp:positionH>
             <wp:positionV relativeFrom="paragraph">
-              <wp:posOffset>273685</wp:posOffset>
+              <wp:posOffset>368300</wp:posOffset>
             </wp:positionV>
             <wp:extent cx="5724525" cy="6019800"/>
             <wp:effectExtent l="0" t="0" r="9525" b="0"/>
@@ -3228,169 +3447,29 @@
       <w:r>
         <w:t>UML Use case diagram</w:t>
       </w:r>
-      <w:r>
-        <w:rPr>
-          <w:noProof/>
-        </w:rPr>
-        <mc:AlternateContent>
-          <mc:Choice Requires="wps">
-            <w:drawing>
-              <wp:anchor distT="0" distB="0" distL="114300" distR="114300" simplePos="0" relativeHeight="251662336" behindDoc="1" locked="0" layoutInCell="1" allowOverlap="1" wp14:anchorId="30682AA0" wp14:editId="2737F6B9">
-                <wp:simplePos x="0" y="0"/>
-                <wp:positionH relativeFrom="column">
-                  <wp:posOffset>0</wp:posOffset>
-                </wp:positionH>
-                <wp:positionV relativeFrom="paragraph">
-                  <wp:posOffset>6303010</wp:posOffset>
-                </wp:positionV>
-                <wp:extent cx="5724525" cy="635"/>
-                <wp:effectExtent l="0" t="0" r="0" b="0"/>
-                <wp:wrapTight wrapText="bothSides">
-                  <wp:wrapPolygon edited="0">
-                    <wp:start x="0" y="0"/>
-                    <wp:lineTo x="0" y="21600"/>
-                    <wp:lineTo x="21600" y="21600"/>
-                    <wp:lineTo x="21600" y="0"/>
-                  </wp:wrapPolygon>
-                </wp:wrapTight>
-                <wp:docPr id="4" name="Text Box 4"/>
-                <wp:cNvGraphicFramePr/>
-                <a:graphic xmlns:a="http://schemas.openxmlformats.org/drawingml/2006/main">
-                  <a:graphicData uri="http://schemas.microsoft.com/office/word/2010/wordprocessingShape">
-                    <wps:wsp>
-                      <wps:cNvSpPr txBox="1"/>
-                      <wps:spPr>
-                        <a:xfrm>
-                          <a:off x="0" y="0"/>
-                          <a:ext cx="5724525" cy="635"/>
-                        </a:xfrm>
-                        <a:prstGeom prst="rect">
-                          <a:avLst/>
-                        </a:prstGeom>
-                        <a:solidFill>
-                          <a:prstClr val="white"/>
-                        </a:solidFill>
-                        <a:ln>
-                          <a:noFill/>
-                        </a:ln>
-                      </wps:spPr>
-                      <wps:txbx>
-                        <w:txbxContent>
-                          <w:p>
-                            <w:pPr>
-                              <w:pStyle w:val="Caption"/>
-                              <w:rPr>
-                                <w:rFonts w:ascii="Helvetica" w:hAnsi="Helvetica"/>
-                                <w:caps/>
-                                <w:noProof/>
-                                <w:kern w:val="28"/>
-                                <w:sz w:val="28"/>
-                                <w:szCs w:val="20"/>
-                              </w:rPr>
-                            </w:pPr>
-                            <w:r>
-                              <w:t xml:space="preserve">Figure </w:t>
-                            </w:r>
-                            <w:r>
-                              <w:fldChar w:fldCharType="begin"/>
-                            </w:r>
-                            <w:r>
-                              <w:instrText xml:space="preserve"> SEQ Figure \* ARABIC </w:instrText>
-                            </w:r>
-                            <w:r>
-                              <w:fldChar w:fldCharType="separate"/>
-                            </w:r>
-                            <w:r>
-                              <w:rPr>
-                                <w:noProof/>
-                              </w:rPr>
-                              <w:t>1</w:t>
-                            </w:r>
-                            <w:r>
-                              <w:rPr>
-                                <w:noProof/>
-                              </w:rPr>
-                              <w:fldChar w:fldCharType="end"/>
-                            </w:r>
-                            <w:r>
-                              <w:t>: Use case diagram</w:t>
-                            </w:r>
-                          </w:p>
-                        </w:txbxContent>
-                      </wps:txbx>
-                      <wps:bodyPr rot="0" spcFirstLastPara="0" vertOverflow="overflow" horzOverflow="overflow" vert="horz" wrap="square" lIns="0" tIns="0" rIns="0" bIns="0" numCol="1" spcCol="0" rtlCol="0" fromWordArt="0" anchor="t" anchorCtr="0" forceAA="0" compatLnSpc="1">
-                        <a:prstTxWarp prst="textNoShape">
-                          <a:avLst/>
-                        </a:prstTxWarp>
-                        <a:spAutoFit/>
-                      </wps:bodyPr>
-                    </wps:wsp>
-                  </a:graphicData>
-                </a:graphic>
-              </wp:anchor>
-            </w:drawing>
-          </mc:Choice>
-          <mc:Fallback>
-            <w:pict>
-              <v:shape w14:anchorId="30682AA0" id="Text Box 4" o:spid="_x0000_s1027" type="#_x0000_t202" style="position:absolute;left:0;text-align:left;margin-left:0;margin-top:496.3pt;width:450.75pt;height:.05pt;z-index:-251654144;visibility:visible;mso-wrap-style:square;mso-wrap-distance-left:9pt;mso-wrap-distance-top:0;mso-wrap-distance-right:9pt;mso-wrap-distance-bottom:0;mso-position-horizontal:absolute;mso-position-horizontal-relative:text;mso-position-vertical:absolute;mso-position-vertical-relative:text;v-text-anchor:top" o:gfxdata="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" stroked="f">
-                <v:textbox style="mso-fit-shape-to-text:t" inset="0,0,0,0">
-                  <w:txbxContent>
-                    <w:p>
-                      <w:pPr>
-                        <w:pStyle w:val="Caption"/>
-                        <w:rPr>
-                          <w:rFonts w:ascii="Helvetica" w:hAnsi="Helvetica"/>
-                          <w:caps/>
-                          <w:noProof/>
-                          <w:kern w:val="28"/>
-                          <w:sz w:val="28"/>
-                          <w:szCs w:val="20"/>
-                        </w:rPr>
-                      </w:pPr>
-                      <w:r>
-                        <w:t xml:space="preserve">Figure </w:t>
-                      </w:r>
-                      <w:r>
-                        <w:fldChar w:fldCharType="begin"/>
-                      </w:r>
-                      <w:r>
-                        <w:instrText xml:space="preserve"> SEQ Figure \* ARABIC </w:instrText>
-                      </w:r>
-                      <w:r>
-                        <w:fldChar w:fldCharType="separate"/>
-                      </w:r>
-                      <w:r>
-                        <w:rPr>
-                          <w:noProof/>
-                        </w:rPr>
-                        <w:t>1</w:t>
-                      </w:r>
-                      <w:r>
-                        <w:rPr>
-                          <w:noProof/>
-                        </w:rPr>
-                        <w:fldChar w:fldCharType="end"/>
-                      </w:r>
-                      <w:r>
-                        <w:t>: Use case diagram</w:t>
-                      </w:r>
-                    </w:p>
-                  </w:txbxContent>
-                </v:textbox>
-                <w10:wrap type="tight"/>
-              </v:shape>
-            </w:pict>
-          </mc:Fallback>
-        </mc:AlternateContent>
-      </w:r>
       <w:bookmarkEnd w:id="14"/>
     </w:p>
     <w:p>
       <w:pPr>
+        <w:rPr>
+          <w:rFonts w:ascii="Helvetica" w:hAnsi="Helvetica"/>
+          <w:b/>
+          <w:caps/>
+          <w:kern w:val="28"/>
+          <w:sz w:val="28"/>
+        </w:rPr>
+      </w:pPr>
+      <w:bookmarkStart w:id="15" w:name="_Toc97626311"/>
+      <w:r>
+        <w:br w:type="page"/>
+      </w:r>
+    </w:p>
+    <w:p>
+      <w:pPr>
         <w:pStyle w:val="Heading1"/>
       </w:pPr>
-      <w:bookmarkStart w:id="15" w:name="_Toc97626311"/>
-      <w:r>
+      <w:r>
+        <w:lastRenderedPageBreak/>
         <w:t>Error Conditions</w:t>
       </w:r>
       <w:bookmarkEnd w:id="15"/>
@@ -3464,7 +3543,6 @@
       </w:pPr>
       <w:bookmarkStart w:id="17" w:name="_Toc97626313"/>
       <w:r>
-        <w:lastRenderedPageBreak/>
         <w:t>Error conditions table</w:t>
       </w:r>
       <w:bookmarkEnd w:id="17"/>
@@ -3590,10 +3668,7 @@
           </w:tcPr>
           <w:p>
             <w:r>
-              <w:t>E</w:t>
-            </w:r>
-            <w:r>
-              <w:t>C1.0</w:t>
+              <w:t>EC1.0</w:t>
             </w:r>
           </w:p>
         </w:tc>
@@ -3603,10 +3678,7 @@
           </w:tcPr>
           <w:p>
             <w:r>
-              <w:t xml:space="preserve">Quiz Maintainer </w:t>
-            </w:r>
-            <w:r>
-              <w:t>registration error</w:t>
+              <w:t>Quiz Maintainer registration error</w:t>
             </w:r>
             <w:r>
               <w:t>: no details</w:t>
@@ -3655,10 +3727,7 @@
               <w:t xml:space="preserve">Quiz Maintainer </w:t>
             </w:r>
             <w:r>
-              <w:t xml:space="preserve">registration error: </w:t>
-            </w:r>
-            <w:r>
-              <w:t>in</w:t>
+              <w:t>registration error: in</w:t>
             </w:r>
             <w:r>
               <w:t xml:space="preserve">valid </w:t>
@@ -3674,22 +3743,7 @@
           </w:tcPr>
           <w:p>
             <w:r>
-              <w:t xml:space="preserve">When creating an account, </w:t>
-            </w:r>
-            <w:r>
-              <w:t xml:space="preserve">similarly to EC1.0 </w:t>
-            </w:r>
-            <w:r>
-              <w:t xml:space="preserve">if the quiz </w:t>
-            </w:r>
-            <w:r>
-              <w:t>enters either an incorrect or invalid email address</w:t>
-            </w:r>
-            <w:r>
-              <w:t xml:space="preserve"> then they will trigger an error asking them to </w:t>
-            </w:r>
-            <w:r>
-              <w:t>enter a valid email address.</w:t>
+              <w:t>When creating an account, similarly to EC1.0 if the quiz enters either an incorrect or invalid email address then they will trigger an error asking them to enter a valid email address.</w:t>
             </w:r>
           </w:p>
         </w:tc>
@@ -3717,13 +3771,7 @@
           </w:tcPr>
           <w:p>
             <w:r>
-              <w:t xml:space="preserve">Quiz Maintainer </w:t>
-            </w:r>
-            <w:r>
-              <w:t>login</w:t>
-            </w:r>
-            <w:r>
-              <w:t xml:space="preserve"> error: no details</w:t>
+              <w:t>Quiz Maintainer login error: no details</w:t>
             </w:r>
           </w:p>
         </w:tc>
@@ -3733,25 +3781,7 @@
           </w:tcPr>
           <w:p>
             <w:r>
-              <w:t xml:space="preserve">When </w:t>
-            </w:r>
-            <w:r>
-              <w:t>logging into</w:t>
-            </w:r>
-            <w:r>
-              <w:t xml:space="preserve"> an account, if the quiz maintainer leaves either the email address</w:t>
-            </w:r>
-            <w:r>
-              <w:t xml:space="preserve"> or password</w:t>
-            </w:r>
-            <w:r>
-              <w:t xml:space="preserve"> box empty then they will trigger an error asking them to fill in </w:t>
-            </w:r>
-            <w:r>
-              <w:t>both</w:t>
-            </w:r>
-            <w:r>
-              <w:t xml:space="preserve"> boxes to continue. </w:t>
+              <w:t xml:space="preserve">When logging into an account, if the quiz maintainer leaves either the email address or password box empty then they will trigger an error asking them to fill in both boxes to continue. </w:t>
             </w:r>
           </w:p>
         </w:tc>
@@ -3779,13 +3809,7 @@
           </w:tcPr>
           <w:p>
             <w:r>
-              <w:t xml:space="preserve">Quiz Maintainer </w:t>
-            </w:r>
-            <w:r>
-              <w:t>login</w:t>
-            </w:r>
-            <w:r>
-              <w:t xml:space="preserve"> error: invalid details</w:t>
+              <w:t>Quiz Maintainer login error: invalid details</w:t>
             </w:r>
           </w:p>
         </w:tc>
@@ -3795,13 +3819,7 @@
           </w:tcPr>
           <w:p>
             <w:r>
-              <w:t xml:space="preserve">When </w:t>
-            </w:r>
-            <w:r>
-              <w:t>logging into</w:t>
-            </w:r>
-            <w:r>
-              <w:t xml:space="preserve"> an account, similarly to EC1</w:t>
+              <w:t>When logging into an account, similarly to EC1</w:t>
             </w:r>
             <w:r>
               <w:t>.2</w:t>
@@ -3819,10 +3837,7 @@
           </w:tcPr>
           <w:p>
             <w:r>
-              <w:t>EC1.</w:t>
-            </w:r>
-            <w:r>
-              <w:t>4</w:t>
+              <w:t>EC1.4</w:t>
             </w:r>
           </w:p>
         </w:tc>
@@ -3875,10 +3890,7 @@
           </w:tcPr>
           <w:p>
             <w:r>
-              <w:t xml:space="preserve">Quiz Maintainer quiz creation: </w:t>
-            </w:r>
-            <w:r>
-              <w:t>multiple choice</w:t>
+              <w:t>Quiz Maintainer quiz creation: multiple choice</w:t>
             </w:r>
           </w:p>
         </w:tc>
@@ -3888,15 +3900,7 @@
           </w:tcPr>
           <w:p>
             <w:r>
-              <w:t xml:space="preserve">When the quiz maintainer has progressed the </w:t>
-            </w:r>
-            <w:proofErr w:type="spellStart"/>
-            <w:r>
-              <w:t>to</w:t>
-            </w:r>
-            <w:proofErr w:type="spellEnd"/>
-            <w:r>
-              <w:t xml:space="preserve"> page where the questions can be created</w:t>
+              <w:t>When the quiz maintainer has progressed the to page where the questions can be created</w:t>
             </w:r>
             <w:r>
               <w:t xml:space="preserve"> [see UC1.2]</w:t>
@@ -3928,10 +3932,7 @@
           </w:tcPr>
           <w:p>
             <w:r>
-              <w:t>EC1.</w:t>
-            </w:r>
-            <w:r>
-              <w:t>6</w:t>
+              <w:t>EC1.6</w:t>
             </w:r>
           </w:p>
         </w:tc>
@@ -3951,27 +3952,7 @@
           </w:tcPr>
           <w:p>
             <w:r>
-              <w:t xml:space="preserve">When the quiz maintainer has progressed the </w:t>
-            </w:r>
-            <w:proofErr w:type="spellStart"/>
-            <w:r>
-              <w:t>to</w:t>
-            </w:r>
-            <w:proofErr w:type="spellEnd"/>
-            <w:r>
-              <w:t xml:space="preserve"> page where the questions can be created [see UC1.2], if the </w:t>
-            </w:r>
-            <w:r>
-              <w:t>true or false</w:t>
-            </w:r>
-            <w:r>
-              <w:t xml:space="preserve"> question has been selected from the dropdown menu then the user is required to enter a question, a mark for the question and time for the question</w:t>
-            </w:r>
-            <w:r>
-              <w:t>, and to specify whether the answer is true or false</w:t>
-            </w:r>
-            <w:r>
-              <w:t xml:space="preserve">. If the user fails to provide any of these then an error message will be returned prompting the user for any missed information. </w:t>
+              <w:t xml:space="preserve">When the quiz maintainer has progressed the to page where the questions can be created [see UC1.2], if the true or false question has been selected from the dropdown menu then the user is required to enter a question, a mark for the question and time for the question, and to specify whether the answer is true or false. If the user fails to provide any of these then an error message will be returned prompting the user for any missed information. </w:t>
             </w:r>
           </w:p>
         </w:tc>
@@ -4008,24 +3989,72 @@
     </w:p>
     <w:p>
       <w:pPr>
-        <w:pStyle w:val="BodyText"/>
-      </w:pPr>
+        <w:pStyle w:val="bibentry"/>
+      </w:pPr>
+      <w:bookmarkStart w:id="20" w:name="seqa03"/>
+      <w:r>
+        <w:t xml:space="preserve">[1] </w:t>
+      </w:r>
+      <w:r>
+        <w:tab/>
+        <w:t xml:space="preserve">Software Engineering Group Projects: Group Project Introduction and </w:t>
+      </w:r>
+      <w:proofErr w:type="gramStart"/>
+      <w:r>
+        <w:t>Guidelines  C.W.</w:t>
+      </w:r>
+      <w:proofErr w:type="gramEnd"/>
+      <w:r>
+        <w:t xml:space="preserve"> Loftus. 2021 - 2022 Release</w:t>
+      </w:r>
     </w:p>
     <w:p>
       <w:pPr>
+        <w:pStyle w:val="bibentry"/>
+      </w:pPr>
+    </w:p>
+    <w:p>
+      <w:pPr>
+        <w:pStyle w:val="bibentry"/>
+      </w:pPr>
+      <w:r>
+        <w:t xml:space="preserve">[2] </w:t>
+      </w:r>
+      <w:r>
+        <w:tab/>
+        <w:t xml:space="preserve">Software Engineering Group Projects: WebQuiz Requirements </w:t>
+      </w:r>
+      <w:proofErr w:type="gramStart"/>
+      <w:r>
+        <w:t>Specification  C.W.</w:t>
+      </w:r>
+      <w:proofErr w:type="gramEnd"/>
+      <w:r>
+        <w:t xml:space="preserve"> Loftus. </w:t>
+      </w:r>
+      <w:r>
+        <w:t>SE.QA.RS-CS22220</w:t>
+      </w:r>
+      <w:r>
+        <w:t>. 1.0 Release</w:t>
+      </w:r>
+      <w:bookmarkEnd w:id="20"/>
+    </w:p>
+    <w:p>
+      <w:pPr>
         <w:pStyle w:val="UnnumHeading1"/>
       </w:pPr>
       <w:r>
         <w:br w:type="page"/>
       </w:r>
-      <w:bookmarkStart w:id="20" w:name="_Toc1566540"/>
-      <w:bookmarkStart w:id="21" w:name="_Toc97626315"/>
+      <w:bookmarkStart w:id="21" w:name="_Toc1566540"/>
+      <w:bookmarkStart w:id="22" w:name="_Toc97626315"/>
       <w:r>
         <w:lastRenderedPageBreak/>
         <w:t>DOCUMENT HISTORY</w:t>
       </w:r>
-      <w:bookmarkEnd w:id="20"/>
       <w:bookmarkEnd w:id="21"/>
+      <w:bookmarkEnd w:id="22"/>
     </w:p>
     <w:tbl>
       <w:tblPr>
@@ -4528,13 +4557,156 @@
             <w:tcW w:w="864" w:type="dxa"/>
             <w:tcBorders>
               <w:top w:val="single" w:sz="4" w:space="0" w:color="auto"/>
+              <w:bottom w:val="single" w:sz="4" w:space="0" w:color="auto"/>
+              <w:right w:val="single" w:sz="4" w:space="0" w:color="auto"/>
+            </w:tcBorders>
+          </w:tcPr>
+          <w:p>
+            <w:r>
+              <w:t>0.5</w:t>
+            </w:r>
+          </w:p>
+        </w:tc>
+        <w:tc>
+          <w:tcPr>
+            <w:tcW w:w="1008" w:type="dxa"/>
+            <w:tcBorders>
+              <w:top w:val="single" w:sz="4" w:space="0" w:color="auto"/>
+              <w:left w:val="single" w:sz="4" w:space="0" w:color="auto"/>
+              <w:bottom w:val="single" w:sz="4" w:space="0" w:color="auto"/>
+              <w:right w:val="single" w:sz="4" w:space="0" w:color="auto"/>
+            </w:tcBorders>
+          </w:tcPr>
+          <w:p>
+            <w:r>
+              <w:t>N/A</w:t>
+            </w:r>
+          </w:p>
+        </w:tc>
+        <w:tc>
+          <w:tcPr>
+            <w:tcW w:w="1193" w:type="dxa"/>
+            <w:tcBorders>
+              <w:top w:val="single" w:sz="4" w:space="0" w:color="auto"/>
+              <w:left w:val="single" w:sz="4" w:space="0" w:color="auto"/>
+              <w:bottom w:val="single" w:sz="4" w:space="0" w:color="auto"/>
+              <w:right w:val="single" w:sz="4" w:space="0" w:color="auto"/>
+            </w:tcBorders>
+          </w:tcPr>
+          <w:p>
+            <w:r>
+              <w:t>07/03/2022</w:t>
+            </w:r>
+          </w:p>
+        </w:tc>
+        <w:tc>
+          <w:tcPr>
+            <w:tcW w:w="3969" w:type="dxa"/>
+            <w:tcBorders>
+              <w:top w:val="single" w:sz="4" w:space="0" w:color="auto"/>
+              <w:left w:val="single" w:sz="4" w:space="0" w:color="auto"/>
+              <w:bottom w:val="single" w:sz="4" w:space="0" w:color="auto"/>
+              <w:right w:val="single" w:sz="4" w:space="0" w:color="auto"/>
+            </w:tcBorders>
+          </w:tcPr>
+          <w:p>
+            <w:r>
+              <w:t>Actioned some of the notes from Chris’ feedback</w:t>
+            </w:r>
+            <w:r>
+              <w:t>:</w:t>
+            </w:r>
+            <w:r>
+              <w:t xml:space="preserve"> </w:t>
+            </w:r>
+            <w:r>
+              <w:t>(f</w:t>
+            </w:r>
+            <w:r>
+              <w:t>ormatted</w:t>
+            </w:r>
+            <w:r>
+              <w:t xml:space="preserve"> table to address </w:t>
+            </w:r>
+            <w:r>
+              <w:t xml:space="preserve">excess </w:t>
+            </w:r>
+            <w:r>
+              <w:t>blank space</w:t>
+            </w:r>
+            <w:r>
+              <w:t>; r</w:t>
+            </w:r>
+            <w:r>
+              <w:t>efactored</w:t>
+            </w:r>
+            <w:r>
+              <w:t xml:space="preserve"> Use case table numbering scheme</w:t>
+            </w:r>
+            <w:r>
+              <w:t>;</w:t>
+            </w:r>
+            <w:r>
+              <w:t xml:space="preserve"> </w:t>
+            </w:r>
+            <w:r>
+              <w:t>l</w:t>
+            </w:r>
+            <w:r>
+              <w:t>oosened the</w:t>
+            </w:r>
+            <w:r>
+              <w:t xml:space="preserve"> context of the</w:t>
+            </w:r>
+            <w:r>
+              <w:t xml:space="preserve"> typical users brief to allow more flexibility</w:t>
+            </w:r>
+            <w:r>
+              <w:t xml:space="preserve">; </w:t>
+            </w:r>
+            <w:r>
+              <w:t>Tweaked the specificity in the use cases so as not to commit to a design verbally just yet</w:t>
+            </w:r>
+            <w:r>
+              <w:t>)</w:t>
+            </w:r>
+            <w:r>
+              <w:t xml:space="preserve"> </w:t>
+            </w:r>
+          </w:p>
+        </w:tc>
+        <w:tc>
+          <w:tcPr>
+            <w:tcW w:w="1318" w:type="dxa"/>
+            <w:tcBorders>
+              <w:top w:val="single" w:sz="4" w:space="0" w:color="auto"/>
+              <w:left w:val="single" w:sz="4" w:space="0" w:color="auto"/>
+              <w:bottom w:val="single" w:sz="4" w:space="0" w:color="auto"/>
+            </w:tcBorders>
+          </w:tcPr>
+          <w:p>
+            <w:r>
+              <w:t>Toc27</w:t>
+            </w:r>
+          </w:p>
+        </w:tc>
+      </w:tr>
+      <w:tr>
+        <w:trPr>
+          <w:jc w:val="center"/>
+        </w:trPr>
+        <w:tc>
+          <w:tcPr>
+            <w:tcW w:w="864" w:type="dxa"/>
+            <w:tcBorders>
+              <w:top w:val="single" w:sz="4" w:space="0" w:color="auto"/>
               <w:bottom w:val="single" w:sz="12" w:space="0" w:color="000000"/>
               <w:right w:val="single" w:sz="4" w:space="0" w:color="auto"/>
             </w:tcBorders>
           </w:tcPr>
           <w:p>
             <w:r>
-              <w:t>0.5</w:t>
+              <w:t>0.6</w:t>
             </w:r>
           </w:p>
         </w:tc>
@@ -4566,7 +4738,7 @@
           </w:tcPr>
           <w:p>
             <w:r>
-              <w:t>07/03/2022</w:t>
+              <w:t>14/03/2022</w:t>
             </w:r>
           </w:p>
         </w:tc>
@@ -4582,70 +4754,10 @@
           </w:tcPr>
           <w:p>
             <w:r>
-              <w:t>Actioned some of the notes from Chris’ feedback</w:t>
-            </w:r>
-            <w:r>
-              <w:t>:</w:t>
-            </w:r>
-            <w:r>
-              <w:t xml:space="preserve"> </w:t>
-            </w:r>
-            <w:r>
-              <w:t>(f</w:t>
-            </w:r>
-            <w:r>
-              <w:t>ormatted</w:t>
-            </w:r>
-            <w:r>
-              <w:t xml:space="preserve"> table to address </w:t>
-            </w:r>
-            <w:r>
-              <w:t xml:space="preserve">excess </w:t>
-            </w:r>
-            <w:r>
-              <w:t>blank space</w:t>
-            </w:r>
-            <w:r>
-              <w:t>; r</w:t>
-            </w:r>
-            <w:r>
-              <w:t>efactored</w:t>
-            </w:r>
-            <w:r>
-              <w:t xml:space="preserve"> Use case table numbering scheme</w:t>
-            </w:r>
-            <w:r>
-              <w:t>;</w:t>
-            </w:r>
-            <w:r>
-              <w:t xml:space="preserve"> </w:t>
-            </w:r>
-            <w:r>
-              <w:t>l</w:t>
-            </w:r>
-            <w:r>
-              <w:t>oosened the</w:t>
-            </w:r>
-            <w:r>
-              <w:t xml:space="preserve"> context of the</w:t>
-            </w:r>
-            <w:r>
-              <w:t xml:space="preserve"> typical users brief to allow more flexibility</w:t>
-            </w:r>
-            <w:r>
-              <w:t xml:space="preserve">; </w:t>
-            </w:r>
-            <w:r>
-              <w:t>Tweaked the specificity in the use cases so as not to commit to a design verbally just yet</w:t>
-            </w:r>
-            <w:r>
-              <w:t xml:space="preserve">; </w:t>
-            </w:r>
-            <w:r>
-              <w:t>Added an error case table</w:t>
-            </w:r>
-            <w:r>
-              <w:t xml:space="preserve"> with </w:t>
+              <w:t>Finished actioning Chris’ feedback: (A</w:t>
+            </w:r>
+            <w:r>
+              <w:t xml:space="preserve">dded an error case table with </w:t>
             </w:r>
             <w:proofErr w:type="gramStart"/>
             <w:r>
@@ -4653,13 +4765,16 @@
             </w:r>
             <w:proofErr w:type="gramEnd"/>
             <w:r>
-              <w:t xml:space="preserve"> own reference ID system.</w:t>
+              <w:t xml:space="preserve"> own reference ID system</w:t>
+            </w:r>
+            <w:r>
+              <w:t>; Finished referencing document</w:t>
+            </w:r>
+            <w:r>
+              <w:t>; Edits to layout and pacing of the document</w:t>
             </w:r>
             <w:r>
               <w:t>)</w:t>
-            </w:r>
-            <w:r>
-              <w:t xml:space="preserve"> </w:t>
             </w:r>
           </w:p>
         </w:tc>
@@ -4885,7 +5000,7 @@
       <w:sdtEndPr/>
       <w:sdtContent>
         <w:r>
-          <w:t>0.5</w:t>
+          <w:t>0.6</w:t>
         </w:r>
       </w:sdtContent>
     </w:sdt>

</xml_diff>